<commit_message>
Cap 2 almost ready
</commit_message>
<xml_diff>
--- a/Licenta.docx
+++ b/Licenta.docx
@@ -543,6 +543,7 @@
       </w:r>
       <w:r>
         <w:rPr>
+          <w:rFonts w:ascii="Times New Roman" w:hAnsi="Times New Roman" w:cs="Times New Roman"/>
           <w:sz w:val="24"/>
           <w:lang w:val="ro-RO"/>
         </w:rPr>
@@ -550,6 +551,7 @@
       </w:r>
       <w:r>
         <w:rPr>
+          <w:rFonts w:ascii="Times New Roman" w:hAnsi="Times New Roman" w:cs="Times New Roman"/>
           <w:sz w:val="24"/>
           <w:lang w:val="ro-RO"/>
         </w:rPr>
@@ -590,6 +592,7 @@
       </w:pPr>
       <w:r>
         <w:rPr>
+          <w:rFonts w:ascii="Times New Roman" w:hAnsi="Times New Roman" w:cs="Times New Roman"/>
           <w:b/>
           <w:sz w:val="24"/>
           <w:lang w:val="ro-RO"/>
@@ -1432,6 +1435,7 @@
           <w:rFonts w:ascii="Times New Roman" w:hAnsi="Times New Roman" w:cs="Times New Roman"/>
           <w:sz w:val="28"/>
           <w:szCs w:val="32"/>
+          <w:lang w:val="ro-RO"/>
         </w:rPr>
       </w:pPr>
       <w:r>
@@ -1470,54 +1474,18 @@
         </w:rPr>
         <w:t xml:space="preserve"> </w:t>
       </w:r>
-      <w:r>
-        <w:rPr>
-          <w:rFonts w:ascii="Times New Roman" w:hAnsi="Times New Roman" w:cs="Times New Roman"/>
-          <w:sz w:val="28"/>
-          <w:szCs w:val="32"/>
-        </w:rPr>
-        <w:fldChar w:fldCharType="begin"/>
-      </w:r>
-      <w:r>
-        <w:rPr>
-          <w:rFonts w:ascii="Times New Roman" w:hAnsi="Times New Roman" w:cs="Times New Roman"/>
-          <w:sz w:val="28"/>
-          <w:szCs w:val="32"/>
-        </w:rPr>
-        <w:instrText xml:space="preserve"> HYPERLINK "http://www.eweek.com/mobile/google-open-sources-android-on-eve-of-g1-launch" </w:instrText>
-      </w:r>
-      <w:r>
-        <w:rPr>
-          <w:rFonts w:ascii="Times New Roman" w:hAnsi="Times New Roman" w:cs="Times New Roman"/>
-          <w:sz w:val="28"/>
-          <w:szCs w:val="32"/>
-        </w:rPr>
-      </w:r>
-      <w:r>
-        <w:rPr>
-          <w:rFonts w:ascii="Times New Roman" w:hAnsi="Times New Roman" w:cs="Times New Roman"/>
-          <w:sz w:val="28"/>
-          <w:szCs w:val="32"/>
-        </w:rPr>
-        <w:fldChar w:fldCharType="separate"/>
-      </w:r>
-      <w:r>
-        <w:rPr>
-          <w:rStyle w:val="Hyperlink"/>
-          <w:rFonts w:ascii="Times New Roman" w:hAnsi="Times New Roman" w:cs="Times New Roman"/>
-          <w:sz w:val="28"/>
-          <w:szCs w:val="32"/>
-        </w:rPr>
-        <w:t>[/]</w:t>
-      </w:r>
-      <w:r>
-        <w:rPr>
-          <w:rFonts w:ascii="Times New Roman" w:hAnsi="Times New Roman" w:cs="Times New Roman"/>
-          <w:sz w:val="28"/>
-          <w:szCs w:val="32"/>
-        </w:rPr>
-        <w:fldChar w:fldCharType="end"/>
-      </w:r>
+      <w:hyperlink r:id="rId6" w:history="1">
+        <w:r>
+          <w:rPr>
+            <w:rStyle w:val="Hyperlink"/>
+            <w:rFonts w:ascii="Times New Roman" w:hAnsi="Times New Roman" w:cs="Times New Roman"/>
+            <w:sz w:val="28"/>
+            <w:szCs w:val="32"/>
+            <w:lang w:val="ro-RO"/>
+          </w:rPr>
+          <w:t>[/]</w:t>
+        </w:r>
+      </w:hyperlink>
     </w:p>
     <w:p>
       <w:pPr>
@@ -1527,6 +1495,7 @@
           <w:b/>
           <w:sz w:val="28"/>
           <w:szCs w:val="32"/>
+          <w:lang w:val="ro-RO"/>
         </w:rPr>
       </w:pPr>
       <w:r>
@@ -1536,11 +1505,12 @@
           <w:noProof/>
           <w:sz w:val="28"/>
           <w:szCs w:val="32"/>
+          <w:lang w:val="ro-RO"/>
         </w:rPr>
         <mc:AlternateContent>
           <mc:Choice Requires="wps">
             <w:drawing>
-              <wp:anchor distT="0" distB="0" distL="114300" distR="114300" simplePos="0" relativeHeight="251659264" behindDoc="0" locked="0" layoutInCell="1" allowOverlap="1" wp14:editId="36B11C9B">
+              <wp:anchor distT="0" distB="0" distL="114300" distR="114300" simplePos="0" relativeHeight="251659264" behindDoc="0" locked="0" layoutInCell="1" allowOverlap="1" wp14:anchorId="5D60CF51" wp14:editId="65FE2DDD">
                 <wp:simplePos x="0" y="0"/>
                 <wp:positionH relativeFrom="column">
                   <wp:posOffset>0</wp:posOffset>
@@ -1589,7 +1559,7 @@
                                 <w:noProof/>
                               </w:rPr>
                               <w:drawing>
-                                <wp:inline distT="0" distB="0" distL="0" distR="0">
+                                <wp:inline distT="0" distB="0" distL="0" distR="0" wp14:anchorId="265B0485" wp14:editId="0CC92502">
                                   <wp:extent cx="5733415" cy="4612358"/>
                                   <wp:effectExtent l="0" t="0" r="635" b="0"/>
                                   <wp:docPr id="3" name="Picture 3" descr="https://ocw.cs.pub.ro/courses/_media/eim/laboratoare/laborator01/android_architecture.png?w=600&amp;tok=743a89"/>
@@ -1606,7 +1576,7 @@
                                           </pic:cNvPicPr>
                                         </pic:nvPicPr>
                                         <pic:blipFill>
-                                          <a:blip r:embed="rId6">
+                                          <a:blip r:embed="rId7">
                                             <a:extLst>
                                               <a:ext uri="{28A0092B-C50C-407E-A947-70E740481C1C}">
                                                 <a14:useLocalDpi xmlns:a14="http://schemas.microsoft.com/office/drawing/2010/main" val="0"/>
@@ -1645,7 +1615,7 @@
                                 <w:szCs w:val="32"/>
                               </w:rPr>
                               <w:drawing>
-                                <wp:inline distT="0" distB="0" distL="0" distR="0" wp14:anchorId="30CFD2CF" wp14:editId="2FD72D9C">
+                                <wp:inline distT="0" distB="0" distL="0" distR="0" wp14:anchorId="1B9D642B" wp14:editId="00188012">
                                   <wp:extent cx="5830784" cy="4376039"/>
                                   <wp:effectExtent l="0" t="0" r="0" b="5715"/>
                                   <wp:docPr id="1" name="Picture 1" descr="C:\Users\Flavius FUDULU\AppData\Local\Microsoft\Windows\INetCache\Content.Word\Schema_straturilor_de_interfață_grafică.svg.png"/>
@@ -1662,7 +1632,7 @@
                                           </pic:cNvPicPr>
                                         </pic:nvPicPr>
                                         <pic:blipFill>
-                                          <a:blip r:embed="rId7">
+                                          <a:blip r:embed="rId8">
                                             <a:extLst>
                                               <a:ext uri="{28A0092B-C50C-407E-A947-70E740481C1C}">
                                                 <a14:useLocalDpi xmlns:a14="http://schemas.microsoft.com/office/drawing/2010/main" val="0"/>
@@ -1726,7 +1696,7 @@
                           <w:noProof/>
                         </w:rPr>
                         <w:drawing>
-                          <wp:inline distT="0" distB="0" distL="0" distR="0">
+                          <wp:inline distT="0" distB="0" distL="0" distR="0" wp14:anchorId="265B0485" wp14:editId="0CC92502">
                             <wp:extent cx="5733415" cy="4612358"/>
                             <wp:effectExtent l="0" t="0" r="635" b="0"/>
                             <wp:docPr id="3" name="Picture 3" descr="https://ocw.cs.pub.ro/courses/_media/eim/laboratoare/laborator01/android_architecture.png?w=600&amp;tok=743a89"/>
@@ -1743,7 +1713,7 @@
                                     </pic:cNvPicPr>
                                   </pic:nvPicPr>
                                   <pic:blipFill>
-                                    <a:blip r:embed="rId6">
+                                    <a:blip r:embed="rId7">
                                       <a:extLst>
                                         <a:ext uri="{28A0092B-C50C-407E-A947-70E740481C1C}">
                                           <a14:useLocalDpi xmlns:a14="http://schemas.microsoft.com/office/drawing/2010/main" val="0"/>
@@ -1782,7 +1752,7 @@
                           <w:szCs w:val="32"/>
                         </w:rPr>
                         <w:drawing>
-                          <wp:inline distT="0" distB="0" distL="0" distR="0" wp14:anchorId="30CFD2CF" wp14:editId="2FD72D9C">
+                          <wp:inline distT="0" distB="0" distL="0" distR="0" wp14:anchorId="1B9D642B" wp14:editId="00188012">
                             <wp:extent cx="5830784" cy="4376039"/>
                             <wp:effectExtent l="0" t="0" r="0" b="5715"/>
                             <wp:docPr id="1" name="Picture 1" descr="C:\Users\Flavius FUDULU\AppData\Local\Microsoft\Windows\INetCache\Content.Word\Schema_straturilor_de_interfață_grafică.svg.png"/>
@@ -1799,7 +1769,7 @@
                                     </pic:cNvPicPr>
                                   </pic:nvPicPr>
                                   <pic:blipFill>
-                                    <a:blip r:embed="rId7">
+                                    <a:blip r:embed="rId8">
                                       <a:extLst>
                                         <a:ext uri="{28A0092B-C50C-407E-A947-70E740481C1C}">
                                           <a14:useLocalDpi xmlns:a14="http://schemas.microsoft.com/office/drawing/2010/main" val="0"/>
@@ -1885,13 +1855,14 @@
       </w:pPr>
       <w:r>
         <w:rPr>
+          <w:rFonts w:ascii="Times New Roman" w:hAnsi="Times New Roman" w:cs="Times New Roman"/>
           <w:noProof/>
           <w:lang w:val="ro-RO"/>
         </w:rPr>
         <mc:AlternateContent>
           <mc:Choice Requires="wps">
             <w:drawing>
-              <wp:anchor distT="0" distB="0" distL="114300" distR="114300" simplePos="0" relativeHeight="251661312" behindDoc="0" locked="0" layoutInCell="1" allowOverlap="1" wp14:anchorId="5389A0AA" wp14:editId="61E56E80">
+              <wp:anchor distT="0" distB="0" distL="114300" distR="114300" simplePos="0" relativeHeight="251661312" behindDoc="0" locked="0" layoutInCell="1" allowOverlap="1" wp14:anchorId="63327683" wp14:editId="21F969C4">
                 <wp:simplePos x="0" y="0"/>
                 <wp:positionH relativeFrom="column">
                   <wp:posOffset>594</wp:posOffset>
@@ -1955,7 +1926,7 @@
                               </w:rPr>
                               <w:t xml:space="preserve"> </w:t>
                             </w:r>
-                            <w:hyperlink r:id="rId8" w:history="1">
+                            <w:hyperlink r:id="rId9" w:history="1">
                               <w:r>
                                 <w:rPr>
                                   <w:rStyle w:val="Hyperlink"/>
@@ -2008,7 +1979,7 @@
                         </w:rPr>
                         <w:t xml:space="preserve"> </w:t>
                       </w:r>
-                      <w:hyperlink r:id="rId9" w:history="1">
+                      <w:hyperlink r:id="rId10" w:history="1">
                         <w:r>
                           <w:rPr>
                             <w:rStyle w:val="Hyperlink"/>
@@ -2043,6 +2014,7 @@
           <w:rFonts w:ascii="Times New Roman" w:hAnsi="Times New Roman" w:cs="Times New Roman"/>
           <w:sz w:val="24"/>
           <w:szCs w:val="32"/>
+          <w:lang w:val="ro-RO"/>
         </w:rPr>
       </w:pPr>
       <w:r>
@@ -2071,25 +2043,6 @@
           <w:sz w:val="24"/>
           <w:szCs w:val="32"/>
           <w:lang w:val="ro-RO"/>
-        </w:rPr>
-        <w:t xml:space="preserve"> </w:t>
-      </w:r>
-      <w:hyperlink r:id="rId10" w:history="1">
-        <w:r>
-          <w:rPr>
-            <w:rStyle w:val="Hyperlink"/>
-            <w:rFonts w:ascii="Times New Roman" w:hAnsi="Times New Roman" w:cs="Times New Roman"/>
-            <w:sz w:val="24"/>
-            <w:szCs w:val="32"/>
-          </w:rPr>
-          <w:t>[/]</w:t>
-        </w:r>
-      </w:hyperlink>
-      <w:r>
-        <w:rPr>
-          <w:rFonts w:ascii="Times New Roman" w:hAnsi="Times New Roman" w:cs="Times New Roman"/>
-          <w:sz w:val="24"/>
-          <w:szCs w:val="32"/>
         </w:rPr>
         <w:t xml:space="preserve"> </w:t>
       </w:r>
@@ -2100,6 +2053,7 @@
             <w:rFonts w:ascii="Times New Roman" w:hAnsi="Times New Roman" w:cs="Times New Roman"/>
             <w:sz w:val="24"/>
             <w:szCs w:val="32"/>
+            <w:lang w:val="ro-RO"/>
           </w:rPr>
           <w:t>[/]</w:t>
         </w:r>
@@ -2109,14 +2063,37 @@
           <w:rFonts w:ascii="Times New Roman" w:hAnsi="Times New Roman" w:cs="Times New Roman"/>
           <w:sz w:val="24"/>
           <w:szCs w:val="32"/>
+          <w:lang w:val="ro-RO"/>
         </w:rPr>
         <w:t xml:space="preserve"> </w:t>
       </w:r>
-      <w:r>
-        <w:rPr>
-          <w:rFonts w:ascii="Times New Roman" w:hAnsi="Times New Roman" w:cs="Times New Roman"/>
-          <w:sz w:val="24"/>
-          <w:szCs w:val="32"/>
+      <w:hyperlink r:id="rId12" w:history="1">
+        <w:r>
+          <w:rPr>
+            <w:rStyle w:val="Hyperlink"/>
+            <w:rFonts w:ascii="Times New Roman" w:hAnsi="Times New Roman" w:cs="Times New Roman"/>
+            <w:sz w:val="24"/>
+            <w:szCs w:val="32"/>
+            <w:lang w:val="ro-RO"/>
+          </w:rPr>
+          <w:t>[/]</w:t>
+        </w:r>
+      </w:hyperlink>
+      <w:r>
+        <w:rPr>
+          <w:rFonts w:ascii="Times New Roman" w:hAnsi="Times New Roman" w:cs="Times New Roman"/>
+          <w:sz w:val="24"/>
+          <w:szCs w:val="32"/>
+          <w:lang w:val="ro-RO"/>
+        </w:rPr>
+        <w:t xml:space="preserve"> </w:t>
+      </w:r>
+      <w:r>
+        <w:rPr>
+          <w:rFonts w:ascii="Times New Roman" w:hAnsi="Times New Roman" w:cs="Times New Roman"/>
+          <w:sz w:val="24"/>
+          <w:szCs w:val="32"/>
+          <w:lang w:val="ro-RO"/>
         </w:rPr>
         <w:t>:</w:t>
       </w:r>
@@ -2134,204 +2111,17 @@
           <w:rFonts w:ascii="Times New Roman" w:hAnsi="Times New Roman" w:cs="Times New Roman"/>
           <w:sz w:val="24"/>
           <w:szCs w:val="32"/>
-        </w:rPr>
-      </w:pPr>
-      <w:proofErr w:type="spellStart"/>
-      <w:r>
-        <w:rPr>
-          <w:rFonts w:ascii="Times New Roman" w:hAnsi="Times New Roman" w:cs="Times New Roman"/>
-          <w:sz w:val="24"/>
-          <w:szCs w:val="32"/>
-        </w:rPr>
-        <w:t>Configurații</w:t>
-      </w:r>
-      <w:proofErr w:type="spellEnd"/>
-      <w:r>
-        <w:rPr>
-          <w:rFonts w:ascii="Times New Roman" w:hAnsi="Times New Roman" w:cs="Times New Roman"/>
-          <w:sz w:val="24"/>
-          <w:szCs w:val="32"/>
-        </w:rPr>
-        <w:t xml:space="preserve"> </w:t>
-      </w:r>
-      <w:r>
-        <w:rPr>
-          <w:rFonts w:ascii="Times New Roman" w:hAnsi="Times New Roman" w:cs="Times New Roman"/>
-          <w:sz w:val="24"/>
-          <w:szCs w:val="32"/>
-        </w:rPr>
-        <w:t xml:space="preserve">dispositive - </w:t>
-      </w:r>
-      <w:proofErr w:type="spellStart"/>
-      <w:r>
-        <w:rPr>
-          <w:rFonts w:ascii="Times New Roman" w:hAnsi="Times New Roman" w:cs="Times New Roman"/>
-          <w:sz w:val="24"/>
-          <w:szCs w:val="32"/>
-        </w:rPr>
-        <w:t>adaptabilă</w:t>
-      </w:r>
-      <w:proofErr w:type="spellEnd"/>
-      <w:r>
-        <w:rPr>
-          <w:rFonts w:ascii="Times New Roman" w:hAnsi="Times New Roman" w:cs="Times New Roman"/>
-          <w:sz w:val="24"/>
-          <w:szCs w:val="32"/>
-        </w:rPr>
-        <w:t xml:space="preserve"> la </w:t>
-      </w:r>
-      <w:proofErr w:type="spellStart"/>
-      <w:r>
-        <w:rPr>
-          <w:rFonts w:ascii="Times New Roman" w:hAnsi="Times New Roman" w:cs="Times New Roman"/>
-          <w:sz w:val="24"/>
-          <w:szCs w:val="32"/>
-        </w:rPr>
-        <w:t>configurații</w:t>
-      </w:r>
-      <w:proofErr w:type="spellEnd"/>
-      <w:r>
-        <w:rPr>
-          <w:rFonts w:ascii="Times New Roman" w:hAnsi="Times New Roman" w:cs="Times New Roman"/>
-          <w:sz w:val="24"/>
-          <w:szCs w:val="32"/>
-        </w:rPr>
-        <w:t xml:space="preserve"> </w:t>
-      </w:r>
-      <w:proofErr w:type="spellStart"/>
-      <w:r>
-        <w:rPr>
-          <w:rFonts w:ascii="Times New Roman" w:hAnsi="Times New Roman" w:cs="Times New Roman"/>
-          <w:sz w:val="24"/>
-          <w:szCs w:val="32"/>
-        </w:rPr>
-        <w:t>mai</w:t>
-      </w:r>
-      <w:proofErr w:type="spellEnd"/>
-      <w:r>
-        <w:rPr>
-          <w:rFonts w:ascii="Times New Roman" w:hAnsi="Times New Roman" w:cs="Times New Roman"/>
-          <w:sz w:val="24"/>
-          <w:szCs w:val="32"/>
-        </w:rPr>
-        <w:t xml:space="preserve"> </w:t>
-      </w:r>
-      <w:proofErr w:type="spellStart"/>
-      <w:proofErr w:type="gramStart"/>
-      <w:r>
-        <w:rPr>
-          <w:rFonts w:ascii="Times New Roman" w:hAnsi="Times New Roman" w:cs="Times New Roman"/>
-          <w:sz w:val="24"/>
-          <w:szCs w:val="32"/>
-        </w:rPr>
-        <w:t>mari</w:t>
-      </w:r>
-      <w:proofErr w:type="spellEnd"/>
-      <w:proofErr w:type="gramEnd"/>
-      <w:r>
-        <w:rPr>
-          <w:rFonts w:ascii="Times New Roman" w:hAnsi="Times New Roman" w:cs="Times New Roman"/>
-          <w:sz w:val="24"/>
-          <w:szCs w:val="32"/>
-        </w:rPr>
-        <w:t xml:space="preserve">, VGA, </w:t>
-      </w:r>
-      <w:proofErr w:type="spellStart"/>
-      <w:r>
-        <w:rPr>
-          <w:rFonts w:ascii="Times New Roman" w:hAnsi="Times New Roman" w:cs="Times New Roman"/>
-          <w:sz w:val="24"/>
-          <w:szCs w:val="32"/>
-        </w:rPr>
-        <w:t>biblioteci</w:t>
-      </w:r>
-      <w:proofErr w:type="spellEnd"/>
-      <w:r>
-        <w:rPr>
-          <w:rFonts w:ascii="Times New Roman" w:hAnsi="Times New Roman" w:cs="Times New Roman"/>
-          <w:sz w:val="24"/>
-          <w:szCs w:val="32"/>
-        </w:rPr>
-        <w:t xml:space="preserve"> </w:t>
-      </w:r>
-      <w:proofErr w:type="spellStart"/>
-      <w:r>
-        <w:rPr>
-          <w:rFonts w:ascii="Times New Roman" w:hAnsi="Times New Roman" w:cs="Times New Roman"/>
-          <w:sz w:val="24"/>
-          <w:szCs w:val="32"/>
-        </w:rPr>
-        <w:t>grafice</w:t>
-      </w:r>
-      <w:proofErr w:type="spellEnd"/>
-      <w:r>
-        <w:rPr>
-          <w:rFonts w:ascii="Times New Roman" w:hAnsi="Times New Roman" w:cs="Times New Roman"/>
-          <w:sz w:val="24"/>
-          <w:szCs w:val="32"/>
-        </w:rPr>
-        <w:t xml:space="preserve"> </w:t>
-      </w:r>
-      <w:r>
-        <w:rPr>
-          <w:rFonts w:ascii="Times New Roman" w:hAnsi="Times New Roman" w:cs="Times New Roman"/>
-          <w:sz w:val="24"/>
-          <w:szCs w:val="32"/>
-        </w:rPr>
-        <w:t xml:space="preserve">2D </w:t>
-      </w:r>
-      <w:r>
-        <w:rPr>
-          <w:rFonts w:ascii="Times New Roman" w:hAnsi="Times New Roman" w:cs="Times New Roman"/>
-          <w:sz w:val="24"/>
-          <w:szCs w:val="32"/>
-          <w:lang w:val="ro-RO"/>
-        </w:rPr>
-        <w:t xml:space="preserve">și </w:t>
-      </w:r>
-      <w:proofErr w:type="spellStart"/>
-      <w:r>
-        <w:rPr>
-          <w:rFonts w:ascii="Times New Roman" w:hAnsi="Times New Roman" w:cs="Times New Roman"/>
-          <w:sz w:val="24"/>
-          <w:szCs w:val="32"/>
-        </w:rPr>
-        <w:t>biblioteci</w:t>
-      </w:r>
-      <w:proofErr w:type="spellEnd"/>
-      <w:r>
-        <w:rPr>
-          <w:rFonts w:ascii="Times New Roman" w:hAnsi="Times New Roman" w:cs="Times New Roman"/>
-          <w:sz w:val="24"/>
-          <w:szCs w:val="32"/>
-        </w:rPr>
-        <w:t xml:space="preserve"> </w:t>
-      </w:r>
-      <w:proofErr w:type="spellStart"/>
-      <w:r>
-        <w:rPr>
-          <w:rFonts w:ascii="Times New Roman" w:hAnsi="Times New Roman" w:cs="Times New Roman"/>
-          <w:sz w:val="24"/>
-          <w:szCs w:val="32"/>
-        </w:rPr>
-        <w:t>grafice</w:t>
-      </w:r>
-      <w:proofErr w:type="spellEnd"/>
-      <w:r>
-        <w:rPr>
-          <w:rFonts w:ascii="Times New Roman" w:hAnsi="Times New Roman" w:cs="Times New Roman"/>
-          <w:sz w:val="24"/>
-          <w:szCs w:val="32"/>
-        </w:rPr>
-        <w:t xml:space="preserve"> 3D</w:t>
-      </w:r>
-      <w:r>
-        <w:rPr>
-          <w:rFonts w:ascii="Times New Roman" w:hAnsi="Times New Roman" w:cs="Times New Roman"/>
-          <w:sz w:val="24"/>
-          <w:szCs w:val="32"/>
-        </w:rPr>
-        <w:t>.</w:t>
+          <w:lang w:val="ro-RO"/>
+        </w:rPr>
+      </w:pPr>
+      <w:r>
+        <w:rPr>
+          <w:rFonts w:ascii="Times New Roman" w:hAnsi="Times New Roman" w:cs="Times New Roman"/>
+          <w:sz w:val="24"/>
+          <w:szCs w:val="32"/>
+          <w:lang w:val="ro-RO"/>
+        </w:rPr>
+        <w:t>Configurații dispositive - adaptabilă la configurații mai mari, VGA, biblioteci grafice 2D și biblioteci grafice 3D.</w:t>
       </w:r>
     </w:p>
     <w:p>
@@ -2347,25 +2137,17 @@
           <w:rFonts w:ascii="Times New Roman" w:hAnsi="Times New Roman" w:cs="Times New Roman"/>
           <w:sz w:val="24"/>
           <w:szCs w:val="32"/>
-        </w:rPr>
-      </w:pPr>
-      <w:proofErr w:type="spellStart"/>
-      <w:r>
-        <w:rPr>
-          <w:rFonts w:ascii="Times New Roman" w:hAnsi="Times New Roman" w:cs="Times New Roman"/>
-          <w:sz w:val="24"/>
-          <w:szCs w:val="32"/>
-        </w:rPr>
-        <w:t>Stocare</w:t>
-      </w:r>
-      <w:proofErr w:type="spellEnd"/>
-      <w:r>
-        <w:rPr>
-          <w:rFonts w:ascii="Times New Roman" w:hAnsi="Times New Roman" w:cs="Times New Roman"/>
-          <w:sz w:val="24"/>
-          <w:szCs w:val="32"/>
-        </w:rPr>
-        <w:t xml:space="preserve"> de date</w:t>
+          <w:lang w:val="ro-RO"/>
+        </w:rPr>
+      </w:pPr>
+      <w:r>
+        <w:rPr>
+          <w:rFonts w:ascii="Times New Roman" w:hAnsi="Times New Roman" w:cs="Times New Roman"/>
+          <w:sz w:val="24"/>
+          <w:szCs w:val="32"/>
+          <w:lang w:val="ro-RO"/>
+        </w:rPr>
+        <w:t>Stocare de date</w:t>
       </w:r>
     </w:p>
     <w:p>
@@ -2381,111 +2163,24 @@
           <w:rFonts w:ascii="Times New Roman" w:hAnsi="Times New Roman" w:cs="Times New Roman"/>
           <w:sz w:val="24"/>
           <w:szCs w:val="32"/>
-        </w:rPr>
-      </w:pPr>
-      <w:proofErr w:type="spellStart"/>
-      <w:r>
-        <w:rPr>
-          <w:rFonts w:ascii="Times New Roman" w:hAnsi="Times New Roman" w:cs="Times New Roman"/>
-          <w:sz w:val="24"/>
-          <w:szCs w:val="32"/>
-        </w:rPr>
-        <w:t>Conectivitate</w:t>
-      </w:r>
-      <w:proofErr w:type="spellEnd"/>
-      <w:r>
-        <w:rPr>
-          <w:rFonts w:ascii="Times New Roman" w:hAnsi="Times New Roman" w:cs="Times New Roman"/>
-          <w:sz w:val="24"/>
-          <w:szCs w:val="32"/>
-        </w:rPr>
-        <w:t xml:space="preserve"> – </w:t>
-      </w:r>
-      <w:proofErr w:type="spellStart"/>
-      <w:r>
-        <w:rPr>
-          <w:rFonts w:ascii="Times New Roman" w:hAnsi="Times New Roman" w:cs="Times New Roman"/>
-          <w:sz w:val="24"/>
-          <w:szCs w:val="32"/>
-        </w:rPr>
-        <w:t>suportă</w:t>
-      </w:r>
-      <w:proofErr w:type="spellEnd"/>
-      <w:r>
-        <w:rPr>
-          <w:rFonts w:ascii="Times New Roman" w:hAnsi="Times New Roman" w:cs="Times New Roman"/>
-          <w:sz w:val="24"/>
-          <w:szCs w:val="32"/>
-        </w:rPr>
-        <w:t xml:space="preserve"> </w:t>
-      </w:r>
-      <w:proofErr w:type="spellStart"/>
-      <w:r>
-        <w:rPr>
-          <w:rFonts w:ascii="Times New Roman" w:hAnsi="Times New Roman" w:cs="Times New Roman"/>
-          <w:sz w:val="24"/>
-          <w:szCs w:val="32"/>
-        </w:rPr>
-        <w:t>tehnologii</w:t>
-      </w:r>
-      <w:proofErr w:type="spellEnd"/>
-      <w:r>
-        <w:rPr>
-          <w:rFonts w:ascii="Times New Roman" w:hAnsi="Times New Roman" w:cs="Times New Roman"/>
-          <w:sz w:val="24"/>
-          <w:szCs w:val="32"/>
-        </w:rPr>
-        <w:t xml:space="preserve"> de </w:t>
-      </w:r>
-      <w:proofErr w:type="spellStart"/>
-      <w:r>
-        <w:rPr>
-          <w:rFonts w:ascii="Times New Roman" w:hAnsi="Times New Roman" w:cs="Times New Roman"/>
-          <w:sz w:val="24"/>
-          <w:szCs w:val="32"/>
-        </w:rPr>
-        <w:t>conectivitate</w:t>
-      </w:r>
-      <w:proofErr w:type="spellEnd"/>
-      <w:r>
-        <w:rPr>
-          <w:rFonts w:ascii="Times New Roman" w:hAnsi="Times New Roman" w:cs="Times New Roman"/>
-          <w:sz w:val="24"/>
-          <w:szCs w:val="32"/>
-        </w:rPr>
-        <w:t xml:space="preserve"> </w:t>
-      </w:r>
-      <w:proofErr w:type="spellStart"/>
-      <w:r>
-        <w:rPr>
-          <w:rFonts w:ascii="Times New Roman" w:hAnsi="Times New Roman" w:cs="Times New Roman"/>
-          <w:sz w:val="24"/>
-          <w:szCs w:val="32"/>
-        </w:rPr>
-        <w:t>incluzând</w:t>
-      </w:r>
-      <w:proofErr w:type="spellEnd"/>
-      <w:r>
-        <w:rPr>
-          <w:rFonts w:ascii="Times New Roman" w:hAnsi="Times New Roman" w:cs="Times New Roman"/>
-          <w:sz w:val="24"/>
-          <w:szCs w:val="32"/>
-        </w:rPr>
-        <w:t xml:space="preserve"> GSM/EDGE</w:t>
-      </w:r>
-      <w:r>
-        <w:rPr>
-          <w:rFonts w:ascii="Times New Roman" w:hAnsi="Times New Roman" w:cs="Times New Roman"/>
-          <w:sz w:val="24"/>
-          <w:szCs w:val="32"/>
-        </w:rPr>
-        <w:t>/</w:t>
-      </w:r>
-      <w:r>
-        <w:rPr>
-          <w:rFonts w:ascii="Times New Roman" w:hAnsi="Times New Roman" w:cs="Times New Roman"/>
-          <w:sz w:val="24"/>
-          <w:szCs w:val="32"/>
+          <w:lang w:val="ro-RO"/>
+        </w:rPr>
+      </w:pPr>
+      <w:r>
+        <w:rPr>
+          <w:rFonts w:ascii="Times New Roman" w:hAnsi="Times New Roman" w:cs="Times New Roman"/>
+          <w:sz w:val="24"/>
+          <w:szCs w:val="32"/>
+          <w:lang w:val="ro-RO"/>
+        </w:rPr>
+        <w:t>Conectivitate – suportă tehnologii de conectivitate incluzând GSM/EDGE/</w:t>
+      </w:r>
+      <w:r>
+        <w:rPr>
+          <w:rFonts w:ascii="Times New Roman" w:hAnsi="Times New Roman" w:cs="Times New Roman"/>
+          <w:sz w:val="24"/>
+          <w:szCs w:val="32"/>
+          <w:lang w:val="ro-RO"/>
         </w:rPr>
         <w:t>HSDPA/LTE</w:t>
       </w:r>
@@ -2494,26 +2189,9 @@
           <w:rFonts w:ascii="Times New Roman" w:hAnsi="Times New Roman" w:cs="Times New Roman"/>
           <w:sz w:val="24"/>
           <w:szCs w:val="32"/>
-        </w:rPr>
-        <w:t xml:space="preserve">, CDMA, EV-DO, UMTS, Bluetooth </w:t>
-      </w:r>
-      <w:proofErr w:type="spellStart"/>
-      <w:r>
-        <w:rPr>
-          <w:rFonts w:ascii="Times New Roman" w:hAnsi="Times New Roman" w:cs="Times New Roman"/>
-          <w:sz w:val="24"/>
-          <w:szCs w:val="32"/>
-        </w:rPr>
-        <w:t>și</w:t>
-      </w:r>
-      <w:proofErr w:type="spellEnd"/>
-      <w:r>
-        <w:rPr>
-          <w:rFonts w:ascii="Times New Roman" w:hAnsi="Times New Roman" w:cs="Times New Roman"/>
-          <w:sz w:val="24"/>
-          <w:szCs w:val="32"/>
-        </w:rPr>
-        <w:t xml:space="preserve"> Wi-Fi.</w:t>
+          <w:lang w:val="ro-RO"/>
+        </w:rPr>
+        <w:t>, CDMA, EV-DO, UMTS, Bluetooth și Wi-Fi.</w:t>
       </w:r>
     </w:p>
     <w:p>
@@ -2529,25 +2207,17 @@
           <w:rFonts w:ascii="Times New Roman" w:hAnsi="Times New Roman" w:cs="Times New Roman"/>
           <w:sz w:val="24"/>
           <w:szCs w:val="32"/>
-        </w:rPr>
-      </w:pPr>
-      <w:proofErr w:type="spellStart"/>
-      <w:r>
-        <w:rPr>
-          <w:rFonts w:ascii="Times New Roman" w:hAnsi="Times New Roman" w:cs="Times New Roman"/>
-          <w:sz w:val="24"/>
-          <w:szCs w:val="32"/>
-        </w:rPr>
-        <w:t>Mesagerie</w:t>
-      </w:r>
-      <w:proofErr w:type="spellEnd"/>
-      <w:r>
-        <w:rPr>
-          <w:rFonts w:ascii="Times New Roman" w:hAnsi="Times New Roman" w:cs="Times New Roman"/>
-          <w:sz w:val="24"/>
-          <w:szCs w:val="32"/>
-        </w:rPr>
-        <w:t xml:space="preserve"> instant</w:t>
+          <w:lang w:val="ro-RO"/>
+        </w:rPr>
+      </w:pPr>
+      <w:r>
+        <w:rPr>
+          <w:rFonts w:ascii="Times New Roman" w:hAnsi="Times New Roman" w:cs="Times New Roman"/>
+          <w:sz w:val="24"/>
+          <w:szCs w:val="32"/>
+          <w:lang w:val="ro-RO"/>
+        </w:rPr>
+        <w:t>Mesagerie instant</w:t>
       </w:r>
     </w:p>
     <w:p>
@@ -2563,25 +2233,17 @@
           <w:rFonts w:ascii="Times New Roman" w:hAnsi="Times New Roman" w:cs="Times New Roman"/>
           <w:sz w:val="24"/>
           <w:szCs w:val="32"/>
-        </w:rPr>
-      </w:pPr>
-      <w:proofErr w:type="spellStart"/>
-      <w:r>
-        <w:rPr>
-          <w:rFonts w:ascii="Times New Roman" w:hAnsi="Times New Roman" w:cs="Times New Roman"/>
-          <w:sz w:val="24"/>
-          <w:szCs w:val="32"/>
-        </w:rPr>
-        <w:t>Navigatorul</w:t>
-      </w:r>
-      <w:proofErr w:type="spellEnd"/>
-      <w:r>
-        <w:rPr>
-          <w:rFonts w:ascii="Times New Roman" w:hAnsi="Times New Roman" w:cs="Times New Roman"/>
-          <w:sz w:val="24"/>
-          <w:szCs w:val="32"/>
-        </w:rPr>
-        <w:t xml:space="preserve"> de web</w:t>
+          <w:lang w:val="ro-RO"/>
+        </w:rPr>
+      </w:pPr>
+      <w:r>
+        <w:rPr>
+          <w:rFonts w:ascii="Times New Roman" w:hAnsi="Times New Roman" w:cs="Times New Roman"/>
+          <w:sz w:val="24"/>
+          <w:szCs w:val="32"/>
+          <w:lang w:val="ro-RO"/>
+        </w:rPr>
+        <w:t>Navigatorul de web</w:t>
       </w:r>
     </w:p>
     <w:p>
@@ -2597,54 +2259,18 @@
           <w:rFonts w:ascii="Times New Roman" w:hAnsi="Times New Roman" w:cs="Times New Roman"/>
           <w:sz w:val="24"/>
           <w:szCs w:val="32"/>
-        </w:rPr>
-      </w:pPr>
-      <w:proofErr w:type="spellStart"/>
-      <w:r>
-        <w:rPr>
-          <w:rFonts w:ascii="Times New Roman" w:hAnsi="Times New Roman" w:cs="Times New Roman"/>
-          <w:sz w:val="24"/>
-          <w:szCs w:val="32"/>
-        </w:rPr>
-        <w:t>Mașina</w:t>
-      </w:r>
-      <w:proofErr w:type="spellEnd"/>
-      <w:r>
-        <w:rPr>
-          <w:rFonts w:ascii="Times New Roman" w:hAnsi="Times New Roman" w:cs="Times New Roman"/>
-          <w:sz w:val="24"/>
-          <w:szCs w:val="32"/>
-        </w:rPr>
-        <w:t xml:space="preserve"> </w:t>
-      </w:r>
-      <w:proofErr w:type="spellStart"/>
-      <w:r>
-        <w:rPr>
-          <w:rFonts w:ascii="Times New Roman" w:hAnsi="Times New Roman" w:cs="Times New Roman"/>
-          <w:sz w:val="24"/>
-          <w:szCs w:val="32"/>
-        </w:rPr>
-        <w:t>virtuală</w:t>
-      </w:r>
-      <w:proofErr w:type="spellEnd"/>
-      <w:r>
-        <w:rPr>
-          <w:rFonts w:ascii="Times New Roman" w:hAnsi="Times New Roman" w:cs="Times New Roman"/>
-          <w:sz w:val="24"/>
-          <w:szCs w:val="32"/>
-        </w:rPr>
-        <w:t xml:space="preserve"> </w:t>
-      </w:r>
-      <w:proofErr w:type="spellStart"/>
-      <w:r>
-        <w:rPr>
-          <w:rFonts w:ascii="Times New Roman" w:hAnsi="Times New Roman" w:cs="Times New Roman"/>
-          <w:sz w:val="24"/>
-          <w:szCs w:val="32"/>
-        </w:rPr>
-        <w:t>Dalvik</w:t>
-      </w:r>
-      <w:proofErr w:type="spellEnd"/>
+          <w:lang w:val="ro-RO"/>
+        </w:rPr>
+      </w:pPr>
+      <w:r>
+        <w:rPr>
+          <w:rFonts w:ascii="Times New Roman" w:hAnsi="Times New Roman" w:cs="Times New Roman"/>
+          <w:sz w:val="24"/>
+          <w:szCs w:val="32"/>
+          <w:lang w:val="ro-RO"/>
+        </w:rPr>
+        <w:t>Mașina virtuală Dalvik</w:t>
+      </w:r>
     </w:p>
     <w:p>
       <w:pPr>
@@ -2659,25 +2285,17 @@
           <w:rFonts w:ascii="Times New Roman" w:hAnsi="Times New Roman" w:cs="Times New Roman"/>
           <w:sz w:val="24"/>
           <w:szCs w:val="32"/>
-        </w:rPr>
-      </w:pPr>
-      <w:proofErr w:type="spellStart"/>
-      <w:r>
-        <w:rPr>
-          <w:rFonts w:ascii="Times New Roman" w:hAnsi="Times New Roman" w:cs="Times New Roman"/>
-          <w:sz w:val="24"/>
-          <w:szCs w:val="32"/>
-        </w:rPr>
-        <w:t>Suport</w:t>
-      </w:r>
-      <w:proofErr w:type="spellEnd"/>
-      <w:r>
-        <w:rPr>
-          <w:rFonts w:ascii="Times New Roman" w:hAnsi="Times New Roman" w:cs="Times New Roman"/>
-          <w:sz w:val="24"/>
-          <w:szCs w:val="32"/>
-        </w:rPr>
-        <w:t xml:space="preserve"> media</w:t>
+          <w:lang w:val="ro-RO"/>
+        </w:rPr>
+      </w:pPr>
+      <w:r>
+        <w:rPr>
+          <w:rFonts w:ascii="Times New Roman" w:hAnsi="Times New Roman" w:cs="Times New Roman"/>
+          <w:sz w:val="24"/>
+          <w:szCs w:val="32"/>
+          <w:lang w:val="ro-RO"/>
+        </w:rPr>
+        <w:t>Suport media</w:t>
       </w:r>
     </w:p>
     <w:p>
@@ -2693,249 +2311,26 @@
           <w:rFonts w:ascii="Times New Roman" w:hAnsi="Times New Roman" w:cs="Times New Roman"/>
           <w:sz w:val="24"/>
           <w:szCs w:val="32"/>
-        </w:rPr>
-      </w:pPr>
-      <w:proofErr w:type="spellStart"/>
-      <w:r>
-        <w:rPr>
-          <w:rFonts w:ascii="Times New Roman" w:hAnsi="Times New Roman" w:cs="Times New Roman"/>
-          <w:sz w:val="24"/>
-          <w:szCs w:val="32"/>
-        </w:rPr>
-        <w:t>Suport</w:t>
-      </w:r>
-      <w:proofErr w:type="spellEnd"/>
-      <w:r>
-        <w:rPr>
-          <w:rFonts w:ascii="Times New Roman" w:hAnsi="Times New Roman" w:cs="Times New Roman"/>
-          <w:sz w:val="24"/>
-          <w:szCs w:val="32"/>
-        </w:rPr>
-        <w:t xml:space="preserve"> hardware </w:t>
-      </w:r>
-      <w:r>
-        <w:rPr>
-          <w:rFonts w:ascii="Times New Roman" w:hAnsi="Times New Roman" w:cs="Times New Roman"/>
-          <w:sz w:val="24"/>
-          <w:szCs w:val="32"/>
-        </w:rPr>
-        <w:t>additional</w:t>
-      </w:r>
-      <w:r>
-        <w:rPr>
-          <w:rFonts w:ascii="Times New Roman" w:hAnsi="Times New Roman" w:cs="Times New Roman"/>
-          <w:sz w:val="24"/>
-          <w:szCs w:val="32"/>
-        </w:rPr>
-        <w:t xml:space="preserve"> - </w:t>
-      </w:r>
-      <w:proofErr w:type="spellStart"/>
-      <w:r>
-        <w:rPr>
-          <w:rFonts w:ascii="Times New Roman" w:hAnsi="Times New Roman" w:cs="Times New Roman"/>
-          <w:sz w:val="24"/>
-          <w:szCs w:val="32"/>
-        </w:rPr>
-        <w:t>poate</w:t>
-      </w:r>
-      <w:proofErr w:type="spellEnd"/>
-      <w:r>
-        <w:rPr>
-          <w:rFonts w:ascii="Times New Roman" w:hAnsi="Times New Roman" w:cs="Times New Roman"/>
-          <w:sz w:val="24"/>
-          <w:szCs w:val="32"/>
-        </w:rPr>
-        <w:t xml:space="preserve"> </w:t>
-      </w:r>
-      <w:proofErr w:type="spellStart"/>
-      <w:r>
-        <w:rPr>
-          <w:rFonts w:ascii="Times New Roman" w:hAnsi="Times New Roman" w:cs="Times New Roman"/>
-          <w:sz w:val="24"/>
-          <w:szCs w:val="32"/>
-        </w:rPr>
-        <w:t>utiliza</w:t>
-      </w:r>
-      <w:proofErr w:type="spellEnd"/>
-      <w:r>
-        <w:rPr>
-          <w:rFonts w:ascii="Times New Roman" w:hAnsi="Times New Roman" w:cs="Times New Roman"/>
-          <w:sz w:val="24"/>
-          <w:szCs w:val="32"/>
-        </w:rPr>
-        <w:t xml:space="preserve"> </w:t>
-      </w:r>
-      <w:proofErr w:type="spellStart"/>
-      <w:r>
-        <w:rPr>
-          <w:rFonts w:ascii="Times New Roman" w:hAnsi="Times New Roman" w:cs="Times New Roman"/>
-          <w:sz w:val="24"/>
-          <w:szCs w:val="32"/>
-        </w:rPr>
-        <w:t>camere</w:t>
-      </w:r>
-      <w:proofErr w:type="spellEnd"/>
-      <w:r>
-        <w:rPr>
-          <w:rFonts w:ascii="Times New Roman" w:hAnsi="Times New Roman" w:cs="Times New Roman"/>
-          <w:sz w:val="24"/>
-          <w:szCs w:val="32"/>
-        </w:rPr>
-        <w:t xml:space="preserve"> video/</w:t>
-      </w:r>
-      <w:proofErr w:type="spellStart"/>
-      <w:r>
-        <w:rPr>
-          <w:rFonts w:ascii="Times New Roman" w:hAnsi="Times New Roman" w:cs="Times New Roman"/>
-          <w:sz w:val="24"/>
-          <w:szCs w:val="32"/>
-        </w:rPr>
-        <w:t>foto</w:t>
-      </w:r>
-      <w:proofErr w:type="spellEnd"/>
-      <w:r>
-        <w:rPr>
-          <w:rFonts w:ascii="Times New Roman" w:hAnsi="Times New Roman" w:cs="Times New Roman"/>
-          <w:sz w:val="24"/>
-          <w:szCs w:val="32"/>
-        </w:rPr>
-        <w:t>, tou</w:t>
-      </w:r>
-      <w:r>
-        <w:rPr>
-          <w:rFonts w:ascii="Times New Roman" w:hAnsi="Times New Roman" w:cs="Times New Roman"/>
-          <w:sz w:val="24"/>
-          <w:szCs w:val="32"/>
-        </w:rPr>
-        <w:t xml:space="preserve">chscreen, GPS, </w:t>
-      </w:r>
-      <w:proofErr w:type="spellStart"/>
-      <w:r>
-        <w:rPr>
-          <w:rFonts w:ascii="Times New Roman" w:hAnsi="Times New Roman" w:cs="Times New Roman"/>
-          <w:sz w:val="24"/>
-          <w:szCs w:val="32"/>
-        </w:rPr>
-        <w:t>accelerometru</w:t>
-      </w:r>
-      <w:proofErr w:type="spellEnd"/>
-      <w:r>
-        <w:rPr>
-          <w:rFonts w:ascii="Times New Roman" w:hAnsi="Times New Roman" w:cs="Times New Roman"/>
-          <w:sz w:val="24"/>
-          <w:szCs w:val="32"/>
-        </w:rPr>
-        <w:t xml:space="preserve">, </w:t>
-      </w:r>
-      <w:bookmarkStart w:id="0" w:name="_GoBack"/>
-      <w:bookmarkEnd w:id="0"/>
-      <w:proofErr w:type="spellStart"/>
-      <w:r>
-        <w:rPr>
-          <w:rFonts w:ascii="Times New Roman" w:hAnsi="Times New Roman" w:cs="Times New Roman"/>
-          <w:sz w:val="24"/>
-          <w:szCs w:val="32"/>
-        </w:rPr>
-        <w:t>cititor</w:t>
-      </w:r>
-      <w:proofErr w:type="spellEnd"/>
-      <w:r>
-        <w:rPr>
-          <w:rFonts w:ascii="Times New Roman" w:hAnsi="Times New Roman" w:cs="Times New Roman"/>
-          <w:sz w:val="24"/>
-          <w:szCs w:val="32"/>
-        </w:rPr>
-        <w:t xml:space="preserve"> de </w:t>
-      </w:r>
-      <w:proofErr w:type="spellStart"/>
-      <w:r>
-        <w:rPr>
-          <w:rFonts w:ascii="Times New Roman" w:hAnsi="Times New Roman" w:cs="Times New Roman"/>
-          <w:sz w:val="24"/>
-          <w:szCs w:val="32"/>
-        </w:rPr>
-        <w:t>amprente</w:t>
-      </w:r>
-      <w:proofErr w:type="spellEnd"/>
-      <w:r>
-        <w:rPr>
-          <w:rFonts w:ascii="Times New Roman" w:hAnsi="Times New Roman" w:cs="Times New Roman"/>
-          <w:sz w:val="24"/>
-          <w:szCs w:val="32"/>
-        </w:rPr>
-        <w:t xml:space="preserve">, diverse </w:t>
-      </w:r>
-      <w:proofErr w:type="spellStart"/>
-      <w:r>
-        <w:rPr>
-          <w:rFonts w:ascii="Times New Roman" w:hAnsi="Times New Roman" w:cs="Times New Roman"/>
-          <w:sz w:val="24"/>
-          <w:szCs w:val="32"/>
-        </w:rPr>
-        <w:t>periferice</w:t>
-      </w:r>
-      <w:proofErr w:type="spellEnd"/>
-      <w:r>
-        <w:rPr>
-          <w:rFonts w:ascii="Times New Roman" w:hAnsi="Times New Roman" w:cs="Times New Roman"/>
-          <w:sz w:val="24"/>
-          <w:szCs w:val="32"/>
-        </w:rPr>
-        <w:t xml:space="preserve"> </w:t>
-      </w:r>
-      <w:proofErr w:type="spellStart"/>
-      <w:r>
-        <w:rPr>
-          <w:rFonts w:ascii="Times New Roman" w:hAnsi="Times New Roman" w:cs="Times New Roman"/>
-          <w:sz w:val="24"/>
-          <w:szCs w:val="32"/>
-        </w:rPr>
-        <w:t>și</w:t>
-      </w:r>
-      <w:proofErr w:type="spellEnd"/>
-      <w:r>
-        <w:rPr>
-          <w:rFonts w:ascii="Times New Roman" w:hAnsi="Times New Roman" w:cs="Times New Roman"/>
-          <w:sz w:val="24"/>
-          <w:szCs w:val="32"/>
-        </w:rPr>
-        <w:t xml:space="preserve"> </w:t>
-      </w:r>
-      <w:proofErr w:type="spellStart"/>
-      <w:r>
-        <w:rPr>
-          <w:rFonts w:ascii="Times New Roman" w:hAnsi="Times New Roman" w:cs="Times New Roman"/>
-          <w:sz w:val="24"/>
-          <w:szCs w:val="32"/>
-        </w:rPr>
-        <w:t>grafică</w:t>
-      </w:r>
-      <w:proofErr w:type="spellEnd"/>
-      <w:r>
-        <w:rPr>
-          <w:rFonts w:ascii="Times New Roman" w:hAnsi="Times New Roman" w:cs="Times New Roman"/>
-          <w:sz w:val="24"/>
-          <w:szCs w:val="32"/>
-        </w:rPr>
-        <w:t xml:space="preserve"> </w:t>
-      </w:r>
-      <w:proofErr w:type="spellStart"/>
-      <w:r>
-        <w:rPr>
-          <w:rFonts w:ascii="Times New Roman" w:hAnsi="Times New Roman" w:cs="Times New Roman"/>
-          <w:sz w:val="24"/>
-          <w:szCs w:val="32"/>
-        </w:rPr>
-        <w:t>accelerată</w:t>
-      </w:r>
-      <w:proofErr w:type="spellEnd"/>
-      <w:r>
-        <w:rPr>
-          <w:rFonts w:ascii="Times New Roman" w:hAnsi="Times New Roman" w:cs="Times New Roman"/>
-          <w:sz w:val="24"/>
-          <w:szCs w:val="32"/>
-        </w:rPr>
-        <w:t xml:space="preserve"> 3D.</w:t>
+          <w:lang w:val="ro-RO"/>
+        </w:rPr>
+      </w:pPr>
+      <w:r>
+        <w:rPr>
+          <w:rFonts w:ascii="Times New Roman" w:hAnsi="Times New Roman" w:cs="Times New Roman"/>
+          <w:sz w:val="24"/>
+          <w:szCs w:val="32"/>
+          <w:lang w:val="ro-RO"/>
+        </w:rPr>
+        <w:t>Suport hardware additional</w:t>
+      </w:r>
+      <w:r>
+        <w:rPr>
+          <w:rFonts w:ascii="Times New Roman" w:hAnsi="Times New Roman" w:cs="Times New Roman"/>
+          <w:sz w:val="24"/>
+          <w:szCs w:val="32"/>
+          <w:lang w:val="ro-RO"/>
+        </w:rPr>
+        <w:t xml:space="preserve"> - poate utiliza camere video/foto, touchscreen, GPS, accelerometru, cititor de amprente, diverse periferice și grafică accelerată 3D.</w:t>
       </w:r>
     </w:p>
     <w:p>
@@ -2951,36 +2346,18 @@
           <w:rFonts w:ascii="Times New Roman" w:hAnsi="Times New Roman" w:cs="Times New Roman"/>
           <w:sz w:val="24"/>
           <w:szCs w:val="32"/>
-        </w:rPr>
-      </w:pPr>
-      <w:proofErr w:type="spellStart"/>
-      <w:r>
-        <w:rPr>
-          <w:rFonts w:ascii="Times New Roman" w:hAnsi="Times New Roman" w:cs="Times New Roman"/>
-          <w:sz w:val="24"/>
-          <w:szCs w:val="32"/>
-        </w:rPr>
-        <w:t>Mediu</w:t>
-      </w:r>
-      <w:proofErr w:type="spellEnd"/>
-      <w:r>
-        <w:rPr>
-          <w:rFonts w:ascii="Times New Roman" w:hAnsi="Times New Roman" w:cs="Times New Roman"/>
-          <w:sz w:val="24"/>
-          <w:szCs w:val="32"/>
-        </w:rPr>
-        <w:t xml:space="preserve"> de </w:t>
-      </w:r>
-      <w:proofErr w:type="spellStart"/>
-      <w:r>
-        <w:rPr>
-          <w:rFonts w:ascii="Times New Roman" w:hAnsi="Times New Roman" w:cs="Times New Roman"/>
-          <w:sz w:val="24"/>
-          <w:szCs w:val="32"/>
-        </w:rPr>
-        <w:t>dezvoltare</w:t>
-      </w:r>
-      <w:proofErr w:type="spellEnd"/>
+          <w:lang w:val="ro-RO"/>
+        </w:rPr>
+      </w:pPr>
+      <w:r>
+        <w:rPr>
+          <w:rFonts w:ascii="Times New Roman" w:hAnsi="Times New Roman" w:cs="Times New Roman"/>
+          <w:sz w:val="24"/>
+          <w:szCs w:val="32"/>
+          <w:lang w:val="ro-RO"/>
+        </w:rPr>
+        <w:t>Mediu de dezvoltare</w:t>
+      </w:r>
     </w:p>
     <w:p>
       <w:pPr>
@@ -2995,25 +2372,17 @@
           <w:rFonts w:ascii="Times New Roman" w:hAnsi="Times New Roman" w:cs="Times New Roman"/>
           <w:sz w:val="24"/>
           <w:szCs w:val="32"/>
-        </w:rPr>
-      </w:pPr>
-      <w:proofErr w:type="spellStart"/>
-      <w:r>
-        <w:rPr>
-          <w:rFonts w:ascii="Times New Roman" w:hAnsi="Times New Roman" w:cs="Times New Roman"/>
-          <w:sz w:val="24"/>
-          <w:szCs w:val="32"/>
-        </w:rPr>
-        <w:t>Piața</w:t>
-      </w:r>
-      <w:proofErr w:type="spellEnd"/>
-      <w:r>
-        <w:rPr>
-          <w:rFonts w:ascii="Times New Roman" w:hAnsi="Times New Roman" w:cs="Times New Roman"/>
-          <w:sz w:val="24"/>
-          <w:szCs w:val="32"/>
-        </w:rPr>
-        <w:t xml:space="preserve"> Android</w:t>
+          <w:lang w:val="ro-RO"/>
+        </w:rPr>
+      </w:pPr>
+      <w:r>
+        <w:rPr>
+          <w:rFonts w:ascii="Times New Roman" w:hAnsi="Times New Roman" w:cs="Times New Roman"/>
+          <w:sz w:val="24"/>
+          <w:szCs w:val="32"/>
+          <w:lang w:val="ro-RO"/>
+        </w:rPr>
+        <w:t>Piața Android</w:t>
       </w:r>
     </w:p>
     <w:p>
@@ -3029,13 +2398,15 @@
           <w:rFonts w:ascii="Times New Roman" w:hAnsi="Times New Roman" w:cs="Times New Roman"/>
           <w:sz w:val="24"/>
           <w:szCs w:val="32"/>
-        </w:rPr>
-      </w:pPr>
-      <w:r>
-        <w:rPr>
-          <w:rFonts w:ascii="Times New Roman" w:hAnsi="Times New Roman" w:cs="Times New Roman"/>
-          <w:sz w:val="24"/>
-          <w:szCs w:val="32"/>
+          <w:lang w:val="ro-RO"/>
+        </w:rPr>
+      </w:pPr>
+      <w:r>
+        <w:rPr>
+          <w:rFonts w:ascii="Times New Roman" w:hAnsi="Times New Roman" w:cs="Times New Roman"/>
+          <w:sz w:val="24"/>
+          <w:szCs w:val="32"/>
+          <w:lang w:val="ro-RO"/>
         </w:rPr>
         <w:t>Multi-touch</w:t>
       </w:r>
@@ -3053,6 +2424,7 @@
           <w:rFonts w:ascii="Times New Roman" w:hAnsi="Times New Roman" w:cs="Times New Roman"/>
           <w:sz w:val="24"/>
           <w:szCs w:val="32"/>
+          <w:lang w:val="ro-RO"/>
         </w:rPr>
       </w:pPr>
       <w:r>
@@ -3063,6 +2435,2240 @@
           <w:lang w:val="ro-RO"/>
         </w:rPr>
         <w:t>Și altele...</w:t>
+      </w:r>
+    </w:p>
+    <w:p>
+      <w:pPr>
+        <w:spacing w:line="240" w:lineRule="auto"/>
+        <w:jc w:val="both"/>
+        <w:rPr>
+          <w:rFonts w:ascii="Times New Roman" w:hAnsi="Times New Roman" w:cs="Times New Roman"/>
+          <w:sz w:val="24"/>
+          <w:szCs w:val="32"/>
+          <w:lang w:val="ro-RO"/>
+        </w:rPr>
+      </w:pPr>
+    </w:p>
+    <w:p>
+      <w:pPr>
+        <w:pStyle w:val="ListParagraph"/>
+        <w:numPr>
+          <w:ilvl w:val="1"/>
+          <w:numId w:val="1"/>
+        </w:numPr>
+        <w:spacing w:line="240" w:lineRule="auto"/>
+        <w:jc w:val="both"/>
+        <w:rPr>
+          <w:rFonts w:ascii="Times New Roman" w:hAnsi="Times New Roman" w:cs="Times New Roman"/>
+          <w:b/>
+          <w:sz w:val="28"/>
+          <w:szCs w:val="32"/>
+          <w:lang w:val="ro-RO"/>
+        </w:rPr>
+      </w:pPr>
+      <w:r>
+        <w:rPr>
+          <w:rFonts w:ascii="Times New Roman" w:hAnsi="Times New Roman" w:cs="Times New Roman"/>
+          <w:b/>
+          <w:sz w:val="28"/>
+          <w:szCs w:val="32"/>
+          <w:lang w:val="ro-RO"/>
+        </w:rPr>
+        <w:t>Android Studio</w:t>
+      </w:r>
+    </w:p>
+    <w:p>
+      <w:pPr>
+        <w:pStyle w:val="ListParagraph"/>
+        <w:spacing w:line="240" w:lineRule="auto"/>
+        <w:ind w:left="1005"/>
+        <w:jc w:val="both"/>
+        <w:rPr>
+          <w:rFonts w:ascii="Times New Roman" w:hAnsi="Times New Roman" w:cs="Times New Roman"/>
+          <w:b/>
+          <w:sz w:val="28"/>
+          <w:szCs w:val="32"/>
+          <w:lang w:val="ro-RO"/>
+        </w:rPr>
+      </w:pPr>
+    </w:p>
+    <w:p>
+      <w:pPr>
+        <w:pStyle w:val="ListParagraph"/>
+        <w:spacing w:line="240" w:lineRule="auto"/>
+        <w:ind w:left="360"/>
+        <w:jc w:val="both"/>
+        <w:rPr>
+          <w:rFonts w:ascii="Times New Roman" w:hAnsi="Times New Roman" w:cs="Times New Roman"/>
+          <w:b/>
+          <w:sz w:val="28"/>
+          <w:szCs w:val="32"/>
+          <w:lang w:val="ro-RO"/>
+        </w:rPr>
+      </w:pPr>
+      <w:r>
+        <w:rPr>
+          <w:rFonts w:ascii="Times New Roman" w:hAnsi="Times New Roman" w:cs="Times New Roman"/>
+          <w:b/>
+          <w:sz w:val="28"/>
+          <w:szCs w:val="32"/>
+          <w:lang w:val="ro-RO"/>
+        </w:rPr>
+        <w:t>2.2.1 Noțiuni generale</w:t>
+      </w:r>
+      <w:r>
+        <w:rPr>
+          <w:rFonts w:ascii="Times New Roman" w:hAnsi="Times New Roman" w:cs="Times New Roman"/>
+          <w:b/>
+          <w:sz w:val="28"/>
+          <w:szCs w:val="32"/>
+          <w:lang w:val="ro-RO"/>
+        </w:rPr>
+        <w:t xml:space="preserve"> </w:t>
+      </w:r>
+      <w:hyperlink r:id="rId13" w:history="1">
+        <w:r>
+          <w:rPr>
+            <w:rStyle w:val="Hyperlink"/>
+            <w:rFonts w:ascii="Times New Roman" w:hAnsi="Times New Roman" w:cs="Times New Roman"/>
+            <w:b/>
+            <w:sz w:val="28"/>
+            <w:szCs w:val="32"/>
+          </w:rPr>
+          <w:t>[/]</w:t>
+        </w:r>
+      </w:hyperlink>
+    </w:p>
+    <w:p>
+      <w:pPr>
+        <w:spacing w:line="240" w:lineRule="auto"/>
+        <w:ind w:firstLine="360"/>
+        <w:jc w:val="both"/>
+        <w:rPr>
+          <w:rFonts w:ascii="Times New Roman" w:hAnsi="Times New Roman" w:cs="Times New Roman"/>
+          <w:sz w:val="24"/>
+          <w:szCs w:val="32"/>
+          <w:lang w:val="ro-RO"/>
+        </w:rPr>
+      </w:pPr>
+      <w:r>
+        <w:rPr>
+          <w:rFonts w:ascii="Times New Roman" w:hAnsi="Times New Roman" w:cs="Times New Roman"/>
+          <w:sz w:val="24"/>
+          <w:szCs w:val="32"/>
+          <w:lang w:val="ro-RO"/>
+        </w:rPr>
+        <w:t>Mediul de dezvoltare Android Studio a fost anunțat in 2013 la conferința Google I/O și a fost realizat ca și o alternativă a mediului de dezvoltare Eclipse. Acesta este bazat pe mediul de dezvoltare Java a celor de la InteliJ IDEA. În scurt timp, acesta a devenit mediul oficial de dezvoltare a aplicațiilor Android.</w:t>
+      </w:r>
+    </w:p>
+    <w:p>
+      <w:pPr>
+        <w:spacing w:line="240" w:lineRule="auto"/>
+        <w:ind w:firstLine="360"/>
+        <w:jc w:val="both"/>
+        <w:rPr>
+          <w:rFonts w:ascii="Times New Roman" w:hAnsi="Times New Roman" w:cs="Times New Roman"/>
+          <w:sz w:val="24"/>
+          <w:szCs w:val="32"/>
+          <w:lang w:val="ro-RO"/>
+        </w:rPr>
+      </w:pPr>
+      <w:r>
+        <w:rPr>
+          <w:rFonts w:ascii="Times New Roman" w:hAnsi="Times New Roman" w:cs="Times New Roman"/>
+          <w:sz w:val="24"/>
+          <w:szCs w:val="32"/>
+          <w:lang w:val="ro-RO"/>
+        </w:rPr>
+        <w:t xml:space="preserve"> Android Studio oferă următoarele facilități:</w:t>
+      </w:r>
+    </w:p>
+    <w:p>
+      <w:pPr>
+        <w:pStyle w:val="ListParagraph"/>
+        <w:numPr>
+          <w:ilvl w:val="0"/>
+          <w:numId w:val="8"/>
+        </w:numPr>
+        <w:spacing w:line="240" w:lineRule="auto"/>
+        <w:jc w:val="both"/>
+        <w:rPr>
+          <w:rFonts w:ascii="Times New Roman" w:hAnsi="Times New Roman" w:cs="Times New Roman"/>
+          <w:sz w:val="24"/>
+          <w:szCs w:val="32"/>
+          <w:lang w:val="ro-RO"/>
+        </w:rPr>
+      </w:pPr>
+      <w:r>
+        <w:rPr>
+          <w:rFonts w:ascii="Times New Roman" w:hAnsi="Times New Roman" w:cs="Times New Roman"/>
+          <w:sz w:val="24"/>
+          <w:szCs w:val="32"/>
+          <w:lang w:val="ro-RO"/>
+        </w:rPr>
+        <w:t>Un sistem flexibil de construcție bazat pe Gradle</w:t>
+      </w:r>
+    </w:p>
+    <w:p>
+      <w:pPr>
+        <w:pStyle w:val="ListParagraph"/>
+        <w:numPr>
+          <w:ilvl w:val="0"/>
+          <w:numId w:val="8"/>
+        </w:numPr>
+        <w:spacing w:line="240" w:lineRule="auto"/>
+        <w:jc w:val="both"/>
+        <w:rPr>
+          <w:rFonts w:ascii="Times New Roman" w:hAnsi="Times New Roman" w:cs="Times New Roman"/>
+          <w:sz w:val="24"/>
+          <w:szCs w:val="32"/>
+          <w:lang w:val="ro-RO"/>
+        </w:rPr>
+      </w:pPr>
+      <w:r>
+        <w:rPr>
+          <w:rFonts w:ascii="Times New Roman" w:hAnsi="Times New Roman" w:cs="Times New Roman"/>
+          <w:sz w:val="24"/>
+          <w:szCs w:val="32"/>
+          <w:lang w:val="ro-RO"/>
+        </w:rPr>
+        <w:t>Un emulator rapid și bogat în caracteristici</w:t>
+      </w:r>
+    </w:p>
+    <w:p>
+      <w:pPr>
+        <w:pStyle w:val="ListParagraph"/>
+        <w:numPr>
+          <w:ilvl w:val="0"/>
+          <w:numId w:val="8"/>
+        </w:numPr>
+        <w:spacing w:line="240" w:lineRule="auto"/>
+        <w:jc w:val="both"/>
+        <w:rPr>
+          <w:rFonts w:ascii="Times New Roman" w:hAnsi="Times New Roman" w:cs="Times New Roman"/>
+          <w:sz w:val="24"/>
+          <w:szCs w:val="32"/>
+          <w:lang w:val="ro-RO"/>
+        </w:rPr>
+      </w:pPr>
+      <w:r>
+        <w:rPr>
+          <w:rFonts w:ascii="Times New Roman" w:hAnsi="Times New Roman" w:cs="Times New Roman"/>
+          <w:sz w:val="24"/>
+          <w:szCs w:val="32"/>
+          <w:lang w:val="ro-RO"/>
+        </w:rPr>
+        <w:t>Un mediu unificat în care vă puteți dezvolta pentru toate dispozitivele Android</w:t>
+      </w:r>
+    </w:p>
+    <w:p>
+      <w:pPr>
+        <w:pStyle w:val="ListParagraph"/>
+        <w:numPr>
+          <w:ilvl w:val="0"/>
+          <w:numId w:val="8"/>
+        </w:numPr>
+        <w:spacing w:line="240" w:lineRule="auto"/>
+        <w:jc w:val="both"/>
+        <w:rPr>
+          <w:rFonts w:ascii="Times New Roman" w:hAnsi="Times New Roman" w:cs="Times New Roman"/>
+          <w:sz w:val="24"/>
+          <w:szCs w:val="32"/>
+          <w:lang w:val="ro-RO"/>
+        </w:rPr>
+      </w:pPr>
+      <w:r>
+        <w:rPr>
+          <w:rFonts w:ascii="Times New Roman" w:hAnsi="Times New Roman" w:cs="Times New Roman"/>
+          <w:sz w:val="24"/>
+          <w:szCs w:val="32"/>
+          <w:lang w:val="ro-RO"/>
+        </w:rPr>
+        <w:t>Rulare Instantă</w:t>
+      </w:r>
+      <w:r>
+        <w:rPr>
+          <w:rFonts w:ascii="Times New Roman" w:hAnsi="Times New Roman" w:cs="Times New Roman"/>
+          <w:sz w:val="24"/>
+          <w:szCs w:val="32"/>
+          <w:lang w:val="ro-RO"/>
+        </w:rPr>
+        <w:t xml:space="preserve"> pentru a împinge modificările aplicației în desfășurare fără a construi un nou APK</w:t>
+      </w:r>
+    </w:p>
+    <w:p>
+      <w:pPr>
+        <w:pStyle w:val="ListParagraph"/>
+        <w:numPr>
+          <w:ilvl w:val="0"/>
+          <w:numId w:val="8"/>
+        </w:numPr>
+        <w:spacing w:line="240" w:lineRule="auto"/>
+        <w:jc w:val="both"/>
+        <w:rPr>
+          <w:rFonts w:ascii="Times New Roman" w:hAnsi="Times New Roman" w:cs="Times New Roman"/>
+          <w:sz w:val="24"/>
+          <w:szCs w:val="32"/>
+          <w:lang w:val="ro-RO"/>
+        </w:rPr>
+      </w:pPr>
+      <w:r>
+        <w:rPr>
+          <w:rFonts w:ascii="Times New Roman" w:hAnsi="Times New Roman" w:cs="Times New Roman"/>
+          <w:sz w:val="24"/>
+          <w:szCs w:val="32"/>
+          <w:lang w:val="ro-RO"/>
+        </w:rPr>
+        <w:t>Șabloane de coduri și integrare GitHub pentru a vă ajuta să construiți caracteristici comune ale aplicațiilor și să importați coduri de probă</w:t>
+      </w:r>
+    </w:p>
+    <w:p>
+      <w:pPr>
+        <w:pStyle w:val="ListParagraph"/>
+        <w:numPr>
+          <w:ilvl w:val="0"/>
+          <w:numId w:val="8"/>
+        </w:numPr>
+        <w:spacing w:line="240" w:lineRule="auto"/>
+        <w:jc w:val="both"/>
+        <w:rPr>
+          <w:rFonts w:ascii="Times New Roman" w:hAnsi="Times New Roman" w:cs="Times New Roman"/>
+          <w:sz w:val="24"/>
+          <w:szCs w:val="32"/>
+          <w:lang w:val="ro-RO"/>
+        </w:rPr>
+      </w:pPr>
+      <w:r>
+        <w:rPr>
+          <w:rFonts w:ascii="Times New Roman" w:hAnsi="Times New Roman" w:cs="Times New Roman"/>
+          <w:sz w:val="24"/>
+          <w:szCs w:val="32"/>
+          <w:lang w:val="ro-RO"/>
+        </w:rPr>
+        <w:t>Instrumente și cadre de testare extinse</w:t>
+      </w:r>
+    </w:p>
+    <w:p>
+      <w:pPr>
+        <w:pStyle w:val="ListParagraph"/>
+        <w:numPr>
+          <w:ilvl w:val="0"/>
+          <w:numId w:val="8"/>
+        </w:numPr>
+        <w:spacing w:line="240" w:lineRule="auto"/>
+        <w:jc w:val="both"/>
+        <w:rPr>
+          <w:rFonts w:ascii="Times New Roman" w:hAnsi="Times New Roman" w:cs="Times New Roman"/>
+          <w:sz w:val="24"/>
+          <w:szCs w:val="32"/>
+          <w:lang w:val="ro-RO"/>
+        </w:rPr>
+      </w:pPr>
+      <w:r>
+        <w:rPr>
+          <w:rFonts w:ascii="Times New Roman" w:hAnsi="Times New Roman" w:cs="Times New Roman"/>
+          <w:sz w:val="24"/>
+          <w:szCs w:val="32"/>
+          <w:lang w:val="ro-RO"/>
+        </w:rPr>
+        <w:t xml:space="preserve">Instrumente pentru </w:t>
+      </w:r>
+      <w:r>
+        <w:rPr>
+          <w:rFonts w:ascii="Times New Roman" w:hAnsi="Times New Roman" w:cs="Times New Roman"/>
+          <w:sz w:val="24"/>
+          <w:szCs w:val="32"/>
+          <w:lang w:val="ro-RO"/>
+        </w:rPr>
+        <w:t>scanare</w:t>
+      </w:r>
+      <w:r>
+        <w:rPr>
+          <w:rFonts w:ascii="Times New Roman" w:hAnsi="Times New Roman" w:cs="Times New Roman"/>
+          <w:sz w:val="24"/>
+          <w:szCs w:val="32"/>
+          <w:lang w:val="ro-RO"/>
+        </w:rPr>
+        <w:t xml:space="preserve"> pentru a prinde performanța, gradul de utilizare, compatibilitatea versiunilor și alte probleme</w:t>
+      </w:r>
+    </w:p>
+    <w:p>
+      <w:pPr>
+        <w:pStyle w:val="ListParagraph"/>
+        <w:numPr>
+          <w:ilvl w:val="0"/>
+          <w:numId w:val="8"/>
+        </w:numPr>
+        <w:spacing w:line="240" w:lineRule="auto"/>
+        <w:jc w:val="both"/>
+        <w:rPr>
+          <w:rFonts w:ascii="Times New Roman" w:hAnsi="Times New Roman" w:cs="Times New Roman"/>
+          <w:sz w:val="24"/>
+          <w:szCs w:val="32"/>
+          <w:lang w:val="ro-RO"/>
+        </w:rPr>
+      </w:pPr>
+      <w:r>
+        <w:rPr>
+          <w:rFonts w:ascii="Times New Roman" w:hAnsi="Times New Roman" w:cs="Times New Roman"/>
+          <w:sz w:val="24"/>
+          <w:szCs w:val="32"/>
+          <w:lang w:val="ro-RO"/>
+        </w:rPr>
+        <w:t>Suport C ++ și NDK</w:t>
+      </w:r>
+    </w:p>
+    <w:p>
+      <w:pPr>
+        <w:pStyle w:val="ListParagraph"/>
+        <w:numPr>
+          <w:ilvl w:val="0"/>
+          <w:numId w:val="8"/>
+        </w:numPr>
+        <w:spacing w:line="240" w:lineRule="auto"/>
+        <w:jc w:val="both"/>
+        <w:rPr>
+          <w:rFonts w:ascii="Times New Roman" w:hAnsi="Times New Roman" w:cs="Times New Roman"/>
+          <w:sz w:val="24"/>
+          <w:szCs w:val="32"/>
+          <w:lang w:val="ro-RO"/>
+        </w:rPr>
+      </w:pPr>
+      <w:r>
+        <w:rPr>
+          <w:rFonts w:ascii="Times New Roman" w:hAnsi="Times New Roman" w:cs="Times New Roman"/>
+          <w:sz w:val="24"/>
+          <w:szCs w:val="32"/>
+          <w:lang w:val="ro-RO"/>
+        </w:rPr>
+        <w:t>Suport încorporat pentru Google Cloud Platform, facilitând integrarea serviciului Google Cloud Messaging și a aplicației Engine Engine</w:t>
+      </w:r>
+    </w:p>
+    <w:p>
+      <w:pPr>
+        <w:spacing w:line="240" w:lineRule="auto"/>
+        <w:ind w:firstLine="360"/>
+        <w:jc w:val="both"/>
+        <w:rPr>
+          <w:rFonts w:ascii="Times New Roman" w:hAnsi="Times New Roman" w:cs="Times New Roman"/>
+          <w:b/>
+          <w:sz w:val="28"/>
+          <w:szCs w:val="32"/>
+          <w:lang w:val="ro-RO"/>
+        </w:rPr>
+      </w:pPr>
+      <w:r>
+        <w:rPr>
+          <w:rFonts w:ascii="Times New Roman" w:hAnsi="Times New Roman" w:cs="Times New Roman"/>
+          <w:b/>
+          <w:sz w:val="28"/>
+          <w:szCs w:val="32"/>
+          <w:lang w:val="ro-RO"/>
+        </w:rPr>
+        <w:lastRenderedPageBreak/>
+        <w:t>2.2.2</w:t>
+      </w:r>
+      <w:r>
+        <w:rPr>
+          <w:rFonts w:ascii="Times New Roman" w:hAnsi="Times New Roman" w:cs="Times New Roman"/>
+          <w:b/>
+          <w:sz w:val="28"/>
+          <w:szCs w:val="32"/>
+          <w:lang w:val="ro-RO"/>
+        </w:rPr>
+        <w:t xml:space="preserve"> </w:t>
+      </w:r>
+      <w:r>
+        <w:rPr>
+          <w:rFonts w:ascii="Times New Roman" w:hAnsi="Times New Roman" w:cs="Times New Roman"/>
+          <w:b/>
+          <w:sz w:val="28"/>
+          <w:szCs w:val="32"/>
+          <w:lang w:val="ro-RO"/>
+        </w:rPr>
+        <w:t>Structura proiectului</w:t>
+      </w:r>
+    </w:p>
+    <w:p>
+      <w:pPr>
+        <w:spacing w:after="0" w:line="240" w:lineRule="auto"/>
+        <w:ind w:firstLine="360"/>
+        <w:jc w:val="both"/>
+        <w:rPr>
+          <w:rFonts w:ascii="Times New Roman" w:hAnsi="Times New Roman" w:cs="Times New Roman"/>
+          <w:sz w:val="24"/>
+          <w:szCs w:val="32"/>
+          <w:lang w:val="ro-RO"/>
+        </w:rPr>
+      </w:pPr>
+      <w:r>
+        <w:rPr>
+          <w:rFonts w:ascii="Times New Roman" w:hAnsi="Times New Roman" w:cs="Times New Roman"/>
+          <w:noProof/>
+          <w:sz w:val="24"/>
+          <w:szCs w:val="32"/>
+          <w:lang w:val="ro-RO"/>
+        </w:rPr>
+        <mc:AlternateContent>
+          <mc:Choice Requires="wps">
+            <w:drawing>
+              <wp:anchor distT="0" distB="0" distL="114300" distR="114300" simplePos="0" relativeHeight="251663360" behindDoc="0" locked="0" layoutInCell="1" allowOverlap="1" wp14:anchorId="785B4670" wp14:editId="60AA2667">
+                <wp:simplePos x="0" y="0"/>
+                <wp:positionH relativeFrom="column">
+                  <wp:posOffset>3550722</wp:posOffset>
+                </wp:positionH>
+                <wp:positionV relativeFrom="paragraph">
+                  <wp:posOffset>60416</wp:posOffset>
+                </wp:positionV>
+                <wp:extent cx="2374265" cy="3431969"/>
+                <wp:effectExtent l="0" t="0" r="28575" b="16510"/>
+                <wp:wrapNone/>
+                <wp:docPr id="4" name="Text Box 2"/>
+                <wp:cNvGraphicFramePr>
+                  <a:graphicFrameLocks xmlns:a="http://schemas.openxmlformats.org/drawingml/2006/main"/>
+                </wp:cNvGraphicFramePr>
+                <a:graphic xmlns:a="http://schemas.openxmlformats.org/drawingml/2006/main">
+                  <a:graphicData uri="http://schemas.microsoft.com/office/word/2010/wordprocessingShape">
+                    <wps:wsp>
+                      <wps:cNvSpPr txBox="1">
+                        <a:spLocks noChangeArrowheads="1"/>
+                      </wps:cNvSpPr>
+                      <wps:spPr bwMode="auto">
+                        <a:xfrm>
+                          <a:off x="0" y="0"/>
+                          <a:ext cx="2374265" cy="3431969"/>
+                        </a:xfrm>
+                        <a:prstGeom prst="rect">
+                          <a:avLst/>
+                        </a:prstGeom>
+                        <a:solidFill>
+                          <a:srgbClr val="FFFFFF"/>
+                        </a:solidFill>
+                        <a:ln w="9525">
+                          <a:solidFill>
+                            <a:srgbClr val="000000"/>
+                          </a:solidFill>
+                          <a:miter lim="800000"/>
+                          <a:headEnd/>
+                          <a:tailEnd/>
+                        </a:ln>
+                      </wps:spPr>
+                      <wps:txbx>
+                        <w:txbxContent>
+                          <w:p>
+                            <w:r>
+                              <w:pict>
+                                <v:shapetype id="_x0000_t75" coordsize="21600,21600" o:spt="75" o:preferrelative="t" path="m@4@5l@4@11@9@11@9@5xe" filled="f" stroked="f">
+                                  <v:stroke joinstyle="miter"/>
+                                  <v:formulas>
+                                    <v:f eqn="if lineDrawn pixelLineWidth 0"/>
+                                    <v:f eqn="sum @0 1 0"/>
+                                    <v:f eqn="sum 0 0 @1"/>
+                                    <v:f eqn="prod @2 1 2"/>
+                                    <v:f eqn="prod @3 21600 pixelWidth"/>
+                                    <v:f eqn="prod @3 21600 pixelHeight"/>
+                                    <v:f eqn="sum @0 0 1"/>
+                                    <v:f eqn="prod @6 1 2"/>
+                                    <v:f eqn="prod @7 21600 pixelWidth"/>
+                                    <v:f eqn="sum @8 21600 0"/>
+                                    <v:f eqn="prod @7 21600 pixelHeight"/>
+                                    <v:f eqn="sum @10 21600 0"/>
+                                  </v:formulas>
+                                  <v:path o:extrusionok="f" gradientshapeok="t" o:connecttype="rect"/>
+                                  <o:lock v:ext="edit" aspectratio="t"/>
+                                </v:shapetype>
+                                <v:shape id="_x0000_i1025" type="#_x0000_t75" style="width:171.65pt;height:317.35pt">
+                                  <v:imagedata r:id="rId14" o:title="project-android-view_2-1_2x"/>
+                                </v:shape>
+                              </w:pict>
+                            </w:r>
+                          </w:p>
+                        </w:txbxContent>
+                      </wps:txbx>
+                      <wps:bodyPr rot="0" vert="horz" wrap="none" lIns="91440" tIns="45720" rIns="91440" bIns="45720" anchor="t" anchorCtr="0">
+                        <a:noAutofit/>
+                      </wps:bodyPr>
+                    </wps:wsp>
+                  </a:graphicData>
+                </a:graphic>
+                <wp14:sizeRelH relativeFrom="margin">
+                  <wp14:pctWidth>40000</wp14:pctWidth>
+                </wp14:sizeRelH>
+                <wp14:sizeRelV relativeFrom="margin">
+                  <wp14:pctHeight>0</wp14:pctHeight>
+                </wp14:sizeRelV>
+              </wp:anchor>
+            </w:drawing>
+          </mc:Choice>
+          <mc:Fallback>
+            <w:pict>
+              <v:shape id="_x0000_s1028" type="#_x0000_t202" style="position:absolute;left:0;text-align:left;margin-left:279.6pt;margin-top:4.75pt;width:186.95pt;height:270.25pt;z-index:251663360;visibility:visible;mso-wrap-style:none;mso-width-percent:400;mso-height-percent:0;mso-wrap-distance-left:9pt;mso-wrap-distance-top:0;mso-wrap-distance-right:9pt;mso-wrap-distance-bottom:0;mso-position-horizontal:absolute;mso-position-horizontal-relative:text;mso-position-vertical:absolute;mso-position-vertical-relative:text;mso-width-percent:400;mso-height-percent:0;mso-width-relative:margin;mso-height-relative:margin;v-text-anchor:top" o:gfxdata="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">
+                <v:textbox>
+                  <w:txbxContent>
+                    <w:p>
+                      <w:r>
+                        <w:pict>
+                          <v:shape id="_x0000_i1025" type="#_x0000_t75" style="width:171.65pt;height:317.35pt">
+                            <v:imagedata r:id="rId14" o:title="project-android-view_2-1_2x"/>
+                          </v:shape>
+                        </w:pict>
+                      </w:r>
+                    </w:p>
+                  </w:txbxContent>
+                </v:textbox>
+              </v:shape>
+            </w:pict>
+          </mc:Fallback>
+        </mc:AlternateContent>
+      </w:r>
+      <w:r>
+        <w:rPr>
+          <w:rFonts w:ascii="Times New Roman" w:hAnsi="Times New Roman" w:cs="Times New Roman"/>
+          <w:sz w:val="24"/>
+          <w:szCs w:val="32"/>
+          <w:lang w:val="ro-RO"/>
+        </w:rPr>
+        <w:t xml:space="preserve">Fiecare proiect din Android Studio conține </w:t>
+      </w:r>
+    </w:p>
+    <w:p>
+      <w:pPr>
+        <w:spacing w:after="0" w:line="240" w:lineRule="auto"/>
+        <w:jc w:val="both"/>
+        <w:rPr>
+          <w:rFonts w:ascii="Times New Roman" w:hAnsi="Times New Roman" w:cs="Times New Roman"/>
+          <w:sz w:val="24"/>
+          <w:szCs w:val="32"/>
+          <w:lang w:val="ro-RO"/>
+        </w:rPr>
+      </w:pPr>
+      <w:r>
+        <w:rPr>
+          <w:rFonts w:ascii="Times New Roman" w:hAnsi="Times New Roman" w:cs="Times New Roman"/>
+          <w:sz w:val="24"/>
+          <w:szCs w:val="32"/>
+          <w:lang w:val="ro-RO"/>
+        </w:rPr>
+        <w:t xml:space="preserve">unul sau mai multe module cu fișiere de cod </w:t>
+      </w:r>
+    </w:p>
+    <w:p>
+      <w:pPr>
+        <w:spacing w:after="0" w:line="240" w:lineRule="auto"/>
+        <w:jc w:val="both"/>
+        <w:rPr>
+          <w:rFonts w:ascii="Times New Roman" w:hAnsi="Times New Roman" w:cs="Times New Roman"/>
+          <w:sz w:val="24"/>
+          <w:szCs w:val="32"/>
+          <w:lang w:val="ro-RO"/>
+        </w:rPr>
+      </w:pPr>
+      <w:r>
+        <w:rPr>
+          <w:rFonts w:ascii="Times New Roman" w:hAnsi="Times New Roman" w:cs="Times New Roman"/>
+          <w:sz w:val="24"/>
+          <w:szCs w:val="32"/>
+          <w:lang w:val="ro-RO"/>
+        </w:rPr>
+        <w:t>sursă și fișiere de resu</w:t>
+      </w:r>
+      <w:r>
+        <w:rPr>
+          <w:rFonts w:ascii="Times New Roman" w:hAnsi="Times New Roman" w:cs="Times New Roman"/>
+          <w:sz w:val="24"/>
+          <w:szCs w:val="32"/>
+          <w:lang w:val="ro-RO"/>
+        </w:rPr>
+        <w:t>rse. Tipurile de module</w:t>
+      </w:r>
+    </w:p>
+    <w:p>
+      <w:pPr>
+        <w:spacing w:after="0" w:line="240" w:lineRule="auto"/>
+        <w:jc w:val="both"/>
+        <w:rPr>
+          <w:rFonts w:ascii="Times New Roman" w:hAnsi="Times New Roman" w:cs="Times New Roman"/>
+          <w:sz w:val="24"/>
+          <w:szCs w:val="32"/>
+          <w:lang w:val="ro-RO"/>
+        </w:rPr>
+      </w:pPr>
+      <w:r>
+        <w:rPr>
+          <w:rFonts w:ascii="Times New Roman" w:hAnsi="Times New Roman" w:cs="Times New Roman"/>
+          <w:sz w:val="24"/>
+          <w:szCs w:val="32"/>
+          <w:lang w:val="ro-RO"/>
+        </w:rPr>
+        <w:t>includ:</w:t>
+      </w:r>
+    </w:p>
+    <w:p>
+      <w:pPr>
+        <w:pStyle w:val="ListParagraph"/>
+        <w:numPr>
+          <w:ilvl w:val="0"/>
+          <w:numId w:val="9"/>
+        </w:numPr>
+        <w:spacing w:line="240" w:lineRule="auto"/>
+        <w:jc w:val="both"/>
+        <w:rPr>
+          <w:rFonts w:ascii="Times New Roman" w:hAnsi="Times New Roman" w:cs="Times New Roman"/>
+          <w:sz w:val="24"/>
+          <w:szCs w:val="32"/>
+          <w:lang w:val="ro-RO"/>
+        </w:rPr>
+      </w:pPr>
+      <w:r>
+        <w:rPr>
+          <w:rFonts w:ascii="Times New Roman" w:hAnsi="Times New Roman" w:cs="Times New Roman"/>
+          <w:sz w:val="24"/>
+          <w:szCs w:val="32"/>
+          <w:lang w:val="ro-RO"/>
+        </w:rPr>
+        <w:t>Module de aplicații Android</w:t>
+      </w:r>
+    </w:p>
+    <w:p>
+      <w:pPr>
+        <w:pStyle w:val="ListParagraph"/>
+        <w:numPr>
+          <w:ilvl w:val="0"/>
+          <w:numId w:val="9"/>
+        </w:numPr>
+        <w:spacing w:line="240" w:lineRule="auto"/>
+        <w:jc w:val="both"/>
+        <w:rPr>
+          <w:rFonts w:ascii="Times New Roman" w:hAnsi="Times New Roman" w:cs="Times New Roman"/>
+          <w:sz w:val="24"/>
+          <w:szCs w:val="32"/>
+          <w:lang w:val="ro-RO"/>
+        </w:rPr>
+      </w:pPr>
+      <w:r>
+        <w:rPr>
+          <w:rFonts w:ascii="Times New Roman" w:hAnsi="Times New Roman" w:cs="Times New Roman"/>
+          <w:sz w:val="24"/>
+          <w:szCs w:val="32"/>
+          <w:lang w:val="ro-RO"/>
+        </w:rPr>
+        <w:t>Module de bibliotecă</w:t>
+      </w:r>
+    </w:p>
+    <w:p>
+      <w:pPr>
+        <w:pStyle w:val="ListParagraph"/>
+        <w:numPr>
+          <w:ilvl w:val="0"/>
+          <w:numId w:val="9"/>
+        </w:numPr>
+        <w:spacing w:line="240" w:lineRule="auto"/>
+        <w:jc w:val="both"/>
+        <w:rPr>
+          <w:rFonts w:ascii="Times New Roman" w:hAnsi="Times New Roman" w:cs="Times New Roman"/>
+          <w:sz w:val="24"/>
+          <w:szCs w:val="32"/>
+          <w:lang w:val="ro-RO"/>
+        </w:rPr>
+      </w:pPr>
+      <w:r>
+        <w:rPr>
+          <w:rFonts w:ascii="Times New Roman" w:hAnsi="Times New Roman" w:cs="Times New Roman"/>
+          <w:sz w:val="24"/>
+          <w:szCs w:val="32"/>
+          <w:lang w:val="ro-RO"/>
+        </w:rPr>
+        <w:t>Modulele Google App Engine</w:t>
+      </w:r>
+    </w:p>
+    <w:p>
+      <w:pPr>
+        <w:spacing w:after="0" w:line="240" w:lineRule="auto"/>
+        <w:ind w:firstLine="360"/>
+        <w:jc w:val="both"/>
+        <w:rPr>
+          <w:rFonts w:ascii="Times New Roman" w:hAnsi="Times New Roman" w:cs="Times New Roman"/>
+          <w:sz w:val="24"/>
+          <w:szCs w:val="32"/>
+          <w:lang w:val="ro-RO"/>
+        </w:rPr>
+      </w:pPr>
+      <w:r>
+        <w:rPr>
+          <w:rFonts w:ascii="Times New Roman" w:hAnsi="Times New Roman" w:cs="Times New Roman"/>
+          <w:sz w:val="24"/>
+          <w:szCs w:val="32"/>
+          <w:lang w:val="ro-RO"/>
+        </w:rPr>
+        <w:t>În mod implicit, aplicația Android Studio</w:t>
+      </w:r>
+    </w:p>
+    <w:p>
+      <w:pPr>
+        <w:spacing w:after="0" w:line="240" w:lineRule="auto"/>
+        <w:jc w:val="both"/>
+        <w:rPr>
+          <w:rFonts w:ascii="Times New Roman" w:hAnsi="Times New Roman" w:cs="Times New Roman"/>
+          <w:sz w:val="24"/>
+          <w:szCs w:val="32"/>
+          <w:lang w:val="ro-RO"/>
+        </w:rPr>
+      </w:pPr>
+      <w:r>
+        <w:rPr>
+          <w:rFonts w:ascii="Times New Roman" w:hAnsi="Times New Roman" w:cs="Times New Roman"/>
+          <w:sz w:val="24"/>
+          <w:szCs w:val="32"/>
+          <w:lang w:val="ro-RO"/>
+        </w:rPr>
+        <w:t xml:space="preserve">afișează fișierele de proiect în vizualizarea </w:t>
+      </w:r>
+    </w:p>
+    <w:p>
+      <w:pPr>
+        <w:spacing w:after="0" w:line="240" w:lineRule="auto"/>
+        <w:jc w:val="both"/>
+        <w:rPr>
+          <w:rFonts w:ascii="Times New Roman" w:hAnsi="Times New Roman" w:cs="Times New Roman"/>
+          <w:sz w:val="24"/>
+          <w:szCs w:val="32"/>
+          <w:lang w:val="ro-RO"/>
+        </w:rPr>
+      </w:pPr>
+      <w:r>
+        <w:rPr>
+          <w:rFonts w:ascii="Times New Roman" w:hAnsi="Times New Roman" w:cs="Times New Roman"/>
+          <w:sz w:val="24"/>
+          <w:szCs w:val="32"/>
+          <w:lang w:val="ro-RO"/>
+        </w:rPr>
+        <w:t xml:space="preserve">proiectului Android, după cum se arată în </w:t>
+      </w:r>
+    </w:p>
+    <w:p>
+      <w:pPr>
+        <w:spacing w:after="0" w:line="240" w:lineRule="auto"/>
+        <w:jc w:val="both"/>
+        <w:rPr>
+          <w:rFonts w:ascii="Times New Roman" w:hAnsi="Times New Roman" w:cs="Times New Roman"/>
+          <w:sz w:val="24"/>
+          <w:szCs w:val="32"/>
+          <w:lang w:val="ro-RO"/>
+        </w:rPr>
+      </w:pPr>
+      <w:r>
+        <w:rPr>
+          <w:rFonts w:ascii="Times New Roman" w:hAnsi="Times New Roman" w:cs="Times New Roman"/>
+          <w:sz w:val="24"/>
+          <w:szCs w:val="32"/>
+          <w:lang w:val="ro-RO"/>
+        </w:rPr>
+        <w:t xml:space="preserve">figura </w:t>
+      </w:r>
+      <w:r>
+        <w:rPr>
+          <w:rFonts w:ascii="Times New Roman" w:hAnsi="Times New Roman" w:cs="Times New Roman"/>
+          <w:sz w:val="24"/>
+          <w:szCs w:val="32"/>
+          <w:lang w:val="ro-RO"/>
+        </w:rPr>
+        <w:t>2.</w:t>
+      </w:r>
+      <w:r>
+        <w:rPr>
+          <w:rFonts w:ascii="Times New Roman" w:hAnsi="Times New Roman" w:cs="Times New Roman"/>
+          <w:sz w:val="24"/>
+          <w:szCs w:val="32"/>
+          <w:lang w:val="ro-RO"/>
+        </w:rPr>
+        <w:t xml:space="preserve">1. Această vizualizare este organizată </w:t>
+      </w:r>
+    </w:p>
+    <w:p>
+      <w:pPr>
+        <w:spacing w:after="0" w:line="240" w:lineRule="auto"/>
+        <w:jc w:val="both"/>
+        <w:rPr>
+          <w:rFonts w:ascii="Times New Roman" w:hAnsi="Times New Roman" w:cs="Times New Roman"/>
+          <w:sz w:val="24"/>
+          <w:szCs w:val="32"/>
+          <w:lang w:val="ro-RO"/>
+        </w:rPr>
+      </w:pPr>
+      <w:r>
+        <w:rPr>
+          <w:rFonts w:ascii="Times New Roman" w:hAnsi="Times New Roman" w:cs="Times New Roman"/>
+          <w:sz w:val="24"/>
+          <w:szCs w:val="32"/>
+          <w:lang w:val="ro-RO"/>
+        </w:rPr>
+        <w:t xml:space="preserve">de module pentru a oferi acces rapid la </w:t>
+      </w:r>
+    </w:p>
+    <w:p>
+      <w:pPr>
+        <w:spacing w:after="0" w:line="240" w:lineRule="auto"/>
+        <w:jc w:val="both"/>
+        <w:rPr>
+          <w:rFonts w:ascii="Times New Roman" w:hAnsi="Times New Roman" w:cs="Times New Roman"/>
+          <w:sz w:val="24"/>
+          <w:szCs w:val="32"/>
+          <w:lang w:val="ro-RO"/>
+        </w:rPr>
+      </w:pPr>
+      <w:r>
+        <w:rPr>
+          <w:rFonts w:ascii="Times New Roman" w:hAnsi="Times New Roman" w:cs="Times New Roman"/>
+          <w:sz w:val="24"/>
+          <w:szCs w:val="32"/>
+          <w:lang w:val="ro-RO"/>
+        </w:rPr>
+        <w:t>fișierele sursă cheie ale proiectului.</w:t>
+      </w:r>
+    </w:p>
+    <w:p>
+      <w:pPr>
+        <w:spacing w:after="0" w:line="240" w:lineRule="auto"/>
+        <w:ind w:firstLine="360"/>
+        <w:jc w:val="both"/>
+        <w:rPr>
+          <w:rFonts w:ascii="Times New Roman" w:hAnsi="Times New Roman" w:cs="Times New Roman"/>
+          <w:sz w:val="24"/>
+          <w:szCs w:val="32"/>
+          <w:lang w:val="ro-RO"/>
+        </w:rPr>
+      </w:pPr>
+      <w:r>
+        <w:rPr>
+          <w:rFonts w:ascii="Times New Roman" w:hAnsi="Times New Roman" w:cs="Times New Roman"/>
+          <w:sz w:val="24"/>
+          <w:szCs w:val="32"/>
+          <w:lang w:val="ro-RO"/>
+        </w:rPr>
+        <w:t xml:space="preserve">Toate fișierele de construcție sunt </w:t>
+      </w:r>
+    </w:p>
+    <w:p>
+      <w:pPr>
+        <w:spacing w:after="0" w:line="240" w:lineRule="auto"/>
+        <w:jc w:val="both"/>
+        <w:rPr>
+          <w:rFonts w:ascii="Times New Roman" w:hAnsi="Times New Roman" w:cs="Times New Roman"/>
+          <w:sz w:val="24"/>
+          <w:szCs w:val="32"/>
+          <w:lang w:val="ro-RO"/>
+        </w:rPr>
+      </w:pPr>
+      <w:r>
+        <w:rPr>
+          <w:rFonts w:ascii="Times New Roman" w:hAnsi="Times New Roman" w:cs="Times New Roman"/>
+          <w:sz w:val="24"/>
+          <w:szCs w:val="32"/>
+          <w:lang w:val="ro-RO"/>
+        </w:rPr>
+        <w:t xml:space="preserve">vizibile la nivelul superior în cadrul </w:t>
+      </w:r>
+    </w:p>
+    <w:p>
+      <w:pPr>
+        <w:spacing w:after="0" w:line="240" w:lineRule="auto"/>
+        <w:jc w:val="both"/>
+        <w:rPr>
+          <w:rFonts w:ascii="Times New Roman" w:hAnsi="Times New Roman" w:cs="Times New Roman"/>
+          <w:sz w:val="24"/>
+          <w:szCs w:val="32"/>
+          <w:lang w:val="ro-RO"/>
+        </w:rPr>
+      </w:pPr>
+      <w:r>
+        <w:rPr>
+          <w:rFonts w:ascii="Times New Roman" w:hAnsi="Times New Roman" w:cs="Times New Roman"/>
+          <w:sz w:val="24"/>
+          <w:szCs w:val="32"/>
+          <w:lang w:val="ro-RO"/>
+        </w:rPr>
+        <w:t>s</w:t>
+      </w:r>
+      <w:r>
+        <w:rPr>
+          <w:rFonts w:ascii="Times New Roman" w:hAnsi="Times New Roman" w:cs="Times New Roman"/>
+          <w:sz w:val="24"/>
+          <w:szCs w:val="32"/>
+          <w:lang w:val="ro-RO"/>
+        </w:rPr>
+        <w:t xml:space="preserve">cripturilor de grad și fiecare modul </w:t>
+      </w:r>
+    </w:p>
+    <w:p>
+      <w:pPr>
+        <w:spacing w:after="0" w:line="240" w:lineRule="auto"/>
+        <w:jc w:val="both"/>
+        <w:rPr>
+          <w:rFonts w:ascii="Times New Roman" w:hAnsi="Times New Roman" w:cs="Times New Roman"/>
+          <w:sz w:val="24"/>
+          <w:szCs w:val="32"/>
+          <w:lang w:val="ro-RO"/>
+        </w:rPr>
+      </w:pPr>
+      <w:r>
+        <w:rPr>
+          <w:rFonts w:ascii="Times New Roman" w:hAnsi="Times New Roman" w:cs="Times New Roman"/>
+          <w:sz w:val="24"/>
+          <w:szCs w:val="32"/>
+          <w:lang w:val="ro-RO"/>
+        </w:rPr>
+        <w:t>de aplica</w:t>
+      </w:r>
+      <w:r>
+        <w:rPr>
+          <w:rFonts w:ascii="Times New Roman" w:hAnsi="Times New Roman" w:cs="Times New Roman"/>
+          <w:sz w:val="24"/>
+          <w:szCs w:val="32"/>
+          <w:lang w:val="ro-RO"/>
+        </w:rPr>
+        <w:t>ție conține următoarele dosare:</w:t>
+      </w:r>
+    </w:p>
+    <w:p>
+      <w:pPr>
+        <w:pStyle w:val="ListParagraph"/>
+        <w:numPr>
+          <w:ilvl w:val="0"/>
+          <w:numId w:val="11"/>
+        </w:numPr>
+        <w:spacing w:line="240" w:lineRule="auto"/>
+        <w:jc w:val="both"/>
+        <w:rPr>
+          <w:rFonts w:ascii="Times New Roman" w:hAnsi="Times New Roman" w:cs="Times New Roman"/>
+          <w:sz w:val="24"/>
+          <w:szCs w:val="32"/>
+          <w:lang w:val="ro-RO"/>
+        </w:rPr>
+      </w:pPr>
+      <w:r>
+        <w:rPr>
+          <w:rFonts w:ascii="Times New Roman" w:hAnsi="Times New Roman" w:cs="Times New Roman"/>
+          <w:sz w:val="24"/>
+          <w:szCs w:val="32"/>
+          <w:lang w:val="ro-RO"/>
+        </w:rPr>
+        <w:t>Manifestul</w:t>
+      </w:r>
+      <w:r>
+        <w:rPr>
+          <w:rFonts w:ascii="Times New Roman" w:hAnsi="Times New Roman" w:cs="Times New Roman"/>
+          <w:sz w:val="24"/>
+          <w:szCs w:val="32"/>
+          <w:lang w:val="ro-RO"/>
+        </w:rPr>
+        <w:t xml:space="preserve">: conține fișierul </w:t>
+      </w:r>
+    </w:p>
+    <w:p>
+      <w:pPr>
+        <w:pStyle w:val="ListParagraph"/>
+        <w:spacing w:line="240" w:lineRule="auto"/>
+        <w:ind w:left="1080"/>
+        <w:jc w:val="both"/>
+        <w:rPr>
+          <w:rFonts w:ascii="Times New Roman" w:hAnsi="Times New Roman" w:cs="Times New Roman"/>
+          <w:sz w:val="24"/>
+          <w:szCs w:val="32"/>
+          <w:lang w:val="ro-RO"/>
+        </w:rPr>
+      </w:pPr>
+      <w:r>
+        <w:rPr>
+          <w:rFonts w:ascii="Times New Roman" w:hAnsi="Times New Roman" w:cs="Times New Roman"/>
+          <w:sz w:val="24"/>
+          <w:szCs w:val="32"/>
+          <w:lang w:val="ro-RO"/>
+        </w:rPr>
+        <w:t>AndroidManifest.xml.</w:t>
+      </w:r>
+    </w:p>
+    <w:p>
+      <w:pPr>
+        <w:pStyle w:val="ListParagraph"/>
+        <w:numPr>
+          <w:ilvl w:val="0"/>
+          <w:numId w:val="10"/>
+        </w:numPr>
+        <w:spacing w:line="240" w:lineRule="auto"/>
+        <w:jc w:val="both"/>
+        <w:rPr>
+          <w:rFonts w:ascii="Times New Roman" w:hAnsi="Times New Roman" w:cs="Times New Roman"/>
+          <w:sz w:val="24"/>
+          <w:szCs w:val="32"/>
+          <w:lang w:val="ro-RO"/>
+        </w:rPr>
+      </w:pPr>
+      <w:r>
+        <w:rPr>
+          <w:rFonts w:ascii="Times New Roman" w:hAnsi="Times New Roman" w:cs="Times New Roman"/>
+          <w:noProof/>
+          <w:sz w:val="24"/>
+          <w:szCs w:val="32"/>
+          <w:lang w:val="ro-RO"/>
+        </w:rPr>
+        <mc:AlternateContent>
+          <mc:Choice Requires="wps">
+            <w:drawing>
+              <wp:anchor distT="0" distB="0" distL="114300" distR="114300" simplePos="0" relativeHeight="251665408" behindDoc="0" locked="0" layoutInCell="1" allowOverlap="1" wp14:anchorId="7A903706" wp14:editId="099BD9D1">
+                <wp:simplePos x="0" y="0"/>
+                <wp:positionH relativeFrom="column">
+                  <wp:posOffset>3560255</wp:posOffset>
+                </wp:positionH>
+                <wp:positionV relativeFrom="paragraph">
+                  <wp:posOffset>60325</wp:posOffset>
+                </wp:positionV>
+                <wp:extent cx="2374265" cy="260985"/>
+                <wp:effectExtent l="0" t="0" r="22860" b="24765"/>
+                <wp:wrapNone/>
+                <wp:docPr id="5" name="Text Box 2"/>
+                <wp:cNvGraphicFramePr>
+                  <a:graphicFrameLocks xmlns:a="http://schemas.openxmlformats.org/drawingml/2006/main"/>
+                </wp:cNvGraphicFramePr>
+                <a:graphic xmlns:a="http://schemas.openxmlformats.org/drawingml/2006/main">
+                  <a:graphicData uri="http://schemas.microsoft.com/office/word/2010/wordprocessingShape">
+                    <wps:wsp>
+                      <wps:cNvSpPr txBox="1">
+                        <a:spLocks noChangeArrowheads="1"/>
+                      </wps:cNvSpPr>
+                      <wps:spPr bwMode="auto">
+                        <a:xfrm>
+                          <a:off x="0" y="0"/>
+                          <a:ext cx="2374265" cy="260985"/>
+                        </a:xfrm>
+                        <a:prstGeom prst="rect">
+                          <a:avLst/>
+                        </a:prstGeom>
+                        <a:solidFill>
+                          <a:srgbClr val="FFFFFF"/>
+                        </a:solidFill>
+                        <a:ln w="9525">
+                          <a:solidFill>
+                            <a:srgbClr val="000000"/>
+                          </a:solidFill>
+                          <a:miter lim="800000"/>
+                          <a:headEnd/>
+                          <a:tailEnd/>
+                        </a:ln>
+                      </wps:spPr>
+                      <wps:txbx>
+                        <w:txbxContent>
+                          <w:p>
+                            <w:pPr>
+                              <w:jc w:val="center"/>
+                            </w:pPr>
+                            <w:r>
+                              <w:t>Fig 2.1 -</w:t>
+                            </w:r>
+                          </w:p>
+                        </w:txbxContent>
+                      </wps:txbx>
+                      <wps:bodyPr rot="0" vert="horz" wrap="square" lIns="91440" tIns="45720" rIns="91440" bIns="45720" anchor="t" anchorCtr="0">
+                        <a:noAutofit/>
+                      </wps:bodyPr>
+                    </wps:wsp>
+                  </a:graphicData>
+                </a:graphic>
+                <wp14:sizeRelH relativeFrom="margin">
+                  <wp14:pctWidth>40000</wp14:pctWidth>
+                </wp14:sizeRelH>
+                <wp14:sizeRelV relativeFrom="margin">
+                  <wp14:pctHeight>0</wp14:pctHeight>
+                </wp14:sizeRelV>
+              </wp:anchor>
+            </w:drawing>
+          </mc:Choice>
+          <mc:Fallback>
+            <w:pict>
+              <v:shape id="_x0000_s1029" type="#_x0000_t202" style="position:absolute;left:0;text-align:left;margin-left:280.35pt;margin-top:4.75pt;width:186.95pt;height:20.55pt;z-index:251665408;visibility:visible;mso-wrap-style:square;mso-width-percent:400;mso-height-percent:0;mso-wrap-distance-left:9pt;mso-wrap-distance-top:0;mso-wrap-distance-right:9pt;mso-wrap-distance-bottom:0;mso-position-horizontal:absolute;mso-position-horizontal-relative:text;mso-position-vertical:absolute;mso-position-vertical-relative:text;mso-width-percent:400;mso-height-percent:0;mso-width-relative:margin;mso-height-relative:margin;v-text-anchor:top" o:gfxdata="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">
+                <v:textbox>
+                  <w:txbxContent>
+                    <w:p>
+                      <w:pPr>
+                        <w:jc w:val="center"/>
+                      </w:pPr>
+                      <w:r>
+                        <w:t>Fig 2.1 -</w:t>
+                      </w:r>
+                    </w:p>
+                  </w:txbxContent>
+                </v:textbox>
+              </v:shape>
+            </w:pict>
+          </mc:Fallback>
+        </mc:AlternateContent>
+      </w:r>
+      <w:r>
+        <w:rPr>
+          <w:rFonts w:ascii="Times New Roman" w:hAnsi="Times New Roman" w:cs="Times New Roman"/>
+          <w:sz w:val="24"/>
+          <w:szCs w:val="32"/>
+          <w:lang w:val="ro-RO"/>
+        </w:rPr>
+        <w:t xml:space="preserve">Java: conține fișierele de cod sursă </w:t>
+      </w:r>
+    </w:p>
+    <w:p>
+      <w:pPr>
+        <w:pStyle w:val="ListParagraph"/>
+        <w:spacing w:line="240" w:lineRule="auto"/>
+        <w:ind w:left="1080"/>
+        <w:jc w:val="both"/>
+        <w:rPr>
+          <w:rFonts w:ascii="Times New Roman" w:hAnsi="Times New Roman" w:cs="Times New Roman"/>
+          <w:sz w:val="24"/>
+          <w:szCs w:val="32"/>
+          <w:lang w:val="ro-RO"/>
+        </w:rPr>
+      </w:pPr>
+      <w:r>
+        <w:rPr>
+          <w:rFonts w:ascii="Times New Roman" w:hAnsi="Times New Roman" w:cs="Times New Roman"/>
+          <w:sz w:val="24"/>
+          <w:szCs w:val="32"/>
+          <w:lang w:val="ro-RO"/>
+        </w:rPr>
+        <w:t>Java, inclusiv codul de testare JUnit.</w:t>
+      </w:r>
+    </w:p>
+    <w:p>
+      <w:pPr>
+        <w:pStyle w:val="ListParagraph"/>
+        <w:numPr>
+          <w:ilvl w:val="0"/>
+          <w:numId w:val="10"/>
+        </w:numPr>
+        <w:spacing w:line="240" w:lineRule="auto"/>
+        <w:jc w:val="both"/>
+        <w:rPr>
+          <w:rFonts w:ascii="Times New Roman" w:hAnsi="Times New Roman" w:cs="Times New Roman"/>
+          <w:sz w:val="24"/>
+          <w:szCs w:val="32"/>
+          <w:lang w:val="ro-RO"/>
+        </w:rPr>
+      </w:pPr>
+      <w:r>
+        <w:rPr>
+          <w:rFonts w:ascii="Times New Roman" w:hAnsi="Times New Roman" w:cs="Times New Roman"/>
+          <w:sz w:val="24"/>
+          <w:szCs w:val="32"/>
+          <w:lang w:val="ro-RO"/>
+        </w:rPr>
+        <w:t xml:space="preserve">Res: conține toate resursele non-cod, </w:t>
+      </w:r>
+    </w:p>
+    <w:p>
+      <w:pPr>
+        <w:pStyle w:val="ListParagraph"/>
+        <w:spacing w:line="240" w:lineRule="auto"/>
+        <w:ind w:left="1080"/>
+        <w:jc w:val="both"/>
+        <w:rPr>
+          <w:rFonts w:ascii="Times New Roman" w:hAnsi="Times New Roman" w:cs="Times New Roman"/>
+          <w:sz w:val="24"/>
+          <w:szCs w:val="32"/>
+          <w:lang w:val="ro-RO"/>
+        </w:rPr>
+      </w:pPr>
+      <w:r>
+        <w:rPr>
+          <w:rFonts w:ascii="Times New Roman" w:hAnsi="Times New Roman" w:cs="Times New Roman"/>
+          <w:sz w:val="24"/>
+          <w:szCs w:val="32"/>
+          <w:lang w:val="ro-RO"/>
+        </w:rPr>
+        <w:t>cum ar fi layout-uri XML, șiruri de caractere</w:t>
+      </w:r>
+      <w:r>
+        <w:rPr>
+          <w:rFonts w:ascii="Times New Roman" w:hAnsi="Times New Roman" w:cs="Times New Roman"/>
+          <w:sz w:val="24"/>
+          <w:szCs w:val="32"/>
+          <w:lang w:val="ro-RO"/>
+        </w:rPr>
+        <w:t xml:space="preserve"> </w:t>
+      </w:r>
+      <w:r>
+        <w:rPr>
+          <w:rFonts w:ascii="Times New Roman" w:hAnsi="Times New Roman" w:cs="Times New Roman"/>
+          <w:sz w:val="24"/>
+          <w:szCs w:val="32"/>
+          <w:lang w:val="ro-RO"/>
+        </w:rPr>
+        <w:t>UI și imagini bitmap.</w:t>
+      </w:r>
+    </w:p>
+    <w:p>
+      <w:pPr>
+        <w:spacing w:line="240" w:lineRule="auto"/>
+        <w:jc w:val="both"/>
+        <w:rPr>
+          <w:rFonts w:ascii="Times New Roman" w:hAnsi="Times New Roman" w:cs="Times New Roman"/>
+          <w:sz w:val="28"/>
+          <w:szCs w:val="32"/>
+          <w:lang w:val="ro-RO"/>
+        </w:rPr>
+      </w:pPr>
+    </w:p>
+    <w:p>
+      <w:pPr>
+        <w:pStyle w:val="ListParagraph"/>
+        <w:numPr>
+          <w:ilvl w:val="2"/>
+          <w:numId w:val="14"/>
+        </w:numPr>
+        <w:spacing w:line="240" w:lineRule="auto"/>
+        <w:jc w:val="both"/>
+        <w:rPr>
+          <w:rFonts w:ascii="Times New Roman" w:hAnsi="Times New Roman" w:cs="Times New Roman"/>
+          <w:b/>
+          <w:sz w:val="28"/>
+          <w:szCs w:val="32"/>
+          <w:lang w:val="ro-RO"/>
+        </w:rPr>
+      </w:pPr>
+      <w:r>
+        <w:rPr>
+          <w:rFonts w:ascii="Times New Roman" w:hAnsi="Times New Roman" w:cs="Times New Roman"/>
+          <w:b/>
+          <w:sz w:val="28"/>
+          <w:szCs w:val="32"/>
+          <w:lang w:val="ro-RO"/>
+        </w:rPr>
+        <w:t>Interfața cu utilizatorul</w:t>
+      </w:r>
+    </w:p>
+    <w:p>
+      <w:pPr>
+        <w:pStyle w:val="ListParagraph"/>
+        <w:spacing w:line="240" w:lineRule="auto"/>
+        <w:ind w:left="1170"/>
+        <w:jc w:val="both"/>
+        <w:rPr>
+          <w:rFonts w:ascii="Times New Roman" w:hAnsi="Times New Roman" w:cs="Times New Roman"/>
+          <w:b/>
+          <w:sz w:val="28"/>
+          <w:szCs w:val="32"/>
+          <w:lang w:val="ro-RO"/>
+        </w:rPr>
+      </w:pPr>
+    </w:p>
+    <w:p>
+      <w:pPr>
+        <w:pStyle w:val="ListParagraph"/>
+        <w:spacing w:line="240" w:lineRule="auto"/>
+        <w:ind w:left="0"/>
+        <w:jc w:val="both"/>
+        <w:rPr>
+          <w:rFonts w:ascii="Times New Roman" w:hAnsi="Times New Roman" w:cs="Times New Roman"/>
+          <w:sz w:val="24"/>
+          <w:szCs w:val="32"/>
+          <w:lang w:val="ro-RO"/>
+        </w:rPr>
+      </w:pPr>
+      <w:r>
+        <w:rPr>
+          <w:rFonts w:ascii="Times New Roman" w:hAnsi="Times New Roman" w:cs="Times New Roman"/>
+          <w:b/>
+          <w:sz w:val="28"/>
+          <w:szCs w:val="32"/>
+          <w:lang w:val="ro-RO"/>
+        </w:rPr>
+        <w:tab/>
+      </w:r>
+      <w:r>
+        <w:rPr>
+          <w:rFonts w:ascii="Times New Roman" w:hAnsi="Times New Roman" w:cs="Times New Roman"/>
+          <w:sz w:val="24"/>
+          <w:szCs w:val="32"/>
+          <w:lang w:val="ro-RO"/>
+        </w:rPr>
+        <w:t>Fereastra principală Android Studio este alcătuită din mai multe zone</w:t>
+      </w:r>
+      <w:r>
+        <w:rPr>
+          <w:rFonts w:ascii="Times New Roman" w:hAnsi="Times New Roman" w:cs="Times New Roman"/>
+          <w:sz w:val="24"/>
+          <w:szCs w:val="32"/>
+          <w:lang w:val="ro-RO"/>
+        </w:rPr>
+        <w:t xml:space="preserve"> logice identificate în figura 2.1</w:t>
+      </w:r>
+      <w:r>
+        <w:rPr>
+          <w:rFonts w:ascii="Times New Roman" w:hAnsi="Times New Roman" w:cs="Times New Roman"/>
+          <w:sz w:val="24"/>
+          <w:szCs w:val="32"/>
+          <w:lang w:val="ro-RO"/>
+        </w:rPr>
+        <w:t>.</w:t>
+      </w:r>
+    </w:p>
+    <w:p>
+      <w:pPr>
+        <w:pStyle w:val="ListParagraph"/>
+        <w:spacing w:line="240" w:lineRule="auto"/>
+        <w:ind w:left="0"/>
+        <w:jc w:val="both"/>
+        <w:rPr>
+          <w:rFonts w:ascii="Times New Roman" w:hAnsi="Times New Roman" w:cs="Times New Roman"/>
+          <w:b/>
+          <w:sz w:val="28"/>
+          <w:szCs w:val="32"/>
+          <w:lang w:val="ro-RO"/>
+        </w:rPr>
+      </w:pPr>
+    </w:p>
+    <w:p>
+      <w:pPr>
+        <w:pStyle w:val="ListParagraph"/>
+        <w:numPr>
+          <w:ilvl w:val="0"/>
+          <w:numId w:val="15"/>
+        </w:numPr>
+        <w:spacing w:line="240" w:lineRule="auto"/>
+        <w:jc w:val="both"/>
+        <w:rPr>
+          <w:rFonts w:ascii="Times New Roman" w:hAnsi="Times New Roman" w:cs="Times New Roman"/>
+          <w:sz w:val="24"/>
+          <w:szCs w:val="32"/>
+          <w:lang w:val="ro-RO"/>
+        </w:rPr>
+      </w:pPr>
+      <w:r>
+        <w:rPr>
+          <w:rFonts w:ascii="Times New Roman" w:hAnsi="Times New Roman" w:cs="Times New Roman"/>
+          <w:sz w:val="24"/>
+          <w:szCs w:val="32"/>
+          <w:lang w:val="ro-RO"/>
+        </w:rPr>
+        <w:t>Bara de instrumente vă permite să efectuați o gamă largă de acțiuni, inclusiv difuzarea aplicației și lansarea de instrumente Android.</w:t>
+      </w:r>
+    </w:p>
+    <w:p>
+      <w:pPr>
+        <w:pStyle w:val="ListParagraph"/>
+        <w:numPr>
+          <w:ilvl w:val="0"/>
+          <w:numId w:val="15"/>
+        </w:numPr>
+        <w:spacing w:line="240" w:lineRule="auto"/>
+        <w:jc w:val="both"/>
+        <w:rPr>
+          <w:rFonts w:ascii="Times New Roman" w:hAnsi="Times New Roman" w:cs="Times New Roman"/>
+          <w:sz w:val="24"/>
+          <w:szCs w:val="32"/>
+          <w:lang w:val="ro-RO"/>
+        </w:rPr>
+      </w:pPr>
+      <w:r>
+        <w:rPr>
+          <w:rFonts w:ascii="Times New Roman" w:hAnsi="Times New Roman" w:cs="Times New Roman"/>
+          <w:sz w:val="24"/>
+          <w:szCs w:val="32"/>
+          <w:lang w:val="ro-RO"/>
+        </w:rPr>
+        <w:t>Bara de navigare vă ajută să navigați prin proiectul dvs. și să deschideți fișierele pentru editare. Acesta oferă o vedere mai compactă a structurii vizibile în fereastra proiectului.</w:t>
+      </w:r>
+    </w:p>
+    <w:p>
+      <w:pPr>
+        <w:pStyle w:val="ListParagraph"/>
+        <w:numPr>
+          <w:ilvl w:val="0"/>
+          <w:numId w:val="15"/>
+        </w:numPr>
+        <w:spacing w:line="240" w:lineRule="auto"/>
+        <w:jc w:val="both"/>
+        <w:rPr>
+          <w:rFonts w:ascii="Times New Roman" w:hAnsi="Times New Roman" w:cs="Times New Roman"/>
+          <w:sz w:val="24"/>
+          <w:szCs w:val="32"/>
+          <w:lang w:val="ro-RO"/>
+        </w:rPr>
+      </w:pPr>
+      <w:r>
+        <w:rPr>
+          <w:rFonts w:ascii="Times New Roman" w:hAnsi="Times New Roman" w:cs="Times New Roman"/>
+          <w:sz w:val="24"/>
+          <w:szCs w:val="32"/>
+          <w:lang w:val="ro-RO"/>
+        </w:rPr>
+        <w:t>Fereastra de editor este locul în care creați și modificați codul. În funcție de tipul de fișier curent, editorul se poate schimba. De exemplu, când vizualizați un fișier de aspect, editorul afișează Editorul de Layout.</w:t>
+      </w:r>
+    </w:p>
+    <w:p>
+      <w:pPr>
+        <w:pStyle w:val="ListParagraph"/>
+        <w:numPr>
+          <w:ilvl w:val="0"/>
+          <w:numId w:val="15"/>
+        </w:numPr>
+        <w:spacing w:line="240" w:lineRule="auto"/>
+        <w:jc w:val="both"/>
+        <w:rPr>
+          <w:rFonts w:ascii="Times New Roman" w:hAnsi="Times New Roman" w:cs="Times New Roman"/>
+          <w:sz w:val="24"/>
+          <w:szCs w:val="32"/>
+          <w:lang w:val="ro-RO"/>
+        </w:rPr>
+      </w:pPr>
+      <w:r>
+        <w:rPr>
+          <w:rFonts w:ascii="Times New Roman" w:hAnsi="Times New Roman" w:cs="Times New Roman"/>
+          <w:sz w:val="24"/>
+          <w:szCs w:val="32"/>
+          <w:lang w:val="ro-RO"/>
+        </w:rPr>
+        <w:t>Bara de ferestre a instrumentului rulează în afara ferestrei IDE și conține butoanele care vă permit să extindeți sau să restrângeți ferestrele individuale ale uneltelor.</w:t>
+      </w:r>
+    </w:p>
+    <w:p>
+      <w:pPr>
+        <w:pStyle w:val="ListParagraph"/>
+        <w:numPr>
+          <w:ilvl w:val="0"/>
+          <w:numId w:val="15"/>
+        </w:numPr>
+        <w:spacing w:line="240" w:lineRule="auto"/>
+        <w:jc w:val="both"/>
+        <w:rPr>
+          <w:rFonts w:ascii="Times New Roman" w:hAnsi="Times New Roman" w:cs="Times New Roman"/>
+          <w:sz w:val="24"/>
+          <w:szCs w:val="32"/>
+          <w:lang w:val="ro-RO"/>
+        </w:rPr>
+      </w:pPr>
+      <w:r>
+        <w:rPr>
+          <w:rFonts w:ascii="Times New Roman" w:hAnsi="Times New Roman" w:cs="Times New Roman"/>
+          <w:sz w:val="24"/>
+          <w:szCs w:val="32"/>
+          <w:lang w:val="ro-RO"/>
+        </w:rPr>
+        <w:lastRenderedPageBreak/>
+        <w:t>Ferestrele de instrumente vă oferă acces la anumite sarcini, cum ar fi gestionarea proiectelor, căutarea, controlul versiunilor și multe altele. Le puteți extinde și le puteți restrânge.</w:t>
+      </w:r>
+    </w:p>
+    <w:p>
+      <w:pPr>
+        <w:pStyle w:val="ListParagraph"/>
+        <w:numPr>
+          <w:ilvl w:val="0"/>
+          <w:numId w:val="15"/>
+        </w:numPr>
+        <w:spacing w:line="240" w:lineRule="auto"/>
+        <w:jc w:val="both"/>
+        <w:rPr>
+          <w:rFonts w:ascii="Times New Roman" w:hAnsi="Times New Roman" w:cs="Times New Roman"/>
+          <w:sz w:val="24"/>
+          <w:szCs w:val="32"/>
+          <w:lang w:val="ro-RO"/>
+        </w:rPr>
+      </w:pPr>
+      <w:r>
+        <w:rPr>
+          <w:rFonts w:ascii="Times New Roman" w:hAnsi="Times New Roman" w:cs="Times New Roman"/>
+          <w:sz w:val="24"/>
+          <w:szCs w:val="32"/>
+          <w:lang w:val="ro-RO"/>
+        </w:rPr>
+        <w:t>Bara de stare afișează starea proiectului dvs. și IDE în sine, precum și orice avertismente sau mesaje.</w:t>
+      </w:r>
+    </w:p>
+    <w:p>
+      <w:pPr>
+        <w:spacing w:line="240" w:lineRule="auto"/>
+        <w:jc w:val="both"/>
+        <w:rPr>
+          <w:rFonts w:ascii="Times New Roman" w:hAnsi="Times New Roman" w:cs="Times New Roman"/>
+          <w:sz w:val="24"/>
+          <w:szCs w:val="32"/>
+          <w:lang w:val="ro-RO"/>
+        </w:rPr>
+      </w:pPr>
+      <w:r>
+        <w:rPr>
+          <w:rFonts w:ascii="Times New Roman" w:hAnsi="Times New Roman" w:cs="Times New Roman"/>
+          <w:noProof/>
+          <w:sz w:val="28"/>
+          <w:szCs w:val="32"/>
+          <w:lang w:val="ro-RO"/>
+        </w:rPr>
+        <mc:AlternateContent>
+          <mc:Choice Requires="wps">
+            <w:drawing>
+              <wp:anchor distT="0" distB="0" distL="114300" distR="114300" simplePos="0" relativeHeight="251667456" behindDoc="0" locked="0" layoutInCell="1" allowOverlap="1" wp14:anchorId="3AFFEB7C" wp14:editId="06F9D59B">
+                <wp:simplePos x="0" y="0"/>
+                <wp:positionH relativeFrom="column">
+                  <wp:posOffset>-20320</wp:posOffset>
+                </wp:positionH>
+                <wp:positionV relativeFrom="paragraph">
+                  <wp:posOffset>82806</wp:posOffset>
+                </wp:positionV>
+                <wp:extent cx="2374265" cy="1403985"/>
+                <wp:effectExtent l="0" t="0" r="10160" b="14605"/>
+                <wp:wrapNone/>
+                <wp:docPr id="6" name="Text Box 2"/>
+                <wp:cNvGraphicFramePr>
+                  <a:graphicFrameLocks xmlns:a="http://schemas.openxmlformats.org/drawingml/2006/main"/>
+                </wp:cNvGraphicFramePr>
+                <a:graphic xmlns:a="http://schemas.openxmlformats.org/drawingml/2006/main">
+                  <a:graphicData uri="http://schemas.microsoft.com/office/word/2010/wordprocessingShape">
+                    <wps:wsp>
+                      <wps:cNvSpPr txBox="1">
+                        <a:spLocks noChangeArrowheads="1"/>
+                      </wps:cNvSpPr>
+                      <wps:spPr bwMode="auto">
+                        <a:xfrm>
+                          <a:off x="0" y="0"/>
+                          <a:ext cx="2374265" cy="1403985"/>
+                        </a:xfrm>
+                        <a:prstGeom prst="rect">
+                          <a:avLst/>
+                        </a:prstGeom>
+                        <a:solidFill>
+                          <a:srgbClr val="FFFFFF"/>
+                        </a:solidFill>
+                        <a:ln w="9525">
+                          <a:solidFill>
+                            <a:srgbClr val="000000"/>
+                          </a:solidFill>
+                          <a:miter lim="800000"/>
+                          <a:headEnd/>
+                          <a:tailEnd/>
+                        </a:ln>
+                      </wps:spPr>
+                      <wps:txbx>
+                        <w:txbxContent>
+                          <w:p>
+                            <w:r>
+                              <w:pict>
+                                <v:shape id="_x0000_i1026" type="#_x0000_t75" style="width:454.8pt;height:352.45pt">
+                                  <v:imagedata r:id="rId15" o:title="main-window_2-2_2x"/>
+                                </v:shape>
+                              </w:pict>
+                            </w:r>
+                          </w:p>
+                        </w:txbxContent>
+                      </wps:txbx>
+                      <wps:bodyPr rot="0" vert="horz" wrap="none" lIns="91440" tIns="45720" rIns="91440" bIns="45720" anchor="t" anchorCtr="0">
+                        <a:spAutoFit/>
+                      </wps:bodyPr>
+                    </wps:wsp>
+                  </a:graphicData>
+                </a:graphic>
+                <wp14:sizeRelH relativeFrom="margin">
+                  <wp14:pctWidth>40000</wp14:pctWidth>
+                </wp14:sizeRelH>
+                <wp14:sizeRelV relativeFrom="margin">
+                  <wp14:pctHeight>20000</wp14:pctHeight>
+                </wp14:sizeRelV>
+              </wp:anchor>
+            </w:drawing>
+          </mc:Choice>
+          <mc:Fallback>
+            <w:pict>
+              <v:shape id="_x0000_s1030" type="#_x0000_t202" style="position:absolute;left:0;text-align:left;margin-left:-1.6pt;margin-top:6.5pt;width:186.95pt;height:110.55pt;z-index:251667456;visibility:visible;mso-wrap-style:none;mso-width-percent:400;mso-height-percent:200;mso-wrap-distance-left:9pt;mso-wrap-distance-top:0;mso-wrap-distance-right:9pt;mso-wrap-distance-bottom:0;mso-position-horizontal:absolute;mso-position-horizontal-relative:text;mso-position-vertical:absolute;mso-position-vertical-relative:text;mso-width-percent:400;mso-height-percent:200;mso-width-relative:margin;mso-height-relative:margin;v-text-anchor:top" o:gfxdata="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">
+                <v:textbox style="mso-fit-shape-to-text:t">
+                  <w:txbxContent>
+                    <w:p>
+                      <w:r>
+                        <w:pict>
+                          <v:shape id="_x0000_i1026" type="#_x0000_t75" style="width:454.8pt;height:352.45pt">
+                            <v:imagedata r:id="rId15" o:title="main-window_2-2_2x"/>
+                          </v:shape>
+                        </w:pict>
+                      </w:r>
+                    </w:p>
+                  </w:txbxContent>
+                </v:textbox>
+              </v:shape>
+            </w:pict>
+          </mc:Fallback>
+        </mc:AlternateContent>
+      </w:r>
+    </w:p>
+    <w:p>
+      <w:pPr>
+        <w:spacing w:line="240" w:lineRule="auto"/>
+        <w:jc w:val="both"/>
+        <w:rPr>
+          <w:rFonts w:ascii="Times New Roman" w:hAnsi="Times New Roman" w:cs="Times New Roman"/>
+          <w:sz w:val="24"/>
+          <w:szCs w:val="32"/>
+          <w:lang w:val="ro-RO"/>
+        </w:rPr>
+      </w:pPr>
+    </w:p>
+    <w:p>
+      <w:pPr>
+        <w:spacing w:line="240" w:lineRule="auto"/>
+        <w:jc w:val="both"/>
+        <w:rPr>
+          <w:rFonts w:ascii="Times New Roman" w:hAnsi="Times New Roman" w:cs="Times New Roman"/>
+          <w:sz w:val="28"/>
+          <w:szCs w:val="32"/>
+          <w:lang w:val="ro-RO"/>
+        </w:rPr>
+      </w:pPr>
+    </w:p>
+    <w:p>
+      <w:pPr>
+        <w:spacing w:line="240" w:lineRule="auto"/>
+        <w:jc w:val="both"/>
+        <w:rPr>
+          <w:rFonts w:ascii="Times New Roman" w:hAnsi="Times New Roman" w:cs="Times New Roman"/>
+          <w:sz w:val="28"/>
+          <w:szCs w:val="32"/>
+          <w:lang w:val="ro-RO"/>
+        </w:rPr>
+      </w:pPr>
+    </w:p>
+    <w:p>
+      <w:pPr>
+        <w:spacing w:line="240" w:lineRule="auto"/>
+        <w:jc w:val="both"/>
+        <w:rPr>
+          <w:rFonts w:ascii="Times New Roman" w:hAnsi="Times New Roman" w:cs="Times New Roman"/>
+          <w:sz w:val="28"/>
+          <w:szCs w:val="32"/>
+          <w:lang w:val="ro-RO"/>
+        </w:rPr>
+      </w:pPr>
+    </w:p>
+    <w:p>
+      <w:pPr>
+        <w:spacing w:line="240" w:lineRule="auto"/>
+        <w:jc w:val="both"/>
+        <w:rPr>
+          <w:rFonts w:ascii="Times New Roman" w:hAnsi="Times New Roman" w:cs="Times New Roman"/>
+          <w:sz w:val="28"/>
+          <w:szCs w:val="32"/>
+          <w:lang w:val="ro-RO"/>
+        </w:rPr>
+      </w:pPr>
+    </w:p>
+    <w:p>
+      <w:pPr>
+        <w:spacing w:line="240" w:lineRule="auto"/>
+        <w:jc w:val="both"/>
+        <w:rPr>
+          <w:rFonts w:ascii="Times New Roman" w:hAnsi="Times New Roman" w:cs="Times New Roman"/>
+          <w:sz w:val="28"/>
+          <w:szCs w:val="32"/>
+          <w:lang w:val="ro-RO"/>
+        </w:rPr>
+      </w:pPr>
+    </w:p>
+    <w:p>
+      <w:pPr>
+        <w:spacing w:line="240" w:lineRule="auto"/>
+        <w:jc w:val="both"/>
+        <w:rPr>
+          <w:rFonts w:ascii="Times New Roman" w:hAnsi="Times New Roman" w:cs="Times New Roman"/>
+          <w:sz w:val="28"/>
+          <w:szCs w:val="32"/>
+          <w:lang w:val="ro-RO"/>
+        </w:rPr>
+      </w:pPr>
+    </w:p>
+    <w:p>
+      <w:pPr>
+        <w:spacing w:line="240" w:lineRule="auto"/>
+        <w:jc w:val="both"/>
+        <w:rPr>
+          <w:rFonts w:ascii="Times New Roman" w:hAnsi="Times New Roman" w:cs="Times New Roman"/>
+          <w:sz w:val="28"/>
+          <w:szCs w:val="32"/>
+          <w:lang w:val="ro-RO"/>
+        </w:rPr>
+      </w:pPr>
+    </w:p>
+    <w:p>
+      <w:pPr>
+        <w:spacing w:line="240" w:lineRule="auto"/>
+        <w:jc w:val="both"/>
+        <w:rPr>
+          <w:rFonts w:ascii="Times New Roman" w:hAnsi="Times New Roman" w:cs="Times New Roman"/>
+          <w:sz w:val="28"/>
+          <w:szCs w:val="32"/>
+          <w:lang w:val="ro-RO"/>
+        </w:rPr>
+      </w:pPr>
+    </w:p>
+    <w:p>
+      <w:pPr>
+        <w:spacing w:line="240" w:lineRule="auto"/>
+        <w:jc w:val="both"/>
+        <w:rPr>
+          <w:rFonts w:ascii="Times New Roman" w:hAnsi="Times New Roman" w:cs="Times New Roman"/>
+          <w:sz w:val="28"/>
+          <w:szCs w:val="32"/>
+          <w:lang w:val="ro-RO"/>
+        </w:rPr>
+      </w:pPr>
+    </w:p>
+    <w:p>
+      <w:pPr>
+        <w:spacing w:line="240" w:lineRule="auto"/>
+        <w:jc w:val="both"/>
+        <w:rPr>
+          <w:rFonts w:ascii="Times New Roman" w:hAnsi="Times New Roman" w:cs="Times New Roman"/>
+          <w:sz w:val="28"/>
+          <w:szCs w:val="32"/>
+          <w:lang w:val="ro-RO"/>
+        </w:rPr>
+      </w:pPr>
+    </w:p>
+    <w:p>
+      <w:pPr>
+        <w:spacing w:line="240" w:lineRule="auto"/>
+        <w:jc w:val="both"/>
+        <w:rPr>
+          <w:rFonts w:ascii="Times New Roman" w:hAnsi="Times New Roman" w:cs="Times New Roman"/>
+          <w:sz w:val="28"/>
+          <w:szCs w:val="32"/>
+          <w:lang w:val="ro-RO"/>
+        </w:rPr>
+      </w:pPr>
+    </w:p>
+    <w:p>
+      <w:pPr>
+        <w:spacing w:line="240" w:lineRule="auto"/>
+        <w:jc w:val="both"/>
+        <w:rPr>
+          <w:rFonts w:ascii="Times New Roman" w:hAnsi="Times New Roman" w:cs="Times New Roman"/>
+          <w:sz w:val="28"/>
+          <w:szCs w:val="32"/>
+          <w:lang w:val="ro-RO"/>
+        </w:rPr>
+      </w:pPr>
+    </w:p>
+    <w:p>
+      <w:pPr>
+        <w:spacing w:line="240" w:lineRule="auto"/>
+        <w:jc w:val="both"/>
+        <w:rPr>
+          <w:rFonts w:ascii="Times New Roman" w:hAnsi="Times New Roman" w:cs="Times New Roman"/>
+          <w:sz w:val="28"/>
+          <w:szCs w:val="32"/>
+          <w:lang w:val="ro-RO"/>
+        </w:rPr>
+      </w:pPr>
+    </w:p>
+    <w:p>
+      <w:pPr>
+        <w:spacing w:line="240" w:lineRule="auto"/>
+        <w:jc w:val="both"/>
+        <w:rPr>
+          <w:rFonts w:ascii="Times New Roman" w:hAnsi="Times New Roman" w:cs="Times New Roman"/>
+          <w:sz w:val="28"/>
+          <w:szCs w:val="32"/>
+          <w:lang w:val="ro-RO"/>
+        </w:rPr>
+      </w:pPr>
+      <w:r>
+        <w:rPr>
+          <w:rFonts w:ascii="Times New Roman" w:hAnsi="Times New Roman" w:cs="Times New Roman"/>
+          <w:noProof/>
+          <w:sz w:val="28"/>
+          <w:szCs w:val="32"/>
+          <w:lang w:val="ro-RO"/>
+        </w:rPr>
+        <mc:AlternateContent>
+          <mc:Choice Requires="wps">
+            <w:drawing>
+              <wp:anchor distT="0" distB="0" distL="114300" distR="114300" simplePos="0" relativeHeight="251669504" behindDoc="0" locked="0" layoutInCell="1" allowOverlap="1" wp14:anchorId="398461D1" wp14:editId="26A965D8">
+                <wp:simplePos x="0" y="0"/>
+                <wp:positionH relativeFrom="column">
+                  <wp:posOffset>-23553</wp:posOffset>
+                </wp:positionH>
+                <wp:positionV relativeFrom="paragraph">
+                  <wp:posOffset>0</wp:posOffset>
+                </wp:positionV>
+                <wp:extent cx="5952490" cy="296545"/>
+                <wp:effectExtent l="0" t="0" r="10160" b="27305"/>
+                <wp:wrapNone/>
+                <wp:docPr id="7" name="Text Box 2"/>
+                <wp:cNvGraphicFramePr>
+                  <a:graphicFrameLocks xmlns:a="http://schemas.openxmlformats.org/drawingml/2006/main"/>
+                </wp:cNvGraphicFramePr>
+                <a:graphic xmlns:a="http://schemas.openxmlformats.org/drawingml/2006/main">
+                  <a:graphicData uri="http://schemas.microsoft.com/office/word/2010/wordprocessingShape">
+                    <wps:wsp>
+                      <wps:cNvSpPr txBox="1">
+                        <a:spLocks noChangeArrowheads="1"/>
+                      </wps:cNvSpPr>
+                      <wps:spPr bwMode="auto">
+                        <a:xfrm>
+                          <a:off x="0" y="0"/>
+                          <a:ext cx="5952490" cy="296545"/>
+                        </a:xfrm>
+                        <a:prstGeom prst="rect">
+                          <a:avLst/>
+                        </a:prstGeom>
+                        <a:solidFill>
+                          <a:srgbClr val="FFFFFF"/>
+                        </a:solidFill>
+                        <a:ln w="9525">
+                          <a:solidFill>
+                            <a:srgbClr val="000000"/>
+                          </a:solidFill>
+                          <a:miter lim="800000"/>
+                          <a:headEnd/>
+                          <a:tailEnd/>
+                        </a:ln>
+                      </wps:spPr>
+                      <wps:txbx>
+                        <w:txbxContent>
+                          <w:p>
+                            <w:pPr>
+                              <w:jc w:val="center"/>
+                            </w:pPr>
+                            <w:r>
+                              <w:t>Fig 2.1</w:t>
+                            </w:r>
+                            <w:r>
+                              <w:t xml:space="preserve"> - </w:t>
+                            </w:r>
+                          </w:p>
+                        </w:txbxContent>
+                      </wps:txbx>
+                      <wps:bodyPr rot="0" vert="horz" wrap="square" lIns="91440" tIns="45720" rIns="91440" bIns="45720" anchor="t" anchorCtr="0">
+                        <a:noAutofit/>
+                      </wps:bodyPr>
+                    </wps:wsp>
+                  </a:graphicData>
+                </a:graphic>
+                <wp14:sizeRelH relativeFrom="margin">
+                  <wp14:pctWidth>0</wp14:pctWidth>
+                </wp14:sizeRelH>
+                <wp14:sizeRelV relativeFrom="margin">
+                  <wp14:pctHeight>0</wp14:pctHeight>
+                </wp14:sizeRelV>
+              </wp:anchor>
+            </w:drawing>
+          </mc:Choice>
+          <mc:Fallback>
+            <w:pict>
+              <v:shape id="_x0000_s1031" type="#_x0000_t202" style="position:absolute;left:0;text-align:left;margin-left:-1.85pt;margin-top:0;width:468.7pt;height:23.35pt;z-index:251669504;visibility:visible;mso-wrap-style:square;mso-width-percent:0;mso-height-percent:0;mso-wrap-distance-left:9pt;mso-wrap-distance-top:0;mso-wrap-distance-right:9pt;mso-wrap-distance-bottom:0;mso-position-horizontal:absolute;mso-position-horizontal-relative:text;mso-position-vertical:absolute;mso-position-vertical-relative:text;mso-width-percent:0;mso-height-percent:0;mso-width-relative:margin;mso-height-relative:margin;v-text-anchor:top" o:gfxdata="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">
+                <v:textbox>
+                  <w:txbxContent>
+                    <w:p>
+                      <w:pPr>
+                        <w:jc w:val="center"/>
+                      </w:pPr>
+                      <w:r>
+                        <w:t>Fig 2.1</w:t>
+                      </w:r>
+                      <w:r>
+                        <w:t xml:space="preserve"> - </w:t>
+                      </w:r>
+                    </w:p>
+                  </w:txbxContent>
+                </v:textbox>
+              </v:shape>
+            </w:pict>
+          </mc:Fallback>
+        </mc:AlternateContent>
+      </w:r>
+    </w:p>
+    <w:p>
+      <w:pPr>
+        <w:spacing w:line="240" w:lineRule="auto"/>
+        <w:jc w:val="both"/>
+        <w:rPr>
+          <w:rFonts w:ascii="Times New Roman" w:hAnsi="Times New Roman" w:cs="Times New Roman"/>
+          <w:sz w:val="28"/>
+          <w:szCs w:val="32"/>
+          <w:lang w:val="ro-RO"/>
+        </w:rPr>
+      </w:pPr>
+    </w:p>
+    <w:p>
+      <w:pPr>
+        <w:spacing w:line="240" w:lineRule="auto"/>
+        <w:jc w:val="both"/>
+        <w:rPr>
+          <w:rFonts w:ascii="Times New Roman" w:hAnsi="Times New Roman" w:cs="Times New Roman"/>
+          <w:b/>
+          <w:sz w:val="28"/>
+          <w:szCs w:val="32"/>
+          <w:lang w:val="ro-RO"/>
+        </w:rPr>
+      </w:pPr>
+      <w:r>
+        <w:rPr>
+          <w:rFonts w:ascii="Times New Roman" w:hAnsi="Times New Roman" w:cs="Times New Roman"/>
+          <w:b/>
+          <w:sz w:val="28"/>
+          <w:szCs w:val="32"/>
+          <w:lang w:val="ro-RO"/>
+        </w:rPr>
+        <w:tab/>
+        <w:t xml:space="preserve">2.3 </w:t>
+      </w:r>
+      <w:bookmarkStart w:id="0" w:name="_GoBack"/>
+      <w:bookmarkEnd w:id="0"/>
+      <w:r>
+        <w:rPr>
+          <w:rFonts w:ascii="Times New Roman" w:hAnsi="Times New Roman" w:cs="Times New Roman"/>
+          <w:b/>
+          <w:sz w:val="28"/>
+          <w:szCs w:val="32"/>
+          <w:lang w:val="ro-RO"/>
+        </w:rPr>
+        <w:t>Limbajul de programare Java</w:t>
+      </w:r>
+    </w:p>
+    <w:p>
+      <w:pPr>
+        <w:rPr>
+          <w:rFonts w:ascii="Times New Roman" w:hAnsi="Times New Roman" w:cs="Times New Roman"/>
+          <w:sz w:val="24"/>
+          <w:lang w:val="ro-RO"/>
+        </w:rPr>
+      </w:pPr>
+      <w:r>
+        <w:rPr>
+          <w:rFonts w:ascii="Times New Roman" w:hAnsi="Times New Roman" w:cs="Times New Roman"/>
+          <w:b/>
+          <w:sz w:val="24"/>
+          <w:lang w:val="ro-RO"/>
+        </w:rPr>
+        <w:tab/>
+      </w:r>
+      <w:r>
+        <w:rPr>
+          <w:rFonts w:ascii="Times New Roman" w:hAnsi="Times New Roman" w:cs="Times New Roman"/>
+          <w:sz w:val="24"/>
+          <w:lang w:val="ro-RO"/>
+        </w:rPr>
+        <w:t>Java este un limbaj de programare orientat-obiect, conceput de către James Gosling la începutul anilor ʼ90, fiind lansat în 1995.</w:t>
+      </w:r>
+      <w:r>
+        <w:rPr>
+          <w:rFonts w:ascii="Times New Roman" w:hAnsi="Times New Roman" w:cs="Times New Roman"/>
+          <w:sz w:val="24"/>
+          <w:lang w:val="ro-RO"/>
+        </w:rPr>
+        <w:t xml:space="preserve"> Cele mai multe aplicații distribuite sunt scrise în Java, iar noile evoluții tehnologice permit utilizarea sa și pe dispozitive mobile de genul telefon, agenda electronică, palmtop etc. În felul acesta se creează o platformă unică, la nivelul programatorului, deasupra unui mediu eterogen extrem de diversificat. Acesta este utilizat în </w:t>
+      </w:r>
+      <w:r>
+        <w:rPr>
+          <w:rFonts w:ascii="Times New Roman" w:hAnsi="Times New Roman" w:cs="Times New Roman"/>
+          <w:sz w:val="24"/>
+          <w:lang w:val="ro-RO"/>
+        </w:rPr>
+        <w:lastRenderedPageBreak/>
+        <w:t>prezent cu succes și pentru programarea aplicațiilor destinate intranet-urilor [Ștefan Tanasa, Cristian Olaru, Stefan Andrei, "Java de la 0 la expert", Polirom, 2003.]</w:t>
+      </w:r>
+      <w:r>
+        <w:rPr>
+          <w:rFonts w:ascii="Times New Roman" w:hAnsi="Times New Roman" w:cs="Times New Roman"/>
+          <w:sz w:val="24"/>
+          <w:lang w:val="ro-RO"/>
+        </w:rPr>
+        <w:t>.</w:t>
+      </w:r>
+    </w:p>
+    <w:p>
+      <w:pPr>
+        <w:rPr>
+          <w:rFonts w:ascii="Times New Roman" w:hAnsi="Times New Roman" w:cs="Times New Roman"/>
+          <w:sz w:val="24"/>
+          <w:lang w:val="ro-RO"/>
+        </w:rPr>
+      </w:pPr>
+      <w:r>
+        <w:rPr>
+          <w:rFonts w:ascii="Times New Roman" w:hAnsi="Times New Roman" w:cs="Times New Roman"/>
+          <w:sz w:val="24"/>
+          <w:lang w:val="ro-RO"/>
+        </w:rPr>
+        <w:tab/>
+      </w:r>
+      <w:r>
+        <w:rPr>
+          <w:rFonts w:ascii="Times New Roman" w:hAnsi="Times New Roman" w:cs="Times New Roman"/>
+          <w:sz w:val="24"/>
+          <w:lang w:val="ro-RO"/>
+        </w:rPr>
+        <w:t>Limbajul împrumută o mare parte din sintaxă de la C și C++, dar are un model al obiectelor mai simplu și prezintă mai puține facilități de nivel jos. Un program Java compilat, corect scris, poate fi rulat fără modificări pe orice platformă care e instalată</w:t>
+      </w:r>
+      <w:r>
+        <w:rPr>
+          <w:rFonts w:ascii="Times New Roman" w:hAnsi="Times New Roman" w:cs="Times New Roman"/>
+          <w:sz w:val="24"/>
+          <w:lang w:val="ro-RO"/>
+        </w:rPr>
+        <w:t xml:space="preserve"> o mașină virtuală Java. </w:t>
+      </w:r>
+      <w:r>
+        <w:rPr>
+          <w:rFonts w:ascii="Times New Roman" w:hAnsi="Times New Roman" w:cs="Times New Roman"/>
+          <w:sz w:val="24"/>
+          <w:lang w:val="ro-RO"/>
+        </w:rPr>
+        <w:t>Acest nivel de portabilitate (inexistent pentru limbaje mai vechi cum ar fi C) este posibil deoarece sursele Java sunt compilate într-un form</w:t>
+      </w:r>
+      <w:r>
+        <w:rPr>
+          <w:rFonts w:ascii="Times New Roman" w:hAnsi="Times New Roman" w:cs="Times New Roman"/>
+          <w:sz w:val="24"/>
+          <w:lang w:val="ro-RO"/>
+        </w:rPr>
+        <w:t>at standard numit cod de octeți</w:t>
+      </w:r>
+      <w:r>
+        <w:rPr>
+          <w:rFonts w:ascii="Times New Roman" w:hAnsi="Times New Roman" w:cs="Times New Roman"/>
+          <w:sz w:val="24"/>
+          <w:lang w:val="ro-RO"/>
+        </w:rPr>
+        <w:t xml:space="preserve"> care este intermediar între codul mașină (dependent de tipul </w:t>
+      </w:r>
+      <w:r>
+        <w:rPr>
+          <w:rFonts w:ascii="Times New Roman" w:hAnsi="Times New Roman" w:cs="Times New Roman"/>
+          <w:sz w:val="24"/>
+          <w:lang w:val="ro-RO"/>
+        </w:rPr>
+        <w:t>calculatorului) și codul sursă.</w:t>
+      </w:r>
+    </w:p>
+    <w:p>
+      <w:pPr>
+        <w:rPr>
+          <w:rFonts w:ascii="Times New Roman" w:hAnsi="Times New Roman" w:cs="Times New Roman"/>
+          <w:sz w:val="24"/>
+          <w:lang w:val="ro-RO"/>
+        </w:rPr>
+      </w:pPr>
+      <w:r>
+        <w:rPr>
+          <w:rFonts w:ascii="Times New Roman" w:hAnsi="Times New Roman" w:cs="Times New Roman"/>
+          <w:sz w:val="24"/>
+          <w:lang w:val="ro-RO"/>
+        </w:rPr>
+        <w:tab/>
+      </w:r>
+      <w:r>
+        <w:rPr>
+          <w:rFonts w:ascii="Times New Roman" w:hAnsi="Times New Roman" w:cs="Times New Roman"/>
+          <w:sz w:val="24"/>
+          <w:lang w:val="ro-RO"/>
+        </w:rPr>
+        <w:t>Mașina virtuală Java este mediul în care se execută programele Java. În prezent, există mai mulți furnizori de JVM, printre care Oracle, IBM, Bea, FSF. În 2006, Sun a anunțat că face disponibilă varianta sa de JVM ca open-source.</w:t>
+      </w:r>
+      <w:r>
+        <w:rPr>
+          <w:rFonts w:ascii="Times New Roman" w:hAnsi="Times New Roman" w:cs="Times New Roman"/>
+          <w:sz w:val="24"/>
+          <w:lang w:val="ro-RO"/>
+        </w:rPr>
+        <w:t xml:space="preserve"> </w:t>
+      </w:r>
+    </w:p>
+    <w:p>
+      <w:pPr>
+        <w:rPr>
+          <w:rFonts w:ascii="Times New Roman" w:hAnsi="Times New Roman" w:cs="Times New Roman"/>
+          <w:sz w:val="24"/>
+          <w:lang w:val="ro-RO"/>
+        </w:rPr>
+      </w:pPr>
+    </w:p>
+    <w:p>
+      <w:pPr>
+        <w:rPr>
+          <w:rFonts w:ascii="Times New Roman" w:hAnsi="Times New Roman" w:cs="Times New Roman"/>
+          <w:b/>
+          <w:sz w:val="28"/>
+          <w:lang w:val="ro-RO"/>
+        </w:rPr>
+      </w:pPr>
+      <w:r>
+        <w:rPr>
+          <w:rFonts w:ascii="Times New Roman" w:hAnsi="Times New Roman" w:cs="Times New Roman"/>
+          <w:b/>
+          <w:sz w:val="28"/>
+          <w:lang w:val="ro-RO"/>
+        </w:rPr>
+        <w:tab/>
+        <w:t>2</w:t>
+      </w:r>
+      <w:r>
+        <w:rPr>
+          <w:rFonts w:ascii="Times New Roman" w:hAnsi="Times New Roman" w:cs="Times New Roman"/>
+          <w:b/>
+          <w:sz w:val="28"/>
+          <w:lang w:val="ro-RO"/>
+        </w:rPr>
+        <w:t xml:space="preserve">.3    </w:t>
+      </w:r>
+      <w:r>
+        <w:rPr>
+          <w:rFonts w:ascii="Times New Roman" w:hAnsi="Times New Roman" w:cs="Times New Roman"/>
+          <w:b/>
+          <w:sz w:val="28"/>
+          <w:lang w:val="ro-RO"/>
+        </w:rPr>
+        <w:t>Baze de date</w:t>
+      </w:r>
+    </w:p>
+    <w:p>
+      <w:pPr>
+        <w:rPr>
+          <w:b/>
+          <w:sz w:val="28"/>
+          <w:lang w:val="ro-RO"/>
+        </w:rPr>
+      </w:pPr>
+      <w:r>
+        <w:rPr>
+          <w:sz w:val="24"/>
+          <w:lang w:val="ro-RO"/>
+        </w:rPr>
+        <w:tab/>
+      </w:r>
+      <w:r>
+        <w:rPr>
+          <w:b/>
+          <w:sz w:val="28"/>
+          <w:lang w:val="ro-RO"/>
+        </w:rPr>
+        <w:t>2.3.1 Noțiuni generale</w:t>
+      </w:r>
+    </w:p>
+    <w:p>
+      <w:pPr>
+        <w:rPr>
+          <w:rFonts w:ascii="Times New Roman" w:hAnsi="Times New Roman" w:cs="Times New Roman"/>
+          <w:sz w:val="24"/>
+          <w:lang w:val="ro-RO"/>
+        </w:rPr>
+      </w:pPr>
+      <w:r>
+        <w:rPr>
+          <w:rFonts w:ascii="Times New Roman" w:hAnsi="Times New Roman" w:cs="Times New Roman"/>
+          <w:sz w:val="24"/>
+          <w:lang w:val="ro-RO"/>
+        </w:rPr>
+        <w:tab/>
+      </w:r>
+      <w:r>
+        <w:rPr>
+          <w:rFonts w:ascii="Times New Roman" w:hAnsi="Times New Roman" w:cs="Times New Roman"/>
+          <w:sz w:val="24"/>
+          <w:lang w:val="ro-RO"/>
+        </w:rPr>
+        <w:tab/>
       </w:r>
     </w:p>
     <w:sectPr>
@@ -3078,6 +4684,240 @@
 <file path=word/numbering.xml><?xml version="1.0" encoding="utf-8"?>
 <w:numbering xmlns:wpc="http://schemas.microsoft.com/office/word/2010/wordprocessingCanvas" xmlns:mc="http://schemas.openxmlformats.org/markup-compatibility/2006" xmlns:o="urn:schemas-microsoft-com:office:office" xmlns:r="http://schemas.openxmlformats.org/officeDocument/2006/relationships" xmlns:m="http://schemas.openxmlformats.org/officeDocument/2006/math" xmlns:v="urn:schemas-microsoft-com:vml" xmlns:wp14="http://schemas.microsoft.com/office/word/2010/wordprocessingDrawing" xmlns:wp="http://schemas.openxmlformats.org/drawingml/2006/wordprocessingDrawing" xmlns:w10="urn:schemas-microsoft-com:office:word" xmlns:w="http://schemas.openxmlformats.org/wordprocessingml/2006/main" xmlns:w14="http://schemas.microsoft.com/office/word/2010/wordml" xmlns:wpg="http://schemas.microsoft.com/office/word/2010/wordprocessingGroup" xmlns:wpi="http://schemas.microsoft.com/office/word/2010/wordprocessingInk" xmlns:wne="http://schemas.microsoft.com/office/word/2006/wordml" xmlns:wps="http://schemas.microsoft.com/office/word/2010/wordprocessingShape" mc:Ignorable="w14 wp14">
   <w:abstractNum w:abstractNumId="0">
+    <w:nsid w:val="04A308DE"/>
+    <w:multiLevelType w:val="multilevel"/>
+    <w:tmpl w:val="BC267662"/>
+    <w:lvl w:ilvl="0">
+      <w:start w:val="1"/>
+      <w:numFmt w:val="decimal"/>
+      <w:lvlText w:val="%1."/>
+      <w:lvlJc w:val="left"/>
+      <w:pPr>
+        <w:ind w:left="720" w:hanging="360"/>
+      </w:pPr>
+      <w:rPr>
+        <w:rFonts w:hint="default"/>
+      </w:rPr>
+    </w:lvl>
+    <w:lvl w:ilvl="1">
+      <w:start w:val="1"/>
+      <w:numFmt w:val="decimal"/>
+      <w:isLgl/>
+      <w:lvlText w:val="%1.%2"/>
+      <w:lvlJc w:val="left"/>
+      <w:pPr>
+        <w:ind w:left="1005" w:hanging="645"/>
+      </w:pPr>
+      <w:rPr>
+        <w:rFonts w:hint="default"/>
+      </w:rPr>
+    </w:lvl>
+    <w:lvl w:ilvl="2">
+      <w:start w:val="1"/>
+      <w:numFmt w:val="decimal"/>
+      <w:isLgl/>
+      <w:lvlText w:val="%1.%2.%3"/>
+      <w:lvlJc w:val="left"/>
+      <w:pPr>
+        <w:ind w:left="1080" w:hanging="720"/>
+      </w:pPr>
+      <w:rPr>
+        <w:rFonts w:hint="default"/>
+      </w:rPr>
+    </w:lvl>
+    <w:lvl w:ilvl="3">
+      <w:start w:val="1"/>
+      <w:numFmt w:val="decimal"/>
+      <w:isLgl/>
+      <w:lvlText w:val="%1.%2.%3.%4"/>
+      <w:lvlJc w:val="left"/>
+      <w:pPr>
+        <w:ind w:left="1440" w:hanging="1080"/>
+      </w:pPr>
+      <w:rPr>
+        <w:rFonts w:hint="default"/>
+      </w:rPr>
+    </w:lvl>
+    <w:lvl w:ilvl="4">
+      <w:start w:val="1"/>
+      <w:numFmt w:val="decimal"/>
+      <w:isLgl/>
+      <w:lvlText w:val="%1.%2.%3.%4.%5"/>
+      <w:lvlJc w:val="left"/>
+      <w:pPr>
+        <w:ind w:left="1440" w:hanging="1080"/>
+      </w:pPr>
+      <w:rPr>
+        <w:rFonts w:hint="default"/>
+      </w:rPr>
+    </w:lvl>
+    <w:lvl w:ilvl="5">
+      <w:start w:val="1"/>
+      <w:numFmt w:val="decimal"/>
+      <w:isLgl/>
+      <w:lvlText w:val="%1.%2.%3.%4.%5.%6"/>
+      <w:lvlJc w:val="left"/>
+      <w:pPr>
+        <w:ind w:left="1800" w:hanging="1440"/>
+      </w:pPr>
+      <w:rPr>
+        <w:rFonts w:hint="default"/>
+      </w:rPr>
+    </w:lvl>
+    <w:lvl w:ilvl="6">
+      <w:start w:val="1"/>
+      <w:numFmt w:val="decimal"/>
+      <w:isLgl/>
+      <w:lvlText w:val="%1.%2.%3.%4.%5.%6.%7"/>
+      <w:lvlJc w:val="left"/>
+      <w:pPr>
+        <w:ind w:left="1800" w:hanging="1440"/>
+      </w:pPr>
+      <w:rPr>
+        <w:rFonts w:hint="default"/>
+      </w:rPr>
+    </w:lvl>
+    <w:lvl w:ilvl="7">
+      <w:start w:val="1"/>
+      <w:numFmt w:val="decimal"/>
+      <w:isLgl/>
+      <w:lvlText w:val="%1.%2.%3.%4.%5.%6.%7.%8"/>
+      <w:lvlJc w:val="left"/>
+      <w:pPr>
+        <w:ind w:left="2160" w:hanging="1800"/>
+      </w:pPr>
+      <w:rPr>
+        <w:rFonts w:hint="default"/>
+      </w:rPr>
+    </w:lvl>
+    <w:lvl w:ilvl="8">
+      <w:start w:val="1"/>
+      <w:numFmt w:val="decimal"/>
+      <w:isLgl/>
+      <w:lvlText w:val="%1.%2.%3.%4.%5.%6.%7.%8.%9"/>
+      <w:lvlJc w:val="left"/>
+      <w:pPr>
+        <w:ind w:left="2520" w:hanging="2160"/>
+      </w:pPr>
+      <w:rPr>
+        <w:rFonts w:hint="default"/>
+      </w:rPr>
+    </w:lvl>
+  </w:abstractNum>
+  <w:abstractNum w:abstractNumId="1">
+    <w:nsid w:val="1A196445"/>
+    <w:multiLevelType w:val="hybridMultilevel"/>
+    <w:tmpl w:val="EC74C918"/>
+    <w:lvl w:ilvl="0" w:tplc="04090001">
+      <w:start w:val="1"/>
+      <w:numFmt w:val="bullet"/>
+      <w:lvlText w:val=""/>
+      <w:lvlJc w:val="left"/>
+      <w:pPr>
+        <w:ind w:left="1080" w:hanging="360"/>
+      </w:pPr>
+      <w:rPr>
+        <w:rFonts w:ascii="Symbol" w:hAnsi="Symbol" w:hint="default"/>
+      </w:rPr>
+    </w:lvl>
+    <w:lvl w:ilvl="1" w:tplc="04090003" w:tentative="1">
+      <w:start w:val="1"/>
+      <w:numFmt w:val="bullet"/>
+      <w:lvlText w:val="o"/>
+      <w:lvlJc w:val="left"/>
+      <w:pPr>
+        <w:ind w:left="1800" w:hanging="360"/>
+      </w:pPr>
+      <w:rPr>
+        <w:rFonts w:ascii="Courier New" w:hAnsi="Courier New" w:cs="Courier New" w:hint="default"/>
+      </w:rPr>
+    </w:lvl>
+    <w:lvl w:ilvl="2" w:tplc="04090005" w:tentative="1">
+      <w:start w:val="1"/>
+      <w:numFmt w:val="bullet"/>
+      <w:lvlText w:val=""/>
+      <w:lvlJc w:val="left"/>
+      <w:pPr>
+        <w:ind w:left="2520" w:hanging="360"/>
+      </w:pPr>
+      <w:rPr>
+        <w:rFonts w:ascii="Wingdings" w:hAnsi="Wingdings" w:hint="default"/>
+      </w:rPr>
+    </w:lvl>
+    <w:lvl w:ilvl="3" w:tplc="04090001" w:tentative="1">
+      <w:start w:val="1"/>
+      <w:numFmt w:val="bullet"/>
+      <w:lvlText w:val=""/>
+      <w:lvlJc w:val="left"/>
+      <w:pPr>
+        <w:ind w:left="3240" w:hanging="360"/>
+      </w:pPr>
+      <w:rPr>
+        <w:rFonts w:ascii="Symbol" w:hAnsi="Symbol" w:hint="default"/>
+      </w:rPr>
+    </w:lvl>
+    <w:lvl w:ilvl="4" w:tplc="04090003" w:tentative="1">
+      <w:start w:val="1"/>
+      <w:numFmt w:val="bullet"/>
+      <w:lvlText w:val="o"/>
+      <w:lvlJc w:val="left"/>
+      <w:pPr>
+        <w:ind w:left="3960" w:hanging="360"/>
+      </w:pPr>
+      <w:rPr>
+        <w:rFonts w:ascii="Courier New" w:hAnsi="Courier New" w:cs="Courier New" w:hint="default"/>
+      </w:rPr>
+    </w:lvl>
+    <w:lvl w:ilvl="5" w:tplc="04090005" w:tentative="1">
+      <w:start w:val="1"/>
+      <w:numFmt w:val="bullet"/>
+      <w:lvlText w:val=""/>
+      <w:lvlJc w:val="left"/>
+      <w:pPr>
+        <w:ind w:left="4680" w:hanging="360"/>
+      </w:pPr>
+      <w:rPr>
+        <w:rFonts w:ascii="Wingdings" w:hAnsi="Wingdings" w:hint="default"/>
+      </w:rPr>
+    </w:lvl>
+    <w:lvl w:ilvl="6" w:tplc="04090001" w:tentative="1">
+      <w:start w:val="1"/>
+      <w:numFmt w:val="bullet"/>
+      <w:lvlText w:val=""/>
+      <w:lvlJc w:val="left"/>
+      <w:pPr>
+        <w:ind w:left="5400" w:hanging="360"/>
+      </w:pPr>
+      <w:rPr>
+        <w:rFonts w:ascii="Symbol" w:hAnsi="Symbol" w:hint="default"/>
+      </w:rPr>
+    </w:lvl>
+    <w:lvl w:ilvl="7" w:tplc="04090003" w:tentative="1">
+      <w:start w:val="1"/>
+      <w:numFmt w:val="bullet"/>
+      <w:lvlText w:val="o"/>
+      <w:lvlJc w:val="left"/>
+      <w:pPr>
+        <w:ind w:left="6120" w:hanging="360"/>
+      </w:pPr>
+      <w:rPr>
+        <w:rFonts w:ascii="Courier New" w:hAnsi="Courier New" w:cs="Courier New" w:hint="default"/>
+      </w:rPr>
+    </w:lvl>
+    <w:lvl w:ilvl="8" w:tplc="04090005" w:tentative="1">
+      <w:start w:val="1"/>
+      <w:numFmt w:val="bullet"/>
+      <w:lvlText w:val=""/>
+      <w:lvlJc w:val="left"/>
+      <w:pPr>
+        <w:ind w:left="6840" w:hanging="360"/>
+      </w:pPr>
+      <w:rPr>
+        <w:rFonts w:ascii="Wingdings" w:hAnsi="Wingdings" w:hint="default"/>
+      </w:rPr>
+    </w:lvl>
+  </w:abstractNum>
+  <w:abstractNum w:abstractNumId="2">
     <w:nsid w:val="1FFD648C"/>
     <w:multiLevelType w:val="hybridMultilevel"/>
     <w:tmpl w:val="254659FC"/>
@@ -3190,7 +5030,7 @@
       </w:rPr>
     </w:lvl>
   </w:abstractNum>
-  <w:abstractNum w:abstractNumId="1">
+  <w:abstractNum w:abstractNumId="3">
     <w:nsid w:val="2A535C5E"/>
     <w:multiLevelType w:val="hybridMultilevel"/>
     <w:tmpl w:val="A93846DE"/>
@@ -3303,7 +5143,7 @@
       </w:rPr>
     </w:lvl>
   </w:abstractNum>
-  <w:abstractNum w:abstractNumId="2">
+  <w:abstractNum w:abstractNumId="4">
     <w:nsid w:val="2F9764F3"/>
     <w:multiLevelType w:val="hybridMultilevel"/>
     <w:tmpl w:val="263C393A"/>
@@ -3416,7 +5256,7 @@
       </w:rPr>
     </w:lvl>
   </w:abstractNum>
-  <w:abstractNum w:abstractNumId="3">
+  <w:abstractNum w:abstractNumId="5">
     <w:nsid w:val="32A51583"/>
     <w:multiLevelType w:val="hybridMultilevel"/>
     <w:tmpl w:val="D6E24F2A"/>
@@ -3529,7 +5369,233 @@
       </w:rPr>
     </w:lvl>
   </w:abstractNum>
-  <w:abstractNum w:abstractNumId="4">
+  <w:abstractNum w:abstractNumId="6">
+    <w:nsid w:val="33C54673"/>
+    <w:multiLevelType w:val="multilevel"/>
+    <w:tmpl w:val="8CA888EC"/>
+    <w:lvl w:ilvl="0">
+      <w:start w:val="2"/>
+      <w:numFmt w:val="decimal"/>
+      <w:lvlText w:val="%1"/>
+      <w:lvlJc w:val="left"/>
+      <w:pPr>
+        <w:ind w:left="600" w:hanging="600"/>
+      </w:pPr>
+      <w:rPr>
+        <w:rFonts w:hint="default"/>
+      </w:rPr>
+    </w:lvl>
+    <w:lvl w:ilvl="1">
+      <w:start w:val="2"/>
+      <w:numFmt w:val="decimal"/>
+      <w:lvlText w:val="%1.%2"/>
+      <w:lvlJc w:val="left"/>
+      <w:pPr>
+        <w:ind w:left="825" w:hanging="600"/>
+      </w:pPr>
+      <w:rPr>
+        <w:rFonts w:hint="default"/>
+      </w:rPr>
+    </w:lvl>
+    <w:lvl w:ilvl="2">
+      <w:start w:val="3"/>
+      <w:numFmt w:val="decimal"/>
+      <w:lvlText w:val="%1.%2.%3"/>
+      <w:lvlJc w:val="left"/>
+      <w:pPr>
+        <w:ind w:left="1170" w:hanging="720"/>
+      </w:pPr>
+      <w:rPr>
+        <w:rFonts w:hint="default"/>
+      </w:rPr>
+    </w:lvl>
+    <w:lvl w:ilvl="3">
+      <w:start w:val="1"/>
+      <w:numFmt w:val="decimal"/>
+      <w:lvlText w:val="%1.%2.%3.%4"/>
+      <w:lvlJc w:val="left"/>
+      <w:pPr>
+        <w:ind w:left="1755" w:hanging="1080"/>
+      </w:pPr>
+      <w:rPr>
+        <w:rFonts w:hint="default"/>
+      </w:rPr>
+    </w:lvl>
+    <w:lvl w:ilvl="4">
+      <w:start w:val="1"/>
+      <w:numFmt w:val="decimal"/>
+      <w:lvlText w:val="%1.%2.%3.%4.%5"/>
+      <w:lvlJc w:val="left"/>
+      <w:pPr>
+        <w:ind w:left="1980" w:hanging="1080"/>
+      </w:pPr>
+      <w:rPr>
+        <w:rFonts w:hint="default"/>
+      </w:rPr>
+    </w:lvl>
+    <w:lvl w:ilvl="5">
+      <w:start w:val="1"/>
+      <w:numFmt w:val="decimal"/>
+      <w:lvlText w:val="%1.%2.%3.%4.%5.%6"/>
+      <w:lvlJc w:val="left"/>
+      <w:pPr>
+        <w:ind w:left="2565" w:hanging="1440"/>
+      </w:pPr>
+      <w:rPr>
+        <w:rFonts w:hint="default"/>
+      </w:rPr>
+    </w:lvl>
+    <w:lvl w:ilvl="6">
+      <w:start w:val="1"/>
+      <w:numFmt w:val="decimal"/>
+      <w:lvlText w:val="%1.%2.%3.%4.%5.%6.%7"/>
+      <w:lvlJc w:val="left"/>
+      <w:pPr>
+        <w:ind w:left="2790" w:hanging="1440"/>
+      </w:pPr>
+      <w:rPr>
+        <w:rFonts w:hint="default"/>
+      </w:rPr>
+    </w:lvl>
+    <w:lvl w:ilvl="7">
+      <w:start w:val="1"/>
+      <w:numFmt w:val="decimal"/>
+      <w:lvlText w:val="%1.%2.%3.%4.%5.%6.%7.%8"/>
+      <w:lvlJc w:val="left"/>
+      <w:pPr>
+        <w:ind w:left="3375" w:hanging="1800"/>
+      </w:pPr>
+      <w:rPr>
+        <w:rFonts w:hint="default"/>
+      </w:rPr>
+    </w:lvl>
+    <w:lvl w:ilvl="8">
+      <w:start w:val="1"/>
+      <w:numFmt w:val="decimal"/>
+      <w:lvlText w:val="%1.%2.%3.%4.%5.%6.%7.%8.%9"/>
+      <w:lvlJc w:val="left"/>
+      <w:pPr>
+        <w:ind w:left="3960" w:hanging="2160"/>
+      </w:pPr>
+      <w:rPr>
+        <w:rFonts w:hint="default"/>
+      </w:rPr>
+    </w:lvl>
+  </w:abstractNum>
+  <w:abstractNum w:abstractNumId="7">
+    <w:nsid w:val="366A2FC2"/>
+    <w:multiLevelType w:val="multilevel"/>
+    <w:tmpl w:val="1072608C"/>
+    <w:lvl w:ilvl="0">
+      <w:start w:val="1"/>
+      <w:numFmt w:val="decimal"/>
+      <w:lvlText w:val="%1"/>
+      <w:lvlJc w:val="left"/>
+      <w:pPr>
+        <w:ind w:left="1050" w:hanging="600"/>
+      </w:pPr>
+      <w:rPr>
+        <w:rFonts w:hint="default"/>
+      </w:rPr>
+    </w:lvl>
+    <w:lvl w:ilvl="1">
+      <w:start w:val="2"/>
+      <w:numFmt w:val="decimal"/>
+      <w:lvlText w:val="%1.%2"/>
+      <w:lvlJc w:val="left"/>
+      <w:pPr>
+        <w:ind w:left="1275" w:hanging="600"/>
+      </w:pPr>
+      <w:rPr>
+        <w:rFonts w:hint="default"/>
+      </w:rPr>
+    </w:lvl>
+    <w:lvl w:ilvl="2">
+      <w:start w:val="2"/>
+      <w:numFmt w:val="decimal"/>
+      <w:lvlText w:val="%1.%2.%3"/>
+      <w:lvlJc w:val="left"/>
+      <w:pPr>
+        <w:ind w:left="1620" w:hanging="720"/>
+      </w:pPr>
+      <w:rPr>
+        <w:rFonts w:hint="default"/>
+      </w:rPr>
+    </w:lvl>
+    <w:lvl w:ilvl="3">
+      <w:start w:val="1"/>
+      <w:numFmt w:val="decimal"/>
+      <w:lvlText w:val="%1.%2.%3.%4"/>
+      <w:lvlJc w:val="left"/>
+      <w:pPr>
+        <w:ind w:left="2205" w:hanging="1080"/>
+      </w:pPr>
+      <w:rPr>
+        <w:rFonts w:hint="default"/>
+      </w:rPr>
+    </w:lvl>
+    <w:lvl w:ilvl="4">
+      <w:start w:val="1"/>
+      <w:numFmt w:val="decimal"/>
+      <w:lvlText w:val="%1.%2.%3.%4.%5"/>
+      <w:lvlJc w:val="left"/>
+      <w:pPr>
+        <w:ind w:left="2430" w:hanging="1080"/>
+      </w:pPr>
+      <w:rPr>
+        <w:rFonts w:hint="default"/>
+      </w:rPr>
+    </w:lvl>
+    <w:lvl w:ilvl="5">
+      <w:start w:val="1"/>
+      <w:numFmt w:val="decimal"/>
+      <w:lvlText w:val="%1.%2.%3.%4.%5.%6"/>
+      <w:lvlJc w:val="left"/>
+      <w:pPr>
+        <w:ind w:left="3015" w:hanging="1440"/>
+      </w:pPr>
+      <w:rPr>
+        <w:rFonts w:hint="default"/>
+      </w:rPr>
+    </w:lvl>
+    <w:lvl w:ilvl="6">
+      <w:start w:val="1"/>
+      <w:numFmt w:val="decimal"/>
+      <w:lvlText w:val="%1.%2.%3.%4.%5.%6.%7"/>
+      <w:lvlJc w:val="left"/>
+      <w:pPr>
+        <w:ind w:left="3240" w:hanging="1440"/>
+      </w:pPr>
+      <w:rPr>
+        <w:rFonts w:hint="default"/>
+      </w:rPr>
+    </w:lvl>
+    <w:lvl w:ilvl="7">
+      <w:start w:val="1"/>
+      <w:numFmt w:val="decimal"/>
+      <w:lvlText w:val="%1.%2.%3.%4.%5.%6.%7.%8"/>
+      <w:lvlJc w:val="left"/>
+      <w:pPr>
+        <w:ind w:left="3825" w:hanging="1800"/>
+      </w:pPr>
+      <w:rPr>
+        <w:rFonts w:hint="default"/>
+      </w:rPr>
+    </w:lvl>
+    <w:lvl w:ilvl="8">
+      <w:start w:val="1"/>
+      <w:numFmt w:val="decimal"/>
+      <w:lvlText w:val="%1.%2.%3.%4.%5.%6.%7.%8.%9"/>
+      <w:lvlJc w:val="left"/>
+      <w:pPr>
+        <w:ind w:left="4410" w:hanging="2160"/>
+      </w:pPr>
+      <w:rPr>
+        <w:rFonts w:hint="default"/>
+      </w:rPr>
+    </w:lvl>
+  </w:abstractNum>
+  <w:abstractNum w:abstractNumId="8">
     <w:nsid w:val="473E6471"/>
     <w:multiLevelType w:val="hybridMultilevel"/>
     <w:tmpl w:val="09AEC63E"/>
@@ -3642,12 +5708,125 @@
       </w:rPr>
     </w:lvl>
   </w:abstractNum>
-  <w:abstractNum w:abstractNumId="5">
-    <w:nsid w:val="72F3351A"/>
+  <w:abstractNum w:abstractNumId="9">
+    <w:nsid w:val="488F51AE"/>
+    <w:multiLevelType w:val="hybridMultilevel"/>
+    <w:tmpl w:val="6B2E503A"/>
+    <w:lvl w:ilvl="0" w:tplc="04090001">
+      <w:start w:val="1"/>
+      <w:numFmt w:val="bullet"/>
+      <w:lvlText w:val=""/>
+      <w:lvlJc w:val="left"/>
+      <w:pPr>
+        <w:ind w:left="1080" w:hanging="360"/>
+      </w:pPr>
+      <w:rPr>
+        <w:rFonts w:ascii="Symbol" w:hAnsi="Symbol" w:hint="default"/>
+      </w:rPr>
+    </w:lvl>
+    <w:lvl w:ilvl="1" w:tplc="04090003" w:tentative="1">
+      <w:start w:val="1"/>
+      <w:numFmt w:val="bullet"/>
+      <w:lvlText w:val="o"/>
+      <w:lvlJc w:val="left"/>
+      <w:pPr>
+        <w:ind w:left="1800" w:hanging="360"/>
+      </w:pPr>
+      <w:rPr>
+        <w:rFonts w:ascii="Courier New" w:hAnsi="Courier New" w:cs="Courier New" w:hint="default"/>
+      </w:rPr>
+    </w:lvl>
+    <w:lvl w:ilvl="2" w:tplc="04090005" w:tentative="1">
+      <w:start w:val="1"/>
+      <w:numFmt w:val="bullet"/>
+      <w:lvlText w:val=""/>
+      <w:lvlJc w:val="left"/>
+      <w:pPr>
+        <w:ind w:left="2520" w:hanging="360"/>
+      </w:pPr>
+      <w:rPr>
+        <w:rFonts w:ascii="Wingdings" w:hAnsi="Wingdings" w:hint="default"/>
+      </w:rPr>
+    </w:lvl>
+    <w:lvl w:ilvl="3" w:tplc="04090001" w:tentative="1">
+      <w:start w:val="1"/>
+      <w:numFmt w:val="bullet"/>
+      <w:lvlText w:val=""/>
+      <w:lvlJc w:val="left"/>
+      <w:pPr>
+        <w:ind w:left="3240" w:hanging="360"/>
+      </w:pPr>
+      <w:rPr>
+        <w:rFonts w:ascii="Symbol" w:hAnsi="Symbol" w:hint="default"/>
+      </w:rPr>
+    </w:lvl>
+    <w:lvl w:ilvl="4" w:tplc="04090003" w:tentative="1">
+      <w:start w:val="1"/>
+      <w:numFmt w:val="bullet"/>
+      <w:lvlText w:val="o"/>
+      <w:lvlJc w:val="left"/>
+      <w:pPr>
+        <w:ind w:left="3960" w:hanging="360"/>
+      </w:pPr>
+      <w:rPr>
+        <w:rFonts w:ascii="Courier New" w:hAnsi="Courier New" w:cs="Courier New" w:hint="default"/>
+      </w:rPr>
+    </w:lvl>
+    <w:lvl w:ilvl="5" w:tplc="04090005" w:tentative="1">
+      <w:start w:val="1"/>
+      <w:numFmt w:val="bullet"/>
+      <w:lvlText w:val=""/>
+      <w:lvlJc w:val="left"/>
+      <w:pPr>
+        <w:ind w:left="4680" w:hanging="360"/>
+      </w:pPr>
+      <w:rPr>
+        <w:rFonts w:ascii="Wingdings" w:hAnsi="Wingdings" w:hint="default"/>
+      </w:rPr>
+    </w:lvl>
+    <w:lvl w:ilvl="6" w:tplc="04090001" w:tentative="1">
+      <w:start w:val="1"/>
+      <w:numFmt w:val="bullet"/>
+      <w:lvlText w:val=""/>
+      <w:lvlJc w:val="left"/>
+      <w:pPr>
+        <w:ind w:left="5400" w:hanging="360"/>
+      </w:pPr>
+      <w:rPr>
+        <w:rFonts w:ascii="Symbol" w:hAnsi="Symbol" w:hint="default"/>
+      </w:rPr>
+    </w:lvl>
+    <w:lvl w:ilvl="7" w:tplc="04090003" w:tentative="1">
+      <w:start w:val="1"/>
+      <w:numFmt w:val="bullet"/>
+      <w:lvlText w:val="o"/>
+      <w:lvlJc w:val="left"/>
+      <w:pPr>
+        <w:ind w:left="6120" w:hanging="360"/>
+      </w:pPr>
+      <w:rPr>
+        <w:rFonts w:ascii="Courier New" w:hAnsi="Courier New" w:cs="Courier New" w:hint="default"/>
+      </w:rPr>
+    </w:lvl>
+    <w:lvl w:ilvl="8" w:tplc="04090005" w:tentative="1">
+      <w:start w:val="1"/>
+      <w:numFmt w:val="bullet"/>
+      <w:lvlText w:val=""/>
+      <w:lvlJc w:val="left"/>
+      <w:pPr>
+        <w:ind w:left="6840" w:hanging="360"/>
+      </w:pPr>
+      <w:rPr>
+        <w:rFonts w:ascii="Wingdings" w:hAnsi="Wingdings" w:hint="default"/>
+      </w:rPr>
+    </w:lvl>
+  </w:abstractNum>
+  <w:abstractNum w:abstractNumId="10">
+    <w:nsid w:val="4AF265A6"/>
     <w:multiLevelType w:val="multilevel"/>
-    <w:tmpl w:val="BC267662"/>
+    <w:tmpl w:val="97DC44B4"/>
     <w:lvl w:ilvl="0">
-      <w:start w:val="1"/>
+      <w:start w:val="2"/>
       <w:numFmt w:val="decimal"/>
       <w:lvlText w:val="%1."/>
       <w:lvlJc w:val="left"/>
@@ -3659,7 +5838,6 @@
       </w:rPr>
     </w:lvl>
     <w:lvl w:ilvl="1">
-      <w:start w:val="1"/>
       <w:numFmt w:val="decimal"/>
       <w:isLgl/>
       <w:lvlText w:val="%1.%2"/>
@@ -3763,7 +5941,241 @@
       </w:rPr>
     </w:lvl>
   </w:abstractNum>
-  <w:abstractNum w:abstractNumId="6">
+  <w:abstractNum w:abstractNumId="11">
+    <w:nsid w:val="5B7E42B5"/>
+    <w:multiLevelType w:val="hybridMultilevel"/>
+    <w:tmpl w:val="98F0A3BA"/>
+    <w:lvl w:ilvl="0" w:tplc="04090001">
+      <w:start w:val="1"/>
+      <w:numFmt w:val="bullet"/>
+      <w:lvlText w:val=""/>
+      <w:lvlJc w:val="left"/>
+      <w:pPr>
+        <w:ind w:left="720" w:hanging="360"/>
+      </w:pPr>
+      <w:rPr>
+        <w:rFonts w:ascii="Symbol" w:hAnsi="Symbol" w:hint="default"/>
+      </w:rPr>
+    </w:lvl>
+    <w:lvl w:ilvl="1" w:tplc="04090003" w:tentative="1">
+      <w:start w:val="1"/>
+      <w:numFmt w:val="bullet"/>
+      <w:lvlText w:val="o"/>
+      <w:lvlJc w:val="left"/>
+      <w:pPr>
+        <w:ind w:left="1440" w:hanging="360"/>
+      </w:pPr>
+      <w:rPr>
+        <w:rFonts w:ascii="Courier New" w:hAnsi="Courier New" w:cs="Courier New" w:hint="default"/>
+      </w:rPr>
+    </w:lvl>
+    <w:lvl w:ilvl="2" w:tplc="04090005" w:tentative="1">
+      <w:start w:val="1"/>
+      <w:numFmt w:val="bullet"/>
+      <w:lvlText w:val=""/>
+      <w:lvlJc w:val="left"/>
+      <w:pPr>
+        <w:ind w:left="2160" w:hanging="360"/>
+      </w:pPr>
+      <w:rPr>
+        <w:rFonts w:ascii="Wingdings" w:hAnsi="Wingdings" w:hint="default"/>
+      </w:rPr>
+    </w:lvl>
+    <w:lvl w:ilvl="3" w:tplc="04090001" w:tentative="1">
+      <w:start w:val="1"/>
+      <w:numFmt w:val="bullet"/>
+      <w:lvlText w:val=""/>
+      <w:lvlJc w:val="left"/>
+      <w:pPr>
+        <w:ind w:left="2880" w:hanging="360"/>
+      </w:pPr>
+      <w:rPr>
+        <w:rFonts w:ascii="Symbol" w:hAnsi="Symbol" w:hint="default"/>
+      </w:rPr>
+    </w:lvl>
+    <w:lvl w:ilvl="4" w:tplc="04090003" w:tentative="1">
+      <w:start w:val="1"/>
+      <w:numFmt w:val="bullet"/>
+      <w:lvlText w:val="o"/>
+      <w:lvlJc w:val="left"/>
+      <w:pPr>
+        <w:ind w:left="3600" w:hanging="360"/>
+      </w:pPr>
+      <w:rPr>
+        <w:rFonts w:ascii="Courier New" w:hAnsi="Courier New" w:cs="Courier New" w:hint="default"/>
+      </w:rPr>
+    </w:lvl>
+    <w:lvl w:ilvl="5" w:tplc="04090005" w:tentative="1">
+      <w:start w:val="1"/>
+      <w:numFmt w:val="bullet"/>
+      <w:lvlText w:val=""/>
+      <w:lvlJc w:val="left"/>
+      <w:pPr>
+        <w:ind w:left="4320" w:hanging="360"/>
+      </w:pPr>
+      <w:rPr>
+        <w:rFonts w:ascii="Wingdings" w:hAnsi="Wingdings" w:hint="default"/>
+      </w:rPr>
+    </w:lvl>
+    <w:lvl w:ilvl="6" w:tplc="04090001" w:tentative="1">
+      <w:start w:val="1"/>
+      <w:numFmt w:val="bullet"/>
+      <w:lvlText w:val=""/>
+      <w:lvlJc w:val="left"/>
+      <w:pPr>
+        <w:ind w:left="5040" w:hanging="360"/>
+      </w:pPr>
+      <w:rPr>
+        <w:rFonts w:ascii="Symbol" w:hAnsi="Symbol" w:hint="default"/>
+      </w:rPr>
+    </w:lvl>
+    <w:lvl w:ilvl="7" w:tplc="04090003" w:tentative="1">
+      <w:start w:val="1"/>
+      <w:numFmt w:val="bullet"/>
+      <w:lvlText w:val="o"/>
+      <w:lvlJc w:val="left"/>
+      <w:pPr>
+        <w:ind w:left="5760" w:hanging="360"/>
+      </w:pPr>
+      <w:rPr>
+        <w:rFonts w:ascii="Courier New" w:hAnsi="Courier New" w:cs="Courier New" w:hint="default"/>
+      </w:rPr>
+    </w:lvl>
+    <w:lvl w:ilvl="8" w:tplc="04090005" w:tentative="1">
+      <w:start w:val="1"/>
+      <w:numFmt w:val="bullet"/>
+      <w:lvlText w:val=""/>
+      <w:lvlJc w:val="left"/>
+      <w:pPr>
+        <w:ind w:left="6480" w:hanging="360"/>
+      </w:pPr>
+      <w:rPr>
+        <w:rFonts w:ascii="Wingdings" w:hAnsi="Wingdings" w:hint="default"/>
+      </w:rPr>
+    </w:lvl>
+  </w:abstractNum>
+  <w:abstractNum w:abstractNumId="12">
+    <w:nsid w:val="72F3351A"/>
+    <w:multiLevelType w:val="multilevel"/>
+    <w:tmpl w:val="19486292"/>
+    <w:lvl w:ilvl="0">
+      <w:start w:val="1"/>
+      <w:numFmt w:val="decimal"/>
+      <w:lvlText w:val="%1."/>
+      <w:lvlJc w:val="left"/>
+      <w:pPr>
+        <w:ind w:left="720" w:hanging="360"/>
+      </w:pPr>
+      <w:rPr>
+        <w:rFonts w:hint="default"/>
+      </w:rPr>
+    </w:lvl>
+    <w:lvl w:ilvl="1">
+      <w:start w:val="1"/>
+      <w:numFmt w:val="decimal"/>
+      <w:isLgl/>
+      <w:lvlText w:val="%1.%2"/>
+      <w:lvlJc w:val="left"/>
+      <w:pPr>
+        <w:ind w:left="1005" w:hanging="645"/>
+      </w:pPr>
+      <w:rPr>
+        <w:rFonts w:hint="default"/>
+      </w:rPr>
+    </w:lvl>
+    <w:lvl w:ilvl="2">
+      <w:start w:val="1"/>
+      <w:numFmt w:val="decimal"/>
+      <w:isLgl/>
+      <w:lvlText w:val="%1.%2.%3"/>
+      <w:lvlJc w:val="left"/>
+      <w:pPr>
+        <w:ind w:left="1080" w:hanging="720"/>
+      </w:pPr>
+      <w:rPr>
+        <w:rFonts w:hint="default"/>
+      </w:rPr>
+    </w:lvl>
+    <w:lvl w:ilvl="3">
+      <w:start w:val="1"/>
+      <w:numFmt w:val="decimal"/>
+      <w:isLgl/>
+      <w:lvlText w:val="%1.%2.%3.%4"/>
+      <w:lvlJc w:val="left"/>
+      <w:pPr>
+        <w:ind w:left="1440" w:hanging="1080"/>
+      </w:pPr>
+      <w:rPr>
+        <w:rFonts w:hint="default"/>
+      </w:rPr>
+    </w:lvl>
+    <w:lvl w:ilvl="4">
+      <w:start w:val="1"/>
+      <w:numFmt w:val="decimal"/>
+      <w:isLgl/>
+      <w:lvlText w:val="%1.%2.%3.%4.%5"/>
+      <w:lvlJc w:val="left"/>
+      <w:pPr>
+        <w:ind w:left="1440" w:hanging="1080"/>
+      </w:pPr>
+      <w:rPr>
+        <w:rFonts w:hint="default"/>
+      </w:rPr>
+    </w:lvl>
+    <w:lvl w:ilvl="5">
+      <w:start w:val="1"/>
+      <w:numFmt w:val="decimal"/>
+      <w:isLgl/>
+      <w:lvlText w:val="%1.%2.%3.%4.%5.%6"/>
+      <w:lvlJc w:val="left"/>
+      <w:pPr>
+        <w:ind w:left="1800" w:hanging="1440"/>
+      </w:pPr>
+      <w:rPr>
+        <w:rFonts w:hint="default"/>
+      </w:rPr>
+    </w:lvl>
+    <w:lvl w:ilvl="6">
+      <w:start w:val="1"/>
+      <w:numFmt w:val="decimal"/>
+      <w:isLgl/>
+      <w:lvlText w:val="%1.%2.%3.%4.%5.%6.%7"/>
+      <w:lvlJc w:val="left"/>
+      <w:pPr>
+        <w:ind w:left="1800" w:hanging="1440"/>
+      </w:pPr>
+      <w:rPr>
+        <w:rFonts w:hint="default"/>
+      </w:rPr>
+    </w:lvl>
+    <w:lvl w:ilvl="7">
+      <w:start w:val="1"/>
+      <w:numFmt w:val="decimal"/>
+      <w:isLgl/>
+      <w:lvlText w:val="%1.%2.%3.%4.%5.%6.%7.%8"/>
+      <w:lvlJc w:val="left"/>
+      <w:pPr>
+        <w:ind w:left="2160" w:hanging="1800"/>
+      </w:pPr>
+      <w:rPr>
+        <w:rFonts w:hint="default"/>
+      </w:rPr>
+    </w:lvl>
+    <w:lvl w:ilvl="8">
+      <w:start w:val="1"/>
+      <w:numFmt w:val="decimal"/>
+      <w:isLgl/>
+      <w:lvlText w:val="%1.%2.%3.%4.%5.%6.%7.%8.%9"/>
+      <w:lvlJc w:val="left"/>
+      <w:pPr>
+        <w:ind w:left="2520" w:hanging="2160"/>
+      </w:pPr>
+      <w:rPr>
+        <w:rFonts w:hint="default"/>
+      </w:rPr>
+    </w:lvl>
+  </w:abstractNum>
+  <w:abstractNum w:abstractNumId="13">
     <w:nsid w:val="78BD37BD"/>
     <w:multiLevelType w:val="hybridMultilevel"/>
     <w:tmpl w:val="3B58245E"/>
@@ -3876,26 +6288,163 @@
       </w:rPr>
     </w:lvl>
   </w:abstractNum>
+  <w:abstractNum w:abstractNumId="14">
+    <w:nsid w:val="7CE5320D"/>
+    <w:multiLevelType w:val="hybridMultilevel"/>
+    <w:tmpl w:val="9550B4BC"/>
+    <w:lvl w:ilvl="0" w:tplc="04090001">
+      <w:start w:val="1"/>
+      <w:numFmt w:val="bullet"/>
+      <w:lvlText w:val=""/>
+      <w:lvlJc w:val="left"/>
+      <w:pPr>
+        <w:ind w:left="1080" w:hanging="360"/>
+      </w:pPr>
+      <w:rPr>
+        <w:rFonts w:ascii="Symbol" w:hAnsi="Symbol" w:hint="default"/>
+      </w:rPr>
+    </w:lvl>
+    <w:lvl w:ilvl="1" w:tplc="04090003" w:tentative="1">
+      <w:start w:val="1"/>
+      <w:numFmt w:val="bullet"/>
+      <w:lvlText w:val="o"/>
+      <w:lvlJc w:val="left"/>
+      <w:pPr>
+        <w:ind w:left="1800" w:hanging="360"/>
+      </w:pPr>
+      <w:rPr>
+        <w:rFonts w:ascii="Courier New" w:hAnsi="Courier New" w:cs="Courier New" w:hint="default"/>
+      </w:rPr>
+    </w:lvl>
+    <w:lvl w:ilvl="2" w:tplc="04090005" w:tentative="1">
+      <w:start w:val="1"/>
+      <w:numFmt w:val="bullet"/>
+      <w:lvlText w:val=""/>
+      <w:lvlJc w:val="left"/>
+      <w:pPr>
+        <w:ind w:left="2520" w:hanging="360"/>
+      </w:pPr>
+      <w:rPr>
+        <w:rFonts w:ascii="Wingdings" w:hAnsi="Wingdings" w:hint="default"/>
+      </w:rPr>
+    </w:lvl>
+    <w:lvl w:ilvl="3" w:tplc="04090001" w:tentative="1">
+      <w:start w:val="1"/>
+      <w:numFmt w:val="bullet"/>
+      <w:lvlText w:val=""/>
+      <w:lvlJc w:val="left"/>
+      <w:pPr>
+        <w:ind w:left="3240" w:hanging="360"/>
+      </w:pPr>
+      <w:rPr>
+        <w:rFonts w:ascii="Symbol" w:hAnsi="Symbol" w:hint="default"/>
+      </w:rPr>
+    </w:lvl>
+    <w:lvl w:ilvl="4" w:tplc="04090003" w:tentative="1">
+      <w:start w:val="1"/>
+      <w:numFmt w:val="bullet"/>
+      <w:lvlText w:val="o"/>
+      <w:lvlJc w:val="left"/>
+      <w:pPr>
+        <w:ind w:left="3960" w:hanging="360"/>
+      </w:pPr>
+      <w:rPr>
+        <w:rFonts w:ascii="Courier New" w:hAnsi="Courier New" w:cs="Courier New" w:hint="default"/>
+      </w:rPr>
+    </w:lvl>
+    <w:lvl w:ilvl="5" w:tplc="04090005" w:tentative="1">
+      <w:start w:val="1"/>
+      <w:numFmt w:val="bullet"/>
+      <w:lvlText w:val=""/>
+      <w:lvlJc w:val="left"/>
+      <w:pPr>
+        <w:ind w:left="4680" w:hanging="360"/>
+      </w:pPr>
+      <w:rPr>
+        <w:rFonts w:ascii="Wingdings" w:hAnsi="Wingdings" w:hint="default"/>
+      </w:rPr>
+    </w:lvl>
+    <w:lvl w:ilvl="6" w:tplc="04090001" w:tentative="1">
+      <w:start w:val="1"/>
+      <w:numFmt w:val="bullet"/>
+      <w:lvlText w:val=""/>
+      <w:lvlJc w:val="left"/>
+      <w:pPr>
+        <w:ind w:left="5400" w:hanging="360"/>
+      </w:pPr>
+      <w:rPr>
+        <w:rFonts w:ascii="Symbol" w:hAnsi="Symbol" w:hint="default"/>
+      </w:rPr>
+    </w:lvl>
+    <w:lvl w:ilvl="7" w:tplc="04090003" w:tentative="1">
+      <w:start w:val="1"/>
+      <w:numFmt w:val="bullet"/>
+      <w:lvlText w:val="o"/>
+      <w:lvlJc w:val="left"/>
+      <w:pPr>
+        <w:ind w:left="6120" w:hanging="360"/>
+      </w:pPr>
+      <w:rPr>
+        <w:rFonts w:ascii="Courier New" w:hAnsi="Courier New" w:cs="Courier New" w:hint="default"/>
+      </w:rPr>
+    </w:lvl>
+    <w:lvl w:ilvl="8" w:tplc="04090005" w:tentative="1">
+      <w:start w:val="1"/>
+      <w:numFmt w:val="bullet"/>
+      <w:lvlText w:val=""/>
+      <w:lvlJc w:val="left"/>
+      <w:pPr>
+        <w:ind w:left="6840" w:hanging="360"/>
+      </w:pPr>
+      <w:rPr>
+        <w:rFonts w:ascii="Wingdings" w:hAnsi="Wingdings" w:hint="default"/>
+      </w:rPr>
+    </w:lvl>
+  </w:abstractNum>
   <w:num w:numId="1">
+    <w:abstractNumId w:val="12"/>
+  </w:num>
+  <w:num w:numId="2">
+    <w:abstractNumId w:val="13"/>
+  </w:num>
+  <w:num w:numId="3">
+    <w:abstractNumId w:val="4"/>
+  </w:num>
+  <w:num w:numId="4">
+    <w:abstractNumId w:val="3"/>
+  </w:num>
+  <w:num w:numId="5">
+    <w:abstractNumId w:val="8"/>
+  </w:num>
+  <w:num w:numId="6">
+    <w:abstractNumId w:val="2"/>
+  </w:num>
+  <w:num w:numId="7">
     <w:abstractNumId w:val="5"/>
   </w:num>
-  <w:num w:numId="2">
+  <w:num w:numId="8">
+    <w:abstractNumId w:val="11"/>
+  </w:num>
+  <w:num w:numId="9">
+    <w:abstractNumId w:val="14"/>
+  </w:num>
+  <w:num w:numId="10">
+    <w:abstractNumId w:val="1"/>
+  </w:num>
+  <w:num w:numId="11">
+    <w:abstractNumId w:val="9"/>
+  </w:num>
+  <w:num w:numId="12">
+    <w:abstractNumId w:val="0"/>
+  </w:num>
+  <w:num w:numId="13">
+    <w:abstractNumId w:val="10"/>
+  </w:num>
+  <w:num w:numId="14">
     <w:abstractNumId w:val="6"/>
   </w:num>
-  <w:num w:numId="3">
-    <w:abstractNumId w:val="2"/>
-  </w:num>
-  <w:num w:numId="4">
-    <w:abstractNumId w:val="1"/>
-  </w:num>
-  <w:num w:numId="5">
-    <w:abstractNumId w:val="4"/>
-  </w:num>
-  <w:num w:numId="6">
-    <w:abstractNumId w:val="0"/>
-  </w:num>
-  <w:num w:numId="7">
-    <w:abstractNumId w:val="3"/>
+  <w:num w:numId="15">
+    <w:abstractNumId w:val="7"/>
   </w:num>
 </w:numbering>
 </file>

</xml_diff>